<commit_message>
implemented view for player in Database
</commit_message>
<xml_diff>
--- a/DartApp/Dartapp.docx
+++ b/DartApp/Dartapp.docx
@@ -1624,8 +1624,14 @@
           <w:ilvl w:val="1"/>
           <w:numId w:val="11"/>
         </w:numPr>
-      </w:pPr>
-      <w:r>
+        <w:rPr>
+          <w:highlight w:val="yellow"/>
+        </w:rPr>
+      </w:pPr>
+      <w:r>
+        <w:rPr>
+          <w:highlight w:val="yellow"/>
+        </w:rPr>
         <w:t>Spieler erstellen, bearbeiten, NICHT LÖSCHEN!!!</w:t>
       </w:r>
     </w:p>
@@ -1640,6 +1646,8 @@
       <w:r>
         <w:t>Spieler zum Verein hinzufügen, entfernen</w:t>
       </w:r>
+      <w:bookmarkStart w:id="0" w:name="_GoBack"/>
+      <w:bookmarkEnd w:id="0"/>
     </w:p>
     <w:p>
       <w:pPr>
@@ -2589,8 +2597,6 @@
       <w:r>
         <w:t>Turnierverlauf</w:t>
       </w:r>
-      <w:bookmarkStart w:id="0" w:name="_GoBack"/>
-      <w:bookmarkEnd w:id="0"/>
     </w:p>
     <w:sectPr>
       <w:pgSz w:w="11906" w:h="16838"/>

</xml_diff>

<commit_message>
implemented insert new player. created testvalues. mainviewmodel is created by viewmodelfactory
</commit_message>
<xml_diff>
--- a/DartApp/Dartapp.docx
+++ b/DartApp/Dartapp.docx
@@ -1624,8 +1624,14 @@
           <w:ilvl w:val="1"/>
           <w:numId w:val="11"/>
         </w:numPr>
-      </w:pPr>
-      <w:r>
+        <w:rPr>
+          <w:highlight w:val="yellow"/>
+        </w:rPr>
+      </w:pPr>
+      <w:r>
+        <w:rPr>
+          <w:highlight w:val="yellow"/>
+        </w:rPr>
         <w:t>Spieler erstellen, bearbeiten, NICHT LÖSCHEN!!!</w:t>
       </w:r>
     </w:p>
@@ -1640,6 +1646,8 @@
       <w:r>
         <w:t>Spieler zum Verein hinzufügen, entfernen</w:t>
       </w:r>
+      <w:bookmarkStart w:id="0" w:name="_GoBack"/>
+      <w:bookmarkEnd w:id="0"/>
     </w:p>
     <w:p>
       <w:pPr>
@@ -2589,8 +2597,6 @@
       <w:r>
         <w:t>Turnierverlauf</w:t>
       </w:r>
-      <w:bookmarkStart w:id="0" w:name="_GoBack"/>
-      <w:bookmarkEnd w:id="0"/>
     </w:p>
     <w:sectPr>
       <w:pgSz w:w="11906" w:h="16838"/>

</xml_diff>

<commit_message>
implemented edit and delete Player. Player can be added/removed to holiday.
</commit_message>
<xml_diff>
--- a/DartApp/Dartapp.docx
+++ b/DartApp/Dartapp.docx
@@ -4,7 +4,7 @@
   <w:body>
     <w:p>
       <w:pPr>
-        <w:pStyle w:val="Titel"/>
+        <w:pStyle w:val="Title"/>
       </w:pPr>
       <w:proofErr w:type="spellStart"/>
       <w:r>
@@ -14,7 +14,7 @@
     </w:p>
     <w:p>
       <w:pPr>
-        <w:pStyle w:val="berschrift1"/>
+        <w:pStyle w:val="Heading1"/>
       </w:pPr>
       <w:r>
         <w:t>Tools</w:t>
@@ -22,7 +22,7 @@
     </w:p>
     <w:p>
       <w:pPr>
-        <w:pStyle w:val="Listenabsatz"/>
+        <w:pStyle w:val="ListParagraph"/>
         <w:numPr>
           <w:ilvl w:val="0"/>
           <w:numId w:val="1"/>
@@ -42,7 +42,7 @@
     </w:p>
     <w:p>
       <w:pPr>
-        <w:pStyle w:val="Listenabsatz"/>
+        <w:pStyle w:val="ListParagraph"/>
         <w:numPr>
           <w:ilvl w:val="0"/>
           <w:numId w:val="1"/>
@@ -60,7 +60,7 @@
     </w:p>
     <w:p>
       <w:pPr>
-        <w:pStyle w:val="Listenabsatz"/>
+        <w:pStyle w:val="ListParagraph"/>
         <w:numPr>
           <w:ilvl w:val="0"/>
           <w:numId w:val="1"/>
@@ -80,7 +80,7 @@
     </w:p>
     <w:p>
       <w:pPr>
-        <w:pStyle w:val="Listenabsatz"/>
+        <w:pStyle w:val="ListParagraph"/>
         <w:numPr>
           <w:ilvl w:val="0"/>
           <w:numId w:val="1"/>
@@ -106,7 +106,7 @@
     </w:p>
     <w:p>
       <w:pPr>
-        <w:pStyle w:val="Listenabsatz"/>
+        <w:pStyle w:val="ListParagraph"/>
         <w:numPr>
           <w:ilvl w:val="0"/>
           <w:numId w:val="1"/>
@@ -124,7 +124,7 @@
     </w:p>
     <w:p>
       <w:pPr>
-        <w:pStyle w:val="berschrift1"/>
+        <w:pStyle w:val="Heading1"/>
       </w:pPr>
       <w:r>
         <w:t>Anforderungen</w:t>
@@ -132,7 +132,7 @@
     </w:p>
     <w:p>
       <w:pPr>
-        <w:pStyle w:val="berschrift2"/>
+        <w:pStyle w:val="Heading2"/>
       </w:pPr>
       <w:r>
         <w:t>VDSV</w:t>
@@ -140,7 +140,7 @@
     </w:p>
     <w:p>
       <w:pPr>
-        <w:pStyle w:val="berschrift3"/>
+        <w:pStyle w:val="Heading3"/>
       </w:pPr>
       <w:r>
         <w:t>Saisonen</w:t>
@@ -148,7 +148,7 @@
     </w:p>
     <w:p>
       <w:pPr>
-        <w:pStyle w:val="Listenabsatz"/>
+        <w:pStyle w:val="ListParagraph"/>
         <w:numPr>
           <w:ilvl w:val="0"/>
           <w:numId w:val="4"/>
@@ -160,7 +160,7 @@
     </w:p>
     <w:p>
       <w:pPr>
-        <w:pStyle w:val="Listenabsatz"/>
+        <w:pStyle w:val="ListParagraph"/>
         <w:numPr>
           <w:ilvl w:val="0"/>
           <w:numId w:val="4"/>
@@ -172,7 +172,7 @@
     </w:p>
     <w:p>
       <w:pPr>
-        <w:pStyle w:val="Listenabsatz"/>
+        <w:pStyle w:val="ListParagraph"/>
         <w:numPr>
           <w:ilvl w:val="0"/>
           <w:numId w:val="4"/>
@@ -189,7 +189,7 @@
     </w:p>
     <w:p>
       <w:pPr>
-        <w:pStyle w:val="Listenabsatz"/>
+        <w:pStyle w:val="ListParagraph"/>
         <w:numPr>
           <w:ilvl w:val="0"/>
           <w:numId w:val="4"/>
@@ -206,7 +206,7 @@
     </w:p>
     <w:p>
       <w:pPr>
-        <w:pStyle w:val="Listenabsatz"/>
+        <w:pStyle w:val="ListParagraph"/>
         <w:numPr>
           <w:ilvl w:val="0"/>
           <w:numId w:val="4"/>
@@ -218,7 +218,7 @@
     </w:p>
     <w:p>
       <w:pPr>
-        <w:pStyle w:val="Listenabsatz"/>
+        <w:pStyle w:val="ListParagraph"/>
         <w:numPr>
           <w:ilvl w:val="0"/>
           <w:numId w:val="4"/>
@@ -230,7 +230,7 @@
     </w:p>
     <w:p>
       <w:pPr>
-        <w:pStyle w:val="Listenabsatz"/>
+        <w:pStyle w:val="ListParagraph"/>
         <w:numPr>
           <w:ilvl w:val="0"/>
           <w:numId w:val="4"/>
@@ -242,7 +242,7 @@
     </w:p>
     <w:p>
       <w:pPr>
-        <w:pStyle w:val="berschrift3"/>
+        <w:pStyle w:val="Heading3"/>
       </w:pPr>
       <w:r>
         <w:t>Divisionen</w:t>
@@ -250,7 +250,7 @@
     </w:p>
     <w:p>
       <w:pPr>
-        <w:pStyle w:val="Listenabsatz"/>
+        <w:pStyle w:val="ListParagraph"/>
         <w:numPr>
           <w:ilvl w:val="0"/>
           <w:numId w:val="5"/>
@@ -262,7 +262,7 @@
     </w:p>
     <w:p>
       <w:pPr>
-        <w:pStyle w:val="Listenabsatz"/>
+        <w:pStyle w:val="ListParagraph"/>
         <w:numPr>
           <w:ilvl w:val="0"/>
           <w:numId w:val="5"/>
@@ -274,7 +274,7 @@
     </w:p>
     <w:p>
       <w:pPr>
-        <w:pStyle w:val="Listenabsatz"/>
+        <w:pStyle w:val="ListParagraph"/>
         <w:numPr>
           <w:ilvl w:val="0"/>
           <w:numId w:val="5"/>
@@ -286,7 +286,7 @@
     </w:p>
     <w:p>
       <w:pPr>
-        <w:pStyle w:val="Listenabsatz"/>
+        <w:pStyle w:val="ListParagraph"/>
         <w:numPr>
           <w:ilvl w:val="0"/>
           <w:numId w:val="5"/>
@@ -298,7 +298,7 @@
     </w:p>
     <w:p>
       <w:pPr>
-        <w:pStyle w:val="Listenabsatz"/>
+        <w:pStyle w:val="ListParagraph"/>
         <w:numPr>
           <w:ilvl w:val="0"/>
           <w:numId w:val="5"/>
@@ -310,7 +310,7 @@
     </w:p>
     <w:p>
       <w:pPr>
-        <w:pStyle w:val="Listenabsatz"/>
+        <w:pStyle w:val="ListParagraph"/>
         <w:numPr>
           <w:ilvl w:val="0"/>
           <w:numId w:val="5"/>
@@ -330,7 +330,7 @@
     </w:p>
     <w:p>
       <w:pPr>
-        <w:pStyle w:val="Listenabsatz"/>
+        <w:pStyle w:val="ListParagraph"/>
         <w:numPr>
           <w:ilvl w:val="0"/>
           <w:numId w:val="5"/>
@@ -342,7 +342,7 @@
     </w:p>
     <w:p>
       <w:pPr>
-        <w:pStyle w:val="Listenabsatz"/>
+        <w:pStyle w:val="ListParagraph"/>
         <w:numPr>
           <w:ilvl w:val="0"/>
           <w:numId w:val="5"/>
@@ -354,7 +354,7 @@
     </w:p>
     <w:p>
       <w:pPr>
-        <w:pStyle w:val="Listenabsatz"/>
+        <w:pStyle w:val="ListParagraph"/>
         <w:numPr>
           <w:ilvl w:val="1"/>
           <w:numId w:val="5"/>
@@ -366,7 +366,7 @@
     </w:p>
     <w:p>
       <w:pPr>
-        <w:pStyle w:val="Listenabsatz"/>
+        <w:pStyle w:val="ListParagraph"/>
         <w:numPr>
           <w:ilvl w:val="1"/>
           <w:numId w:val="5"/>
@@ -378,7 +378,7 @@
     </w:p>
     <w:p>
       <w:pPr>
-        <w:pStyle w:val="Listenabsatz"/>
+        <w:pStyle w:val="ListParagraph"/>
         <w:numPr>
           <w:ilvl w:val="1"/>
           <w:numId w:val="5"/>
@@ -390,7 +390,7 @@
     </w:p>
     <w:p>
       <w:pPr>
-        <w:pStyle w:val="berschrift3"/>
+        <w:pStyle w:val="Heading3"/>
       </w:pPr>
       <w:r>
         <w:t>Mannschaft</w:t>
@@ -398,7 +398,7 @@
     </w:p>
     <w:p>
       <w:pPr>
-        <w:pStyle w:val="Listenabsatz"/>
+        <w:pStyle w:val="ListParagraph"/>
         <w:numPr>
           <w:ilvl w:val="0"/>
           <w:numId w:val="6"/>
@@ -413,7 +413,7 @@
     </w:p>
     <w:p>
       <w:pPr>
-        <w:pStyle w:val="Listenabsatz"/>
+        <w:pStyle w:val="ListParagraph"/>
         <w:numPr>
           <w:ilvl w:val="0"/>
           <w:numId w:val="6"/>
@@ -425,7 +425,7 @@
     </w:p>
     <w:p>
       <w:pPr>
-        <w:pStyle w:val="Listenabsatz"/>
+        <w:pStyle w:val="ListParagraph"/>
         <w:numPr>
           <w:ilvl w:val="0"/>
           <w:numId w:val="6"/>
@@ -437,7 +437,7 @@
     </w:p>
     <w:p>
       <w:pPr>
-        <w:pStyle w:val="Listenabsatz"/>
+        <w:pStyle w:val="ListParagraph"/>
         <w:numPr>
           <w:ilvl w:val="0"/>
           <w:numId w:val="6"/>
@@ -449,7 +449,7 @@
     </w:p>
     <w:p>
       <w:pPr>
-        <w:pStyle w:val="Listenabsatz"/>
+        <w:pStyle w:val="ListParagraph"/>
         <w:numPr>
           <w:ilvl w:val="0"/>
           <w:numId w:val="6"/>
@@ -461,7 +461,7 @@
     </w:p>
     <w:p>
       <w:pPr>
-        <w:pStyle w:val="Listenabsatz"/>
+        <w:pStyle w:val="ListParagraph"/>
         <w:numPr>
           <w:ilvl w:val="0"/>
           <w:numId w:val="6"/>
@@ -474,7 +474,7 @@
     </w:p>
     <w:p>
       <w:pPr>
-        <w:pStyle w:val="Listenabsatz"/>
+        <w:pStyle w:val="ListParagraph"/>
         <w:numPr>
           <w:ilvl w:val="0"/>
           <w:numId w:val="6"/>
@@ -486,7 +486,7 @@
     </w:p>
     <w:p>
       <w:pPr>
-        <w:pStyle w:val="Listenabsatz"/>
+        <w:pStyle w:val="ListParagraph"/>
         <w:numPr>
           <w:ilvl w:val="0"/>
           <w:numId w:val="6"/>
@@ -498,7 +498,7 @@
     </w:p>
     <w:p>
       <w:pPr>
-        <w:pStyle w:val="berschrift3"/>
+        <w:pStyle w:val="Heading3"/>
       </w:pPr>
       <w:r>
         <w:t>Lokal</w:t>
@@ -506,7 +506,7 @@
     </w:p>
     <w:p>
       <w:pPr>
-        <w:pStyle w:val="Listenabsatz"/>
+        <w:pStyle w:val="ListParagraph"/>
         <w:numPr>
           <w:ilvl w:val="0"/>
           <w:numId w:val="7"/>
@@ -518,7 +518,7 @@
     </w:p>
     <w:p>
       <w:pPr>
-        <w:pStyle w:val="Listenabsatz"/>
+        <w:pStyle w:val="ListParagraph"/>
         <w:numPr>
           <w:ilvl w:val="0"/>
           <w:numId w:val="7"/>
@@ -530,7 +530,7 @@
     </w:p>
     <w:p>
       <w:pPr>
-        <w:pStyle w:val="Listenabsatz"/>
+        <w:pStyle w:val="ListParagraph"/>
         <w:numPr>
           <w:ilvl w:val="0"/>
           <w:numId w:val="7"/>
@@ -542,7 +542,7 @@
     </w:p>
     <w:p>
       <w:pPr>
-        <w:pStyle w:val="Listenabsatz"/>
+        <w:pStyle w:val="ListParagraph"/>
         <w:numPr>
           <w:ilvl w:val="0"/>
           <w:numId w:val="7"/>
@@ -570,7 +570,7 @@
     </w:p>
     <w:p>
       <w:pPr>
-        <w:pStyle w:val="berschrift3"/>
+        <w:pStyle w:val="Heading3"/>
       </w:pPr>
       <w:r>
         <w:t>Spieler</w:t>
@@ -578,7 +578,7 @@
     </w:p>
     <w:p>
       <w:pPr>
-        <w:pStyle w:val="Listenabsatz"/>
+        <w:pStyle w:val="ListParagraph"/>
         <w:numPr>
           <w:ilvl w:val="0"/>
           <w:numId w:val="8"/>
@@ -590,7 +590,7 @@
     </w:p>
     <w:p>
       <w:pPr>
-        <w:pStyle w:val="Listenabsatz"/>
+        <w:pStyle w:val="ListParagraph"/>
         <w:numPr>
           <w:ilvl w:val="0"/>
           <w:numId w:val="8"/>
@@ -602,7 +602,7 @@
     </w:p>
     <w:p>
       <w:pPr>
-        <w:pStyle w:val="Listenabsatz"/>
+        <w:pStyle w:val="ListParagraph"/>
         <w:numPr>
           <w:ilvl w:val="0"/>
           <w:numId w:val="8"/>
@@ -614,7 +614,7 @@
     </w:p>
     <w:p>
       <w:pPr>
-        <w:pStyle w:val="Listenabsatz"/>
+        <w:pStyle w:val="ListParagraph"/>
         <w:numPr>
           <w:ilvl w:val="0"/>
           <w:numId w:val="8"/>
@@ -626,7 +626,7 @@
     </w:p>
     <w:p>
       <w:pPr>
-        <w:pStyle w:val="Listenabsatz"/>
+        <w:pStyle w:val="ListParagraph"/>
         <w:numPr>
           <w:ilvl w:val="0"/>
           <w:numId w:val="8"/>
@@ -638,7 +638,7 @@
     </w:p>
     <w:p>
       <w:pPr>
-        <w:pStyle w:val="Listenabsatz"/>
+        <w:pStyle w:val="ListParagraph"/>
         <w:numPr>
           <w:ilvl w:val="0"/>
           <w:numId w:val="8"/>
@@ -650,7 +650,7 @@
     </w:p>
     <w:p>
       <w:pPr>
-        <w:pStyle w:val="berschrift3"/>
+        <w:pStyle w:val="Heading3"/>
       </w:pPr>
       <w:r>
         <w:t>Spielprotokoll</w:t>
@@ -658,7 +658,7 @@
     </w:p>
     <w:p>
       <w:pPr>
-        <w:pStyle w:val="Listenabsatz"/>
+        <w:pStyle w:val="ListParagraph"/>
         <w:numPr>
           <w:ilvl w:val="0"/>
           <w:numId w:val="9"/>
@@ -670,7 +670,7 @@
     </w:p>
     <w:p>
       <w:pPr>
-        <w:pStyle w:val="Listenabsatz"/>
+        <w:pStyle w:val="ListParagraph"/>
         <w:numPr>
           <w:ilvl w:val="0"/>
           <w:numId w:val="9"/>
@@ -682,7 +682,7 @@
     </w:p>
     <w:p>
       <w:pPr>
-        <w:pStyle w:val="Listenabsatz"/>
+        <w:pStyle w:val="ListParagraph"/>
         <w:numPr>
           <w:ilvl w:val="0"/>
           <w:numId w:val="9"/>
@@ -694,7 +694,7 @@
     </w:p>
     <w:p>
       <w:pPr>
-        <w:pStyle w:val="Listenabsatz"/>
+        <w:pStyle w:val="ListParagraph"/>
         <w:numPr>
           <w:ilvl w:val="0"/>
           <w:numId w:val="9"/>
@@ -706,7 +706,7 @@
     </w:p>
     <w:p>
       <w:pPr>
-        <w:pStyle w:val="Listenabsatz"/>
+        <w:pStyle w:val="ListParagraph"/>
         <w:numPr>
           <w:ilvl w:val="0"/>
           <w:numId w:val="9"/>
@@ -718,7 +718,7 @@
     </w:p>
     <w:p>
       <w:pPr>
-        <w:pStyle w:val="Listenabsatz"/>
+        <w:pStyle w:val="ListParagraph"/>
         <w:numPr>
           <w:ilvl w:val="0"/>
           <w:numId w:val="9"/>
@@ -730,7 +730,7 @@
     </w:p>
     <w:p>
       <w:pPr>
-        <w:pStyle w:val="Listenabsatz"/>
+        <w:pStyle w:val="ListParagraph"/>
         <w:numPr>
           <w:ilvl w:val="0"/>
           <w:numId w:val="9"/>
@@ -742,7 +742,7 @@
     </w:p>
     <w:p>
       <w:pPr>
-        <w:pStyle w:val="Listenabsatz"/>
+        <w:pStyle w:val="ListParagraph"/>
         <w:numPr>
           <w:ilvl w:val="0"/>
           <w:numId w:val="9"/>
@@ -754,7 +754,7 @@
     </w:p>
     <w:p>
       <w:pPr>
-        <w:pStyle w:val="Listenabsatz"/>
+        <w:pStyle w:val="ListParagraph"/>
         <w:numPr>
           <w:ilvl w:val="0"/>
           <w:numId w:val="9"/>
@@ -766,7 +766,7 @@
     </w:p>
     <w:p>
       <w:pPr>
-        <w:pStyle w:val="Listenabsatz"/>
+        <w:pStyle w:val="ListParagraph"/>
         <w:numPr>
           <w:ilvl w:val="0"/>
           <w:numId w:val="9"/>
@@ -778,7 +778,7 @@
     </w:p>
     <w:p>
       <w:pPr>
-        <w:pStyle w:val="Listenabsatz"/>
+        <w:pStyle w:val="ListParagraph"/>
         <w:numPr>
           <w:ilvl w:val="0"/>
           <w:numId w:val="9"/>
@@ -798,7 +798,7 @@
     </w:p>
     <w:p>
       <w:pPr>
-        <w:pStyle w:val="Listenabsatz"/>
+        <w:pStyle w:val="ListParagraph"/>
         <w:numPr>
           <w:ilvl w:val="0"/>
           <w:numId w:val="9"/>
@@ -818,7 +818,7 @@
     </w:p>
     <w:p>
       <w:pPr>
-        <w:pStyle w:val="Listenabsatz"/>
+        <w:pStyle w:val="ListParagraph"/>
         <w:numPr>
           <w:ilvl w:val="0"/>
           <w:numId w:val="9"/>
@@ -830,7 +830,7 @@
     </w:p>
     <w:p>
       <w:pPr>
-        <w:pStyle w:val="Listenabsatz"/>
+        <w:pStyle w:val="ListParagraph"/>
         <w:numPr>
           <w:ilvl w:val="0"/>
           <w:numId w:val="9"/>
@@ -842,7 +842,7 @@
     </w:p>
     <w:p>
       <w:pPr>
-        <w:pStyle w:val="Listenabsatz"/>
+        <w:pStyle w:val="ListParagraph"/>
         <w:numPr>
           <w:ilvl w:val="0"/>
           <w:numId w:val="9"/>
@@ -854,7 +854,7 @@
     </w:p>
     <w:p>
       <w:pPr>
-        <w:pStyle w:val="berschrift3"/>
+        <w:pStyle w:val="Heading3"/>
       </w:pPr>
       <w:r>
         <w:t>Einzelwertungsturnier</w:t>
@@ -862,7 +862,7 @@
     </w:p>
     <w:p>
       <w:pPr>
-        <w:pStyle w:val="Listenabsatz"/>
+        <w:pStyle w:val="ListParagraph"/>
         <w:numPr>
           <w:ilvl w:val="0"/>
           <w:numId w:val="10"/>
@@ -874,7 +874,7 @@
     </w:p>
     <w:p>
       <w:pPr>
-        <w:pStyle w:val="Listenabsatz"/>
+        <w:pStyle w:val="ListParagraph"/>
         <w:numPr>
           <w:ilvl w:val="0"/>
           <w:numId w:val="10"/>
@@ -886,7 +886,7 @@
     </w:p>
     <w:p>
       <w:pPr>
-        <w:pStyle w:val="Listenabsatz"/>
+        <w:pStyle w:val="ListParagraph"/>
         <w:numPr>
           <w:ilvl w:val="0"/>
           <w:numId w:val="10"/>
@@ -898,7 +898,7 @@
     </w:p>
     <w:p>
       <w:pPr>
-        <w:pStyle w:val="Listenabsatz"/>
+        <w:pStyle w:val="ListParagraph"/>
         <w:numPr>
           <w:ilvl w:val="0"/>
           <w:numId w:val="10"/>
@@ -910,7 +910,7 @@
     </w:p>
     <w:p>
       <w:pPr>
-        <w:pStyle w:val="Listenabsatz"/>
+        <w:pStyle w:val="ListParagraph"/>
         <w:numPr>
           <w:ilvl w:val="0"/>
           <w:numId w:val="10"/>
@@ -928,7 +928,7 @@
     </w:p>
     <w:p>
       <w:pPr>
-        <w:pStyle w:val="Listenabsatz"/>
+        <w:pStyle w:val="ListParagraph"/>
         <w:numPr>
           <w:ilvl w:val="0"/>
           <w:numId w:val="10"/>
@@ -948,7 +948,7 @@
     </w:p>
     <w:p>
       <w:pPr>
-        <w:pStyle w:val="Listenabsatz"/>
+        <w:pStyle w:val="ListParagraph"/>
         <w:numPr>
           <w:ilvl w:val="0"/>
           <w:numId w:val="10"/>
@@ -960,7 +960,7 @@
     </w:p>
     <w:p>
       <w:pPr>
-        <w:pStyle w:val="Listenabsatz"/>
+        <w:pStyle w:val="ListParagraph"/>
         <w:numPr>
           <w:ilvl w:val="0"/>
           <w:numId w:val="10"/>
@@ -972,7 +972,7 @@
     </w:p>
     <w:p>
       <w:pPr>
-        <w:pStyle w:val="Listenabsatz"/>
+        <w:pStyle w:val="ListParagraph"/>
         <w:numPr>
           <w:ilvl w:val="0"/>
           <w:numId w:val="10"/>
@@ -984,7 +984,7 @@
     </w:p>
     <w:p>
       <w:pPr>
-        <w:pStyle w:val="berschrift2"/>
+        <w:pStyle w:val="Heading2"/>
       </w:pPr>
       <w:r>
         <w:t>Training</w:t>
@@ -992,7 +992,7 @@
     </w:p>
     <w:p>
       <w:pPr>
-        <w:pStyle w:val="Listenabsatz"/>
+        <w:pStyle w:val="ListParagraph"/>
         <w:numPr>
           <w:ilvl w:val="0"/>
           <w:numId w:val="2"/>
@@ -1010,7 +1010,7 @@
     </w:p>
     <w:p>
       <w:pPr>
-        <w:pStyle w:val="Listenabsatz"/>
+        <w:pStyle w:val="ListParagraph"/>
         <w:numPr>
           <w:ilvl w:val="1"/>
           <w:numId w:val="2"/>
@@ -1022,7 +1022,7 @@
     </w:p>
     <w:p>
       <w:pPr>
-        <w:pStyle w:val="Listenabsatz"/>
+        <w:pStyle w:val="ListParagraph"/>
         <w:numPr>
           <w:ilvl w:val="1"/>
           <w:numId w:val="2"/>
@@ -1034,7 +1034,7 @@
     </w:p>
     <w:p>
       <w:pPr>
-        <w:pStyle w:val="Listenabsatz"/>
+        <w:pStyle w:val="ListParagraph"/>
         <w:numPr>
           <w:ilvl w:val="1"/>
           <w:numId w:val="2"/>
@@ -1046,7 +1046,7 @@
     </w:p>
     <w:p>
       <w:pPr>
-        <w:pStyle w:val="Listenabsatz"/>
+        <w:pStyle w:val="ListParagraph"/>
         <w:numPr>
           <w:ilvl w:val="1"/>
           <w:numId w:val="2"/>
@@ -1061,7 +1061,7 @@
     </w:p>
     <w:p>
       <w:pPr>
-        <w:pStyle w:val="Listenabsatz"/>
+        <w:pStyle w:val="ListParagraph"/>
         <w:numPr>
           <w:ilvl w:val="1"/>
           <w:numId w:val="2"/>
@@ -1073,7 +1073,7 @@
     </w:p>
     <w:p>
       <w:pPr>
-        <w:pStyle w:val="Listenabsatz"/>
+        <w:pStyle w:val="ListParagraph"/>
         <w:numPr>
           <w:ilvl w:val="1"/>
           <w:numId w:val="2"/>
@@ -1085,7 +1085,7 @@
     </w:p>
     <w:p>
       <w:pPr>
-        <w:pStyle w:val="Listenabsatz"/>
+        <w:pStyle w:val="ListParagraph"/>
         <w:numPr>
           <w:ilvl w:val="1"/>
           <w:numId w:val="2"/>
@@ -1097,7 +1097,7 @@
     </w:p>
     <w:p>
       <w:pPr>
-        <w:pStyle w:val="Listenabsatz"/>
+        <w:pStyle w:val="ListParagraph"/>
         <w:numPr>
           <w:ilvl w:val="1"/>
           <w:numId w:val="2"/>
@@ -1109,7 +1109,7 @@
     </w:p>
     <w:p>
       <w:pPr>
-        <w:pStyle w:val="Listenabsatz"/>
+        <w:pStyle w:val="ListParagraph"/>
         <w:numPr>
           <w:ilvl w:val="0"/>
           <w:numId w:val="2"/>
@@ -1121,7 +1121,7 @@
     </w:p>
     <w:p>
       <w:pPr>
-        <w:pStyle w:val="Listenabsatz"/>
+        <w:pStyle w:val="ListParagraph"/>
         <w:numPr>
           <w:ilvl w:val="1"/>
           <w:numId w:val="2"/>
@@ -1133,7 +1133,7 @@
     </w:p>
     <w:p>
       <w:pPr>
-        <w:pStyle w:val="Listenabsatz"/>
+        <w:pStyle w:val="ListParagraph"/>
         <w:numPr>
           <w:ilvl w:val="1"/>
           <w:numId w:val="2"/>
@@ -1145,7 +1145,7 @@
     </w:p>
     <w:p>
       <w:pPr>
-        <w:pStyle w:val="Listenabsatz"/>
+        <w:pStyle w:val="ListParagraph"/>
         <w:numPr>
           <w:ilvl w:val="1"/>
           <w:numId w:val="2"/>
@@ -1157,7 +1157,7 @@
     </w:p>
     <w:p>
       <w:pPr>
-        <w:pStyle w:val="Listenabsatz"/>
+        <w:pStyle w:val="ListParagraph"/>
         <w:numPr>
           <w:ilvl w:val="1"/>
           <w:numId w:val="2"/>
@@ -1172,7 +1172,7 @@
     </w:p>
     <w:p>
       <w:pPr>
-        <w:pStyle w:val="Listenabsatz"/>
+        <w:pStyle w:val="ListParagraph"/>
         <w:numPr>
           <w:ilvl w:val="1"/>
           <w:numId w:val="2"/>
@@ -1192,7 +1192,7 @@
     </w:p>
     <w:p>
       <w:pPr>
-        <w:pStyle w:val="Listenabsatz"/>
+        <w:pStyle w:val="ListParagraph"/>
         <w:numPr>
           <w:ilvl w:val="1"/>
           <w:numId w:val="2"/>
@@ -1204,7 +1204,7 @@
     </w:p>
     <w:p>
       <w:pPr>
-        <w:pStyle w:val="Listenabsatz"/>
+        <w:pStyle w:val="ListParagraph"/>
         <w:numPr>
           <w:ilvl w:val="0"/>
           <w:numId w:val="2"/>
@@ -1221,7 +1221,7 @@
     </w:p>
     <w:p>
       <w:pPr>
-        <w:pStyle w:val="Listenabsatz"/>
+        <w:pStyle w:val="ListParagraph"/>
         <w:numPr>
           <w:ilvl w:val="1"/>
           <w:numId w:val="2"/>
@@ -1233,7 +1233,7 @@
     </w:p>
     <w:p>
       <w:pPr>
-        <w:pStyle w:val="Listenabsatz"/>
+        <w:pStyle w:val="ListParagraph"/>
         <w:numPr>
           <w:ilvl w:val="1"/>
           <w:numId w:val="2"/>
@@ -1245,7 +1245,7 @@
     </w:p>
     <w:p>
       <w:pPr>
-        <w:pStyle w:val="Listenabsatz"/>
+        <w:pStyle w:val="ListParagraph"/>
         <w:numPr>
           <w:ilvl w:val="0"/>
           <w:numId w:val="2"/>
@@ -1265,7 +1265,7 @@
     </w:p>
     <w:p>
       <w:pPr>
-        <w:pStyle w:val="Listenabsatz"/>
+        <w:pStyle w:val="ListParagraph"/>
         <w:numPr>
           <w:ilvl w:val="1"/>
           <w:numId w:val="2"/>
@@ -1277,7 +1277,7 @@
     </w:p>
     <w:p>
       <w:pPr>
-        <w:pStyle w:val="Listenabsatz"/>
+        <w:pStyle w:val="ListParagraph"/>
         <w:numPr>
           <w:ilvl w:val="1"/>
           <w:numId w:val="2"/>
@@ -1294,7 +1294,7 @@
     </w:p>
     <w:p>
       <w:pPr>
-        <w:pStyle w:val="Listenabsatz"/>
+        <w:pStyle w:val="ListParagraph"/>
         <w:numPr>
           <w:ilvl w:val="1"/>
           <w:numId w:val="2"/>
@@ -1306,7 +1306,7 @@
     </w:p>
     <w:p>
       <w:pPr>
-        <w:pStyle w:val="Listenabsatz"/>
+        <w:pStyle w:val="ListParagraph"/>
         <w:numPr>
           <w:ilvl w:val="0"/>
           <w:numId w:val="2"/>
@@ -1318,7 +1318,7 @@
     </w:p>
     <w:p>
       <w:pPr>
-        <w:pStyle w:val="Listenabsatz"/>
+        <w:pStyle w:val="ListParagraph"/>
         <w:numPr>
           <w:ilvl w:val="1"/>
           <w:numId w:val="2"/>
@@ -1354,7 +1354,7 @@
     </w:p>
     <w:p>
       <w:pPr>
-        <w:pStyle w:val="Listenabsatz"/>
+        <w:pStyle w:val="ListParagraph"/>
         <w:numPr>
           <w:ilvl w:val="1"/>
           <w:numId w:val="2"/>
@@ -1374,7 +1374,7 @@
     </w:p>
     <w:p>
       <w:pPr>
-        <w:pStyle w:val="Listenabsatz"/>
+        <w:pStyle w:val="ListParagraph"/>
         <w:numPr>
           <w:ilvl w:val="1"/>
           <w:numId w:val="2"/>
@@ -1407,7 +1407,7 @@
     </w:p>
     <w:p>
       <w:pPr>
-        <w:pStyle w:val="berschrift2"/>
+        <w:pStyle w:val="Heading2"/>
       </w:pPr>
       <w:r>
         <w:t>Holiday</w:t>
@@ -1415,7 +1415,7 @@
     </w:p>
     <w:p>
       <w:pPr>
-        <w:pStyle w:val="berschrift3"/>
+        <w:pStyle w:val="Heading3"/>
       </w:pPr>
       <w:r>
         <w:t>Vereinsturniere</w:t>
@@ -1423,27 +1423,39 @@
     </w:p>
     <w:p>
       <w:pPr>
-        <w:pStyle w:val="Listenabsatz"/>
+        <w:pStyle w:val="ListParagraph"/>
         <w:numPr>
           <w:ilvl w:val="0"/>
           <w:numId w:val="11"/>
         </w:numPr>
-      </w:pPr>
-      <w:r>
+        <w:rPr>
+          <w:highlight w:val="green"/>
+        </w:rPr>
+      </w:pPr>
+      <w:r>
+        <w:rPr>
+          <w:highlight w:val="green"/>
+        </w:rPr>
         <w:t xml:space="preserve">Nur Mitglieder des </w:t>
       </w:r>
       <w:proofErr w:type="spellStart"/>
       <w:r>
+        <w:rPr>
+          <w:highlight w:val="green"/>
+        </w:rPr>
         <w:t>Dartvereins</w:t>
       </w:r>
       <w:proofErr w:type="spellEnd"/>
       <w:r>
+        <w:rPr>
+          <w:highlight w:val="green"/>
+        </w:rPr>
         <w:t xml:space="preserve"> erlaubt</w:t>
       </w:r>
     </w:p>
     <w:p>
       <w:pPr>
-        <w:pStyle w:val="Listenabsatz"/>
+        <w:pStyle w:val="ListParagraph"/>
         <w:numPr>
           <w:ilvl w:val="1"/>
           <w:numId w:val="11"/>
@@ -1553,7 +1565,7 @@
     </w:p>
     <w:p>
       <w:pPr>
-        <w:pStyle w:val="Listenabsatz"/>
+        <w:pStyle w:val="ListParagraph"/>
         <w:numPr>
           <w:ilvl w:val="1"/>
           <w:numId w:val="11"/>
@@ -1619,39 +1631,51 @@
     </w:p>
     <w:p>
       <w:pPr>
-        <w:pStyle w:val="Listenabsatz"/>
+        <w:pStyle w:val="ListParagraph"/>
         <w:numPr>
           <w:ilvl w:val="1"/>
           <w:numId w:val="11"/>
         </w:numPr>
         <w:rPr>
+          <w:highlight w:val="green"/>
+        </w:rPr>
+      </w:pPr>
+      <w:r>
+        <w:rPr>
+          <w:highlight w:val="green"/>
+        </w:rPr>
+        <w:t xml:space="preserve">Spieler erstellen, bearbeiten, </w:t>
+      </w:r>
+      <w:r>
+        <w:rPr>
           <w:highlight w:val="yellow"/>
         </w:rPr>
-      </w:pPr>
-      <w:r>
-        <w:rPr>
-          <w:highlight w:val="yellow"/>
-        </w:rPr>
-        <w:t>Spieler erstellen, bearbeiten, NICHT LÖSCHEN!!!</w:t>
-      </w:r>
-    </w:p>
-    <w:p>
-      <w:pPr>
-        <w:pStyle w:val="Listenabsatz"/>
+        <w:t>NICHT LÖSCHEN!!!</w:t>
+      </w:r>
+      <w:bookmarkStart w:id="0" w:name="_GoBack"/>
+      <w:bookmarkEnd w:id="0"/>
+    </w:p>
+    <w:p>
+      <w:pPr>
+        <w:pStyle w:val="ListParagraph"/>
         <w:numPr>
           <w:ilvl w:val="1"/>
           <w:numId w:val="11"/>
         </w:numPr>
-      </w:pPr>
-      <w:r>
+        <w:rPr>
+          <w:highlight w:val="green"/>
+        </w:rPr>
+      </w:pPr>
+      <w:r>
+        <w:rPr>
+          <w:highlight w:val="green"/>
+        </w:rPr>
         <w:t>Spieler zum Verein hinzufügen, entfernen</w:t>
       </w:r>
-      <w:bookmarkStart w:id="0" w:name="_GoBack"/>
-      <w:bookmarkEnd w:id="0"/>
-    </w:p>
-    <w:p>
-      <w:pPr>
-        <w:pStyle w:val="Listenabsatz"/>
+    </w:p>
+    <w:p>
+      <w:pPr>
+        <w:pStyle w:val="ListParagraph"/>
         <w:numPr>
           <w:ilvl w:val="0"/>
           <w:numId w:val="11"/>
@@ -1663,7 +1687,7 @@
     </w:p>
     <w:p>
       <w:pPr>
-        <w:pStyle w:val="Listenabsatz"/>
+        <w:pStyle w:val="ListParagraph"/>
         <w:numPr>
           <w:ilvl w:val="1"/>
           <w:numId w:val="11"/>
@@ -1729,7 +1753,7 @@
     </w:p>
     <w:p>
       <w:pPr>
-        <w:pStyle w:val="Listenabsatz"/>
+        <w:pStyle w:val="ListParagraph"/>
         <w:numPr>
           <w:ilvl w:val="1"/>
           <w:numId w:val="11"/>
@@ -1855,7 +1879,7 @@
     </w:p>
     <w:p>
       <w:pPr>
-        <w:pStyle w:val="Listenabsatz"/>
+        <w:pStyle w:val="ListParagraph"/>
         <w:numPr>
           <w:ilvl w:val="1"/>
           <w:numId w:val="11"/>
@@ -1948,7 +1972,7 @@
     </w:p>
     <w:p>
       <w:pPr>
-        <w:pStyle w:val="Listenabsatz"/>
+        <w:pStyle w:val="ListParagraph"/>
         <w:numPr>
           <w:ilvl w:val="1"/>
           <w:numId w:val="11"/>
@@ -1982,7 +2006,7 @@
     </w:p>
     <w:p>
       <w:pPr>
-        <w:pStyle w:val="Listenabsatz"/>
+        <w:pStyle w:val="ListParagraph"/>
         <w:numPr>
           <w:ilvl w:val="2"/>
           <w:numId w:val="11"/>
@@ -2022,7 +2046,7 @@
     </w:p>
     <w:p>
       <w:pPr>
-        <w:pStyle w:val="Listenabsatz"/>
+        <w:pStyle w:val="ListParagraph"/>
         <w:numPr>
           <w:ilvl w:val="2"/>
           <w:numId w:val="11"/>
@@ -2056,7 +2080,7 @@
     </w:p>
     <w:p>
       <w:pPr>
-        <w:pStyle w:val="Listenabsatz"/>
+        <w:pStyle w:val="ListParagraph"/>
         <w:numPr>
           <w:ilvl w:val="2"/>
           <w:numId w:val="11"/>
@@ -2090,7 +2114,7 @@
     </w:p>
     <w:p>
       <w:pPr>
-        <w:pStyle w:val="Listenabsatz"/>
+        <w:pStyle w:val="ListParagraph"/>
         <w:numPr>
           <w:ilvl w:val="2"/>
           <w:numId w:val="11"/>
@@ -2110,7 +2134,7 @@
     </w:p>
     <w:p>
       <w:pPr>
-        <w:pStyle w:val="Listenabsatz"/>
+        <w:pStyle w:val="ListParagraph"/>
         <w:numPr>
           <w:ilvl w:val="2"/>
           <w:numId w:val="11"/>
@@ -2144,7 +2168,7 @@
     </w:p>
     <w:p>
       <w:pPr>
-        <w:pStyle w:val="Listenabsatz"/>
+        <w:pStyle w:val="ListParagraph"/>
         <w:numPr>
           <w:ilvl w:val="2"/>
           <w:numId w:val="11"/>
@@ -2206,7 +2230,7 @@
     </w:p>
     <w:p>
       <w:pPr>
-        <w:pStyle w:val="Listenabsatz"/>
+        <w:pStyle w:val="ListParagraph"/>
         <w:numPr>
           <w:ilvl w:val="2"/>
           <w:numId w:val="11"/>
@@ -2218,7 +2242,7 @@
     </w:p>
     <w:p>
       <w:pPr>
-        <w:pStyle w:val="Listenabsatz"/>
+        <w:pStyle w:val="ListParagraph"/>
         <w:numPr>
           <w:ilvl w:val="1"/>
           <w:numId w:val="11"/>
@@ -2230,7 +2254,7 @@
     </w:p>
     <w:p>
       <w:pPr>
-        <w:pStyle w:val="Listenabsatz"/>
+        <w:pStyle w:val="ListParagraph"/>
         <w:numPr>
           <w:ilvl w:val="0"/>
           <w:numId w:val="11"/>
@@ -2242,7 +2266,7 @@
     </w:p>
     <w:p>
       <w:pPr>
-        <w:pStyle w:val="Listenabsatz"/>
+        <w:pStyle w:val="ListParagraph"/>
         <w:numPr>
           <w:ilvl w:val="1"/>
           <w:numId w:val="11"/>
@@ -2254,7 +2278,7 @@
     </w:p>
     <w:p>
       <w:pPr>
-        <w:pStyle w:val="Listenabsatz"/>
+        <w:pStyle w:val="ListParagraph"/>
         <w:numPr>
           <w:ilvl w:val="2"/>
           <w:numId w:val="11"/>
@@ -2297,10 +2321,13 @@
       <w:r>
         <w:t xml:space="preserve"> (Tabelle wird beim Setup eingespielt</w:t>
       </w:r>
-    </w:p>
-    <w:p>
-      <w:pPr>
-        <w:pStyle w:val="Listenabsatz"/>
+      <w:r>
+        <w:t>)</w:t>
+      </w:r>
+    </w:p>
+    <w:p>
+      <w:pPr>
+        <w:pStyle w:val="ListParagraph"/>
         <w:numPr>
           <w:ilvl w:val="1"/>
           <w:numId w:val="11"/>
@@ -2312,7 +2339,7 @@
     </w:p>
     <w:p>
       <w:pPr>
-        <w:pStyle w:val="Listenabsatz"/>
+        <w:pStyle w:val="ListParagraph"/>
         <w:numPr>
           <w:ilvl w:val="1"/>
           <w:numId w:val="11"/>
@@ -2324,7 +2351,7 @@
     </w:p>
     <w:p>
       <w:pPr>
-        <w:pStyle w:val="Listenabsatz"/>
+        <w:pStyle w:val="ListParagraph"/>
         <w:numPr>
           <w:ilvl w:val="0"/>
           <w:numId w:val="11"/>
@@ -2347,7 +2374,7 @@
     </w:p>
     <w:p>
       <w:pPr>
-        <w:pStyle w:val="Listenabsatz"/>
+        <w:pStyle w:val="ListParagraph"/>
         <w:numPr>
           <w:ilvl w:val="1"/>
           <w:numId w:val="11"/>
@@ -2359,7 +2386,7 @@
     </w:p>
     <w:p>
       <w:pPr>
-        <w:pStyle w:val="Listenabsatz"/>
+        <w:pStyle w:val="ListParagraph"/>
         <w:numPr>
           <w:ilvl w:val="1"/>
           <w:numId w:val="11"/>
@@ -2371,7 +2398,7 @@
     </w:p>
     <w:p>
       <w:pPr>
-        <w:pStyle w:val="Listenabsatz"/>
+        <w:pStyle w:val="ListParagraph"/>
         <w:numPr>
           <w:ilvl w:val="2"/>
           <w:numId w:val="11"/>
@@ -2503,7 +2530,7 @@
     </w:p>
     <w:p>
       <w:pPr>
-        <w:pStyle w:val="Listenabsatz"/>
+        <w:pStyle w:val="ListParagraph"/>
         <w:numPr>
           <w:ilvl w:val="0"/>
           <w:numId w:val="11"/>
@@ -2520,7 +2547,7 @@
     </w:p>
     <w:p>
       <w:pPr>
-        <w:pStyle w:val="Listenabsatz"/>
+        <w:pStyle w:val="ListParagraph"/>
         <w:numPr>
           <w:ilvl w:val="1"/>
           <w:numId w:val="11"/>
@@ -2532,7 +2559,7 @@
     </w:p>
     <w:p>
       <w:pPr>
-        <w:pStyle w:val="Listenabsatz"/>
+        <w:pStyle w:val="ListParagraph"/>
         <w:numPr>
           <w:ilvl w:val="1"/>
           <w:numId w:val="11"/>
@@ -2544,7 +2571,7 @@
     </w:p>
     <w:p>
       <w:pPr>
-        <w:pStyle w:val="berschrift3"/>
+        <w:pStyle w:val="Heading3"/>
       </w:pPr>
       <w:r>
         <w:t>Offene Turniere</w:t>
@@ -2552,7 +2579,7 @@
     </w:p>
     <w:p>
       <w:pPr>
-        <w:pStyle w:val="Listenabsatz"/>
+        <w:pStyle w:val="ListParagraph"/>
         <w:numPr>
           <w:ilvl w:val="0"/>
           <w:numId w:val="12"/>
@@ -2564,7 +2591,7 @@
     </w:p>
     <w:p>
       <w:pPr>
-        <w:pStyle w:val="Listenabsatz"/>
+        <w:pStyle w:val="ListParagraph"/>
         <w:numPr>
           <w:ilvl w:val="0"/>
           <w:numId w:val="12"/>
@@ -2576,7 +2603,7 @@
     </w:p>
     <w:p>
       <w:pPr>
-        <w:pStyle w:val="Listenabsatz"/>
+        <w:pStyle w:val="ListParagraph"/>
         <w:numPr>
           <w:ilvl w:val="0"/>
           <w:numId w:val="12"/>
@@ -2588,7 +2615,7 @@
     </w:p>
     <w:p>
       <w:pPr>
-        <w:pStyle w:val="Listenabsatz"/>
+        <w:pStyle w:val="ListParagraph"/>
         <w:numPr>
           <w:ilvl w:val="0"/>
           <w:numId w:val="12"/>
@@ -4161,15 +4188,15 @@
     <w:lsdException w:name="Bibliography" w:uiPriority="37"/>
     <w:lsdException w:name="TOC Heading" w:uiPriority="39" w:qFormat="1"/>
   </w:latentStyles>
-  <w:style w:type="paragraph" w:default="1" w:styleId="Standard">
+  <w:style w:type="paragraph" w:default="1" w:styleId="Normal">
     <w:name w:val="Normal"/>
     <w:qFormat/>
   </w:style>
-  <w:style w:type="paragraph" w:styleId="berschrift1">
+  <w:style w:type="paragraph" w:styleId="Heading1">
     <w:name w:val="heading 1"/>
-    <w:basedOn w:val="Standard"/>
-    <w:next w:val="Standard"/>
-    <w:link w:val="berschrift1Zchn"/>
+    <w:basedOn w:val="Normal"/>
+    <w:next w:val="Normal"/>
+    <w:link w:val="Heading1Char"/>
     <w:uiPriority w:val="9"/>
     <w:qFormat/>
     <w:rsid w:val="009049D0"/>
@@ -4188,11 +4215,11 @@
       <w:szCs w:val="28"/>
     </w:rPr>
   </w:style>
-  <w:style w:type="paragraph" w:styleId="berschrift2">
+  <w:style w:type="paragraph" w:styleId="Heading2">
     <w:name w:val="heading 2"/>
-    <w:basedOn w:val="Standard"/>
-    <w:next w:val="Standard"/>
-    <w:link w:val="berschrift2Zchn"/>
+    <w:basedOn w:val="Normal"/>
+    <w:next w:val="Normal"/>
+    <w:link w:val="Heading2Char"/>
     <w:uiPriority w:val="9"/>
     <w:unhideWhenUsed/>
     <w:qFormat/>
@@ -4212,11 +4239,11 @@
       <w:szCs w:val="26"/>
     </w:rPr>
   </w:style>
-  <w:style w:type="paragraph" w:styleId="berschrift3">
+  <w:style w:type="paragraph" w:styleId="Heading3">
     <w:name w:val="heading 3"/>
-    <w:basedOn w:val="Standard"/>
-    <w:next w:val="Standard"/>
-    <w:link w:val="berschrift3Zchn"/>
+    <w:basedOn w:val="Normal"/>
+    <w:next w:val="Normal"/>
+    <w:link w:val="Heading3Char"/>
     <w:uiPriority w:val="9"/>
     <w:unhideWhenUsed/>
     <w:qFormat/>
@@ -4234,13 +4261,13 @@
       <w:color w:val="4F81BD" w:themeColor="accent1"/>
     </w:rPr>
   </w:style>
-  <w:style w:type="character" w:default="1" w:styleId="Absatz-Standardschriftart">
+  <w:style w:type="character" w:default="1" w:styleId="DefaultParagraphFont">
     <w:name w:val="Default Paragraph Font"/>
     <w:uiPriority w:val="1"/>
     <w:semiHidden/>
     <w:unhideWhenUsed/>
   </w:style>
-  <w:style w:type="table" w:default="1" w:styleId="NormaleTabelle">
+  <w:style w:type="table" w:default="1" w:styleId="TableNormal">
     <w:name w:val="Normal Table"/>
     <w:uiPriority w:val="99"/>
     <w:semiHidden/>
@@ -4255,17 +4282,17 @@
       </w:tblCellMar>
     </w:tblPr>
   </w:style>
-  <w:style w:type="numbering" w:default="1" w:styleId="KeineListe">
+  <w:style w:type="numbering" w:default="1" w:styleId="NoList">
     <w:name w:val="No List"/>
     <w:uiPriority w:val="99"/>
     <w:semiHidden/>
     <w:unhideWhenUsed/>
   </w:style>
-  <w:style w:type="paragraph" w:styleId="Titel">
+  <w:style w:type="paragraph" w:styleId="Title">
     <w:name w:val="Title"/>
-    <w:basedOn w:val="Standard"/>
-    <w:next w:val="Standard"/>
-    <w:link w:val="TitelZchn"/>
+    <w:basedOn w:val="Normal"/>
+    <w:next w:val="Normal"/>
+    <w:link w:val="TitleChar"/>
     <w:uiPriority w:val="10"/>
     <w:qFormat/>
     <w:rsid w:val="009049D0"/>
@@ -4285,10 +4312,10 @@
       <w:szCs w:val="52"/>
     </w:rPr>
   </w:style>
-  <w:style w:type="character" w:customStyle="1" w:styleId="TitelZchn">
-    <w:name w:val="Titel Zchn"/>
-    <w:basedOn w:val="Absatz-Standardschriftart"/>
-    <w:link w:val="Titel"/>
+  <w:style w:type="character" w:customStyle="1" w:styleId="TitleChar">
+    <w:name w:val="Title Char"/>
+    <w:basedOn w:val="DefaultParagraphFont"/>
+    <w:link w:val="Title"/>
     <w:uiPriority w:val="10"/>
     <w:rsid w:val="009049D0"/>
     <w:rPr>
@@ -4300,10 +4327,10 @@
       <w:szCs w:val="52"/>
     </w:rPr>
   </w:style>
-  <w:style w:type="character" w:customStyle="1" w:styleId="berschrift1Zchn">
-    <w:name w:val="Überschrift 1 Zchn"/>
-    <w:basedOn w:val="Absatz-Standardschriftart"/>
-    <w:link w:val="berschrift1"/>
+  <w:style w:type="character" w:customStyle="1" w:styleId="Heading1Char">
+    <w:name w:val="Heading 1 Char"/>
+    <w:basedOn w:val="DefaultParagraphFont"/>
+    <w:link w:val="Heading1"/>
     <w:uiPriority w:val="9"/>
     <w:rsid w:val="009049D0"/>
     <w:rPr>
@@ -4315,10 +4342,10 @@
       <w:szCs w:val="28"/>
     </w:rPr>
   </w:style>
-  <w:style w:type="character" w:customStyle="1" w:styleId="berschrift2Zchn">
-    <w:name w:val="Überschrift 2 Zchn"/>
-    <w:basedOn w:val="Absatz-Standardschriftart"/>
-    <w:link w:val="berschrift2"/>
+  <w:style w:type="character" w:customStyle="1" w:styleId="Heading2Char">
+    <w:name w:val="Heading 2 Char"/>
+    <w:basedOn w:val="DefaultParagraphFont"/>
+    <w:link w:val="Heading2"/>
     <w:uiPriority w:val="9"/>
     <w:rsid w:val="009049D0"/>
     <w:rPr>
@@ -4330,9 +4357,9 @@
       <w:szCs w:val="26"/>
     </w:rPr>
   </w:style>
-  <w:style w:type="paragraph" w:styleId="Listenabsatz">
+  <w:style w:type="paragraph" w:styleId="ListParagraph">
     <w:name w:val="List Paragraph"/>
-    <w:basedOn w:val="Standard"/>
+    <w:basedOn w:val="Normal"/>
     <w:uiPriority w:val="34"/>
     <w:qFormat/>
     <w:rsid w:val="009049D0"/>
@@ -4341,10 +4368,10 @@
       <w:contextualSpacing/>
     </w:pPr>
   </w:style>
-  <w:style w:type="character" w:customStyle="1" w:styleId="berschrift3Zchn">
-    <w:name w:val="Überschrift 3 Zchn"/>
-    <w:basedOn w:val="Absatz-Standardschriftart"/>
-    <w:link w:val="berschrift3"/>
+  <w:style w:type="character" w:customStyle="1" w:styleId="Heading3Char">
+    <w:name w:val="Heading 3 Char"/>
+    <w:basedOn w:val="DefaultParagraphFont"/>
+    <w:link w:val="Heading3"/>
     <w:uiPriority w:val="9"/>
     <w:rsid w:val="00876744"/>
     <w:rPr>
@@ -4513,15 +4540,15 @@
     <w:lsdException w:name="Bibliography" w:uiPriority="37"/>
     <w:lsdException w:name="TOC Heading" w:uiPriority="39" w:qFormat="1"/>
   </w:latentStyles>
-  <w:style w:type="paragraph" w:default="1" w:styleId="Standard">
+  <w:style w:type="paragraph" w:default="1" w:styleId="Normal">
     <w:name w:val="Normal"/>
     <w:qFormat/>
   </w:style>
-  <w:style w:type="paragraph" w:styleId="berschrift1">
+  <w:style w:type="paragraph" w:styleId="Heading1">
     <w:name w:val="heading 1"/>
-    <w:basedOn w:val="Standard"/>
-    <w:next w:val="Standard"/>
-    <w:link w:val="berschrift1Zchn"/>
+    <w:basedOn w:val="Normal"/>
+    <w:next w:val="Normal"/>
+    <w:link w:val="Heading1Char"/>
     <w:uiPriority w:val="9"/>
     <w:qFormat/>
     <w:rsid w:val="009049D0"/>
@@ -4540,11 +4567,11 @@
       <w:szCs w:val="28"/>
     </w:rPr>
   </w:style>
-  <w:style w:type="paragraph" w:styleId="berschrift2">
+  <w:style w:type="paragraph" w:styleId="Heading2">
     <w:name w:val="heading 2"/>
-    <w:basedOn w:val="Standard"/>
-    <w:next w:val="Standard"/>
-    <w:link w:val="berschrift2Zchn"/>
+    <w:basedOn w:val="Normal"/>
+    <w:next w:val="Normal"/>
+    <w:link w:val="Heading2Char"/>
     <w:uiPriority w:val="9"/>
     <w:unhideWhenUsed/>
     <w:qFormat/>
@@ -4564,11 +4591,11 @@
       <w:szCs w:val="26"/>
     </w:rPr>
   </w:style>
-  <w:style w:type="paragraph" w:styleId="berschrift3">
+  <w:style w:type="paragraph" w:styleId="Heading3">
     <w:name w:val="heading 3"/>
-    <w:basedOn w:val="Standard"/>
-    <w:next w:val="Standard"/>
-    <w:link w:val="berschrift3Zchn"/>
+    <w:basedOn w:val="Normal"/>
+    <w:next w:val="Normal"/>
+    <w:link w:val="Heading3Char"/>
     <w:uiPriority w:val="9"/>
     <w:unhideWhenUsed/>
     <w:qFormat/>
@@ -4586,13 +4613,13 @@
       <w:color w:val="4F81BD" w:themeColor="accent1"/>
     </w:rPr>
   </w:style>
-  <w:style w:type="character" w:default="1" w:styleId="Absatz-Standardschriftart">
+  <w:style w:type="character" w:default="1" w:styleId="DefaultParagraphFont">
     <w:name w:val="Default Paragraph Font"/>
     <w:uiPriority w:val="1"/>
     <w:semiHidden/>
     <w:unhideWhenUsed/>
   </w:style>
-  <w:style w:type="table" w:default="1" w:styleId="NormaleTabelle">
+  <w:style w:type="table" w:default="1" w:styleId="TableNormal">
     <w:name w:val="Normal Table"/>
     <w:uiPriority w:val="99"/>
     <w:semiHidden/>
@@ -4607,17 +4634,17 @@
       </w:tblCellMar>
     </w:tblPr>
   </w:style>
-  <w:style w:type="numbering" w:default="1" w:styleId="KeineListe">
+  <w:style w:type="numbering" w:default="1" w:styleId="NoList">
     <w:name w:val="No List"/>
     <w:uiPriority w:val="99"/>
     <w:semiHidden/>
     <w:unhideWhenUsed/>
   </w:style>
-  <w:style w:type="paragraph" w:styleId="Titel">
+  <w:style w:type="paragraph" w:styleId="Title">
     <w:name w:val="Title"/>
-    <w:basedOn w:val="Standard"/>
-    <w:next w:val="Standard"/>
-    <w:link w:val="TitelZchn"/>
+    <w:basedOn w:val="Normal"/>
+    <w:next w:val="Normal"/>
+    <w:link w:val="TitleChar"/>
     <w:uiPriority w:val="10"/>
     <w:qFormat/>
     <w:rsid w:val="009049D0"/>
@@ -4637,10 +4664,10 @@
       <w:szCs w:val="52"/>
     </w:rPr>
   </w:style>
-  <w:style w:type="character" w:customStyle="1" w:styleId="TitelZchn">
-    <w:name w:val="Titel Zchn"/>
-    <w:basedOn w:val="Absatz-Standardschriftart"/>
-    <w:link w:val="Titel"/>
+  <w:style w:type="character" w:customStyle="1" w:styleId="TitleChar">
+    <w:name w:val="Title Char"/>
+    <w:basedOn w:val="DefaultParagraphFont"/>
+    <w:link w:val="Title"/>
     <w:uiPriority w:val="10"/>
     <w:rsid w:val="009049D0"/>
     <w:rPr>
@@ -4652,10 +4679,10 @@
       <w:szCs w:val="52"/>
     </w:rPr>
   </w:style>
-  <w:style w:type="character" w:customStyle="1" w:styleId="berschrift1Zchn">
-    <w:name w:val="Überschrift 1 Zchn"/>
-    <w:basedOn w:val="Absatz-Standardschriftart"/>
-    <w:link w:val="berschrift1"/>
+  <w:style w:type="character" w:customStyle="1" w:styleId="Heading1Char">
+    <w:name w:val="Heading 1 Char"/>
+    <w:basedOn w:val="DefaultParagraphFont"/>
+    <w:link w:val="Heading1"/>
     <w:uiPriority w:val="9"/>
     <w:rsid w:val="009049D0"/>
     <w:rPr>
@@ -4667,10 +4694,10 @@
       <w:szCs w:val="28"/>
     </w:rPr>
   </w:style>
-  <w:style w:type="character" w:customStyle="1" w:styleId="berschrift2Zchn">
-    <w:name w:val="Überschrift 2 Zchn"/>
-    <w:basedOn w:val="Absatz-Standardschriftart"/>
-    <w:link w:val="berschrift2"/>
+  <w:style w:type="character" w:customStyle="1" w:styleId="Heading2Char">
+    <w:name w:val="Heading 2 Char"/>
+    <w:basedOn w:val="DefaultParagraphFont"/>
+    <w:link w:val="Heading2"/>
     <w:uiPriority w:val="9"/>
     <w:rsid w:val="009049D0"/>
     <w:rPr>
@@ -4682,9 +4709,9 @@
       <w:szCs w:val="26"/>
     </w:rPr>
   </w:style>
-  <w:style w:type="paragraph" w:styleId="Listenabsatz">
+  <w:style w:type="paragraph" w:styleId="ListParagraph">
     <w:name w:val="List Paragraph"/>
-    <w:basedOn w:val="Standard"/>
+    <w:basedOn w:val="Normal"/>
     <w:uiPriority w:val="34"/>
     <w:qFormat/>
     <w:rsid w:val="009049D0"/>
@@ -4693,10 +4720,10 @@
       <w:contextualSpacing/>
     </w:pPr>
   </w:style>
-  <w:style w:type="character" w:customStyle="1" w:styleId="berschrift3Zchn">
-    <w:name w:val="Überschrift 3 Zchn"/>
-    <w:basedOn w:val="Absatz-Standardschriftart"/>
-    <w:link w:val="berschrift3"/>
+  <w:style w:type="character" w:customStyle="1" w:styleId="Heading3Char">
+    <w:name w:val="Heading 3 Char"/>
+    <w:basedOn w:val="DefaultParagraphFont"/>
+    <w:link w:val="Heading3"/>
     <w:uiPriority w:val="9"/>
     <w:rsid w:val="00876744"/>
     <w:rPr>

</xml_diff>

<commit_message>
introduced state column for Tournaments. Implemented PlayerSelection. Moved ItemSelection in own Project. Added EventArgs to DisplayChanged Event. Added Enum Case in ORDictionary
</commit_message>
<xml_diff>
--- a/DartApp/Dartapp.docx
+++ b/DartApp/Dartapp.docx
@@ -1652,8 +1652,598 @@
         </w:rPr>
         <w:t>NICHT LÖSCHEN!!!</w:t>
       </w:r>
+    </w:p>
+    <w:p>
+      <w:pPr>
+        <w:pStyle w:val="ListParagraph"/>
+        <w:numPr>
+          <w:ilvl w:val="1"/>
+          <w:numId w:val="11"/>
+        </w:numPr>
+        <w:rPr>
+          <w:highlight w:val="green"/>
+        </w:rPr>
+      </w:pPr>
+      <w:r>
+        <w:rPr>
+          <w:highlight w:val="green"/>
+        </w:rPr>
+        <w:t>Spieler zum Verein hinzufügen, entfernen</w:t>
+      </w:r>
+    </w:p>
+    <w:p>
+      <w:pPr>
+        <w:pStyle w:val="ListParagraph"/>
+        <w:numPr>
+          <w:ilvl w:val="0"/>
+          <w:numId w:val="11"/>
+        </w:numPr>
+      </w:pPr>
+      <w:r>
+        <w:t>12 DKO-Turniere (monatlich)</w:t>
+      </w:r>
+    </w:p>
+    <w:p>
+      <w:pPr>
+        <w:pStyle w:val="ListParagraph"/>
+        <w:numPr>
+          <w:ilvl w:val="1"/>
+          <w:numId w:val="11"/>
+        </w:numPr>
+        <w:rPr>
+          <w:highlight w:val="green"/>
+        </w:rPr>
+      </w:pPr>
+      <w:r>
+        <w:rPr>
+          <w:highlight w:val="green"/>
+        </w:rPr>
+        <w:t xml:space="preserve">Tabelle </w:t>
+      </w:r>
+      <w:proofErr w:type="spellStart"/>
+      <w:r>
+        <w:rPr>
+          <w:highlight w:val="green"/>
+        </w:rPr>
+        <w:t>Tournaments</w:t>
+      </w:r>
+      <w:proofErr w:type="spellEnd"/>
+      <w:r>
+        <w:rPr>
+          <w:highlight w:val="green"/>
+        </w:rPr>
+        <w:t xml:space="preserve">: </w:t>
+      </w:r>
+      <w:proofErr w:type="spellStart"/>
+      <w:r>
+        <w:rPr>
+          <w:highlight w:val="green"/>
+        </w:rPr>
+        <w:t>Id</w:t>
+      </w:r>
+      <w:proofErr w:type="spellEnd"/>
+      <w:r>
+        <w:rPr>
+          <w:highlight w:val="green"/>
+        </w:rPr>
+        <w:t xml:space="preserve"> (</w:t>
+      </w:r>
+      <w:proofErr w:type="spellStart"/>
+      <w:r>
+        <w:rPr>
+          <w:highlight w:val="green"/>
+        </w:rPr>
+        <w:t>pk</w:t>
+      </w:r>
+      <w:proofErr w:type="spellEnd"/>
+      <w:r>
+        <w:rPr>
+          <w:highlight w:val="green"/>
+        </w:rPr>
+        <w:t xml:space="preserve">), </w:t>
+      </w:r>
+      <w:r>
+        <w:rPr>
+          <w:highlight w:val="green"/>
+        </w:rPr>
+        <w:t>Date</w:t>
+      </w:r>
+    </w:p>
+    <w:p>
+      <w:pPr>
+        <w:pStyle w:val="ListParagraph"/>
+        <w:numPr>
+          <w:ilvl w:val="1"/>
+          <w:numId w:val="11"/>
+        </w:numPr>
+        <w:rPr>
+          <w:highlight w:val="green"/>
+          <w:lang w:val="en-GB"/>
+        </w:rPr>
+      </w:pPr>
+      <w:proofErr w:type="spellStart"/>
+      <w:r>
+        <w:rPr>
+          <w:highlight w:val="green"/>
+          <w:lang w:val="en-GB"/>
+        </w:rPr>
+        <w:lastRenderedPageBreak/>
+        <w:t>Tabelle</w:t>
+      </w:r>
+      <w:proofErr w:type="spellEnd"/>
+      <w:r>
+        <w:rPr>
+          <w:highlight w:val="green"/>
+          <w:lang w:val="en-GB"/>
+        </w:rPr>
+        <w:t xml:space="preserve"> Matches: Id(</w:t>
+      </w:r>
+      <w:proofErr w:type="spellStart"/>
+      <w:r>
+        <w:rPr>
+          <w:highlight w:val="green"/>
+          <w:lang w:val="en-GB"/>
+        </w:rPr>
+        <w:t>pk</w:t>
+      </w:r>
+      <w:proofErr w:type="spellEnd"/>
+      <w:r>
+        <w:rPr>
+          <w:highlight w:val="green"/>
+          <w:lang w:val="en-GB"/>
+        </w:rPr>
+        <w:t xml:space="preserve">), </w:t>
+      </w:r>
+      <w:proofErr w:type="spellStart"/>
+      <w:r>
+        <w:rPr>
+          <w:highlight w:val="green"/>
+          <w:lang w:val="en-GB"/>
+        </w:rPr>
+        <w:t>TournamentId</w:t>
+      </w:r>
+      <w:proofErr w:type="spellEnd"/>
+      <w:r>
+        <w:rPr>
+          <w:highlight w:val="green"/>
+          <w:lang w:val="en-GB"/>
+        </w:rPr>
+        <w:t>(</w:t>
+      </w:r>
+      <w:proofErr w:type="spellStart"/>
+      <w:r>
+        <w:rPr>
+          <w:highlight w:val="green"/>
+          <w:lang w:val="en-GB"/>
+        </w:rPr>
+        <w:t>fk</w:t>
+      </w:r>
+      <w:proofErr w:type="spellEnd"/>
+      <w:r>
+        <w:rPr>
+          <w:highlight w:val="green"/>
+          <w:lang w:val="en-GB"/>
+        </w:rPr>
+        <w:t xml:space="preserve">), </w:t>
+      </w:r>
+      <w:proofErr w:type="spellStart"/>
+      <w:r>
+        <w:rPr>
+          <w:highlight w:val="green"/>
+          <w:lang w:val="en-GB"/>
+        </w:rPr>
+        <w:t>PositionKey</w:t>
+      </w:r>
+      <w:proofErr w:type="spellEnd"/>
+      <w:r>
+        <w:rPr>
+          <w:highlight w:val="green"/>
+          <w:lang w:val="en-GB"/>
+        </w:rPr>
+        <w:t>, Player1(</w:t>
+      </w:r>
+      <w:proofErr w:type="spellStart"/>
+      <w:r>
+        <w:rPr>
+          <w:highlight w:val="green"/>
+          <w:lang w:val="en-GB"/>
+        </w:rPr>
+        <w:t>fk</w:t>
+      </w:r>
+      <w:proofErr w:type="spellEnd"/>
+      <w:r>
+        <w:rPr>
+          <w:highlight w:val="green"/>
+          <w:lang w:val="en-GB"/>
+        </w:rPr>
+        <w:t>), Player2(</w:t>
+      </w:r>
+      <w:proofErr w:type="spellStart"/>
+      <w:r>
+        <w:rPr>
+          <w:highlight w:val="green"/>
+          <w:lang w:val="en-GB"/>
+        </w:rPr>
+        <w:t>fk</w:t>
+      </w:r>
+      <w:proofErr w:type="spellEnd"/>
+      <w:r>
+        <w:rPr>
+          <w:highlight w:val="green"/>
+          <w:lang w:val="en-GB"/>
+        </w:rPr>
+        <w:t>), Player1_legs, Player2_legs</w:t>
+      </w:r>
+    </w:p>
+    <w:p>
+      <w:pPr>
+        <w:pStyle w:val="ListParagraph"/>
+        <w:numPr>
+          <w:ilvl w:val="1"/>
+          <w:numId w:val="11"/>
+        </w:numPr>
+        <w:rPr>
+          <w:highlight w:val="green"/>
+          <w:lang w:val="en-GB"/>
+        </w:rPr>
+      </w:pPr>
+      <w:proofErr w:type="spellStart"/>
+      <w:r>
+        <w:rPr>
+          <w:highlight w:val="green"/>
+          <w:lang w:val="en-GB"/>
+        </w:rPr>
+        <w:t>Tabelle</w:t>
+      </w:r>
+      <w:proofErr w:type="spellEnd"/>
+      <w:r>
+        <w:rPr>
+          <w:highlight w:val="green"/>
+          <w:lang w:val="en-GB"/>
+        </w:rPr>
+        <w:t xml:space="preserve"> Placement: Id(</w:t>
+      </w:r>
+      <w:proofErr w:type="spellStart"/>
+      <w:r>
+        <w:rPr>
+          <w:highlight w:val="green"/>
+          <w:lang w:val="en-GB"/>
+        </w:rPr>
+        <w:t>pk</w:t>
+      </w:r>
+      <w:proofErr w:type="spellEnd"/>
+      <w:r>
+        <w:rPr>
+          <w:highlight w:val="green"/>
+          <w:lang w:val="en-GB"/>
+        </w:rPr>
+        <w:t xml:space="preserve">), </w:t>
+      </w:r>
+      <w:proofErr w:type="spellStart"/>
+      <w:r>
+        <w:rPr>
+          <w:highlight w:val="green"/>
+          <w:lang w:val="en-GB"/>
+        </w:rPr>
+        <w:t>Tournamentid</w:t>
+      </w:r>
+      <w:proofErr w:type="spellEnd"/>
+      <w:r>
+        <w:rPr>
+          <w:highlight w:val="green"/>
+          <w:lang w:val="en-GB"/>
+        </w:rPr>
+        <w:t>(</w:t>
+      </w:r>
+      <w:proofErr w:type="spellStart"/>
+      <w:r>
+        <w:rPr>
+          <w:highlight w:val="green"/>
+          <w:lang w:val="en-GB"/>
+        </w:rPr>
+        <w:t>fk</w:t>
+      </w:r>
+      <w:proofErr w:type="spellEnd"/>
+      <w:r>
+        <w:rPr>
+          <w:highlight w:val="green"/>
+          <w:lang w:val="en-GB"/>
+        </w:rPr>
+        <w:t>), Position, Player(</w:t>
+      </w:r>
+      <w:proofErr w:type="spellStart"/>
+      <w:r>
+        <w:rPr>
+          <w:highlight w:val="green"/>
+          <w:lang w:val="en-GB"/>
+        </w:rPr>
+        <w:t>fk</w:t>
+      </w:r>
+      <w:proofErr w:type="spellEnd"/>
+      <w:r>
+        <w:rPr>
+          <w:highlight w:val="green"/>
+          <w:lang w:val="en-GB"/>
+        </w:rPr>
+        <w:t>)</w:t>
+      </w:r>
+    </w:p>
+    <w:p>
+      <w:pPr>
+        <w:pStyle w:val="ListParagraph"/>
+        <w:numPr>
+          <w:ilvl w:val="1"/>
+          <w:numId w:val="11"/>
+        </w:numPr>
+        <w:rPr>
+          <w:lang w:val="en-GB"/>
+        </w:rPr>
+      </w:pPr>
+      <w:proofErr w:type="spellStart"/>
+      <w:r>
+        <w:rPr>
+          <w:lang w:val="en-GB"/>
+        </w:rPr>
+        <w:t>Turniere</w:t>
+      </w:r>
+      <w:proofErr w:type="spellEnd"/>
+      <w:r>
+        <w:rPr>
+          <w:lang w:val="en-GB"/>
+        </w:rPr>
+        <w:t xml:space="preserve"> </w:t>
+      </w:r>
+      <w:proofErr w:type="spellStart"/>
+      <w:r>
+        <w:rPr>
+          <w:lang w:val="en-GB"/>
+        </w:rPr>
+        <w:t>veranstalten</w:t>
+      </w:r>
+      <w:proofErr w:type="spellEnd"/>
+    </w:p>
+    <w:p>
+      <w:pPr>
+        <w:pStyle w:val="ListParagraph"/>
+        <w:numPr>
+          <w:ilvl w:val="2"/>
+          <w:numId w:val="11"/>
+        </w:numPr>
+        <w:rPr>
+          <w:highlight w:val="green"/>
+          <w:lang w:val="en-GB"/>
+        </w:rPr>
+      </w:pPr>
+      <w:r>
+        <w:rPr>
+          <w:highlight w:val="green"/>
+          <w:lang w:val="en-GB"/>
+        </w:rPr>
+        <w:t xml:space="preserve">Datum und </w:t>
+      </w:r>
+      <w:proofErr w:type="spellStart"/>
+      <w:r>
+        <w:rPr>
+          <w:highlight w:val="green"/>
+          <w:lang w:val="en-GB"/>
+        </w:rPr>
+        <w:t>Spieler</w:t>
+      </w:r>
+      <w:proofErr w:type="spellEnd"/>
+      <w:r>
+        <w:rPr>
+          <w:highlight w:val="green"/>
+          <w:lang w:val="en-GB"/>
+        </w:rPr>
+        <w:t xml:space="preserve"> </w:t>
+      </w:r>
+      <w:proofErr w:type="spellStart"/>
+      <w:r>
+        <w:rPr>
+          <w:highlight w:val="green"/>
+          <w:lang w:val="en-GB"/>
+        </w:rPr>
+        <w:t>auswählen</w:t>
+      </w:r>
+      <w:proofErr w:type="spellEnd"/>
+    </w:p>
+    <w:p>
+      <w:pPr>
+        <w:pStyle w:val="ListParagraph"/>
+        <w:numPr>
+          <w:ilvl w:val="2"/>
+          <w:numId w:val="11"/>
+        </w:numPr>
+        <w:rPr>
+          <w:lang w:val="en-GB"/>
+        </w:rPr>
+      </w:pPr>
+      <w:proofErr w:type="spellStart"/>
+      <w:r>
+        <w:rPr>
+          <w:lang w:val="en-GB"/>
+        </w:rPr>
+        <w:t>Freilose</w:t>
+      </w:r>
+      <w:proofErr w:type="spellEnd"/>
+      <w:r>
+        <w:rPr>
+          <w:lang w:val="en-GB"/>
+        </w:rPr>
+        <w:t xml:space="preserve"> </w:t>
+      </w:r>
+      <w:proofErr w:type="spellStart"/>
+      <w:r>
+        <w:rPr>
+          <w:lang w:val="en-GB"/>
+        </w:rPr>
+        <w:t>setzen</w:t>
+      </w:r>
       <w:bookmarkStart w:id="0" w:name="_GoBack"/>
       <w:bookmarkEnd w:id="0"/>
+      <w:proofErr w:type="spellEnd"/>
+    </w:p>
+    <w:p>
+      <w:pPr>
+        <w:pStyle w:val="ListParagraph"/>
+        <w:numPr>
+          <w:ilvl w:val="2"/>
+          <w:numId w:val="11"/>
+        </w:numPr>
+        <w:rPr>
+          <w:lang w:val="en-GB"/>
+        </w:rPr>
+      </w:pPr>
+      <w:proofErr w:type="spellStart"/>
+      <w:r>
+        <w:rPr>
+          <w:lang w:val="en-GB"/>
+        </w:rPr>
+        <w:t>Spieler</w:t>
+      </w:r>
+      <w:proofErr w:type="spellEnd"/>
+      <w:r>
+        <w:rPr>
+          <w:lang w:val="en-GB"/>
+        </w:rPr>
+        <w:t xml:space="preserve"> </w:t>
+      </w:r>
+      <w:proofErr w:type="spellStart"/>
+      <w:r>
+        <w:rPr>
+          <w:lang w:val="en-GB"/>
+        </w:rPr>
+        <w:t>setzen</w:t>
+      </w:r>
+      <w:proofErr w:type="spellEnd"/>
+    </w:p>
+    <w:p>
+      <w:pPr>
+        <w:pStyle w:val="ListParagraph"/>
+        <w:numPr>
+          <w:ilvl w:val="2"/>
+          <w:numId w:val="11"/>
+        </w:numPr>
+      </w:pPr>
+      <w:r>
+        <w:t>Turnierplan anzeigen + Platzierungen + nächste Spiele (</w:t>
+      </w:r>
+      <w:proofErr w:type="spellStart"/>
+      <w:r>
+        <w:t>evtl</w:t>
+      </w:r>
+      <w:proofErr w:type="spellEnd"/>
+      <w:r>
+        <w:t>)</w:t>
+      </w:r>
+    </w:p>
+    <w:p>
+      <w:pPr>
+        <w:pStyle w:val="ListParagraph"/>
+        <w:numPr>
+          <w:ilvl w:val="2"/>
+          <w:numId w:val="11"/>
+        </w:numPr>
+        <w:rPr>
+          <w:lang w:val="en-GB"/>
+        </w:rPr>
+      </w:pPr>
+      <w:proofErr w:type="spellStart"/>
+      <w:r>
+        <w:rPr>
+          <w:lang w:val="en-GB"/>
+        </w:rPr>
+        <w:t>Spiele</w:t>
+      </w:r>
+      <w:proofErr w:type="spellEnd"/>
+      <w:r>
+        <w:rPr>
+          <w:lang w:val="en-GB"/>
+        </w:rPr>
+        <w:t xml:space="preserve"> </w:t>
+      </w:r>
+      <w:proofErr w:type="spellStart"/>
+      <w:r>
+        <w:rPr>
+          <w:lang w:val="en-GB"/>
+        </w:rPr>
+        <w:t>eintragen</w:t>
+      </w:r>
+      <w:proofErr w:type="spellEnd"/>
+    </w:p>
+    <w:p>
+      <w:pPr>
+        <w:pStyle w:val="ListParagraph"/>
+        <w:numPr>
+          <w:ilvl w:val="2"/>
+          <w:numId w:val="11"/>
+        </w:numPr>
+        <w:rPr>
+          <w:lang w:val="en-GB"/>
+        </w:rPr>
+      </w:pPr>
+      <w:proofErr w:type="spellStart"/>
+      <w:r>
+        <w:rPr>
+          <w:lang w:val="en-GB"/>
+        </w:rPr>
+        <w:t>Automatisches</w:t>
+      </w:r>
+      <w:proofErr w:type="spellEnd"/>
+      <w:r>
+        <w:rPr>
+          <w:lang w:val="en-GB"/>
+        </w:rPr>
+        <w:t xml:space="preserve"> </w:t>
+      </w:r>
+      <w:proofErr w:type="spellStart"/>
+      <w:r>
+        <w:rPr>
+          <w:lang w:val="en-GB"/>
+        </w:rPr>
+        <w:t>weitersetzen</w:t>
+      </w:r>
+      <w:proofErr w:type="spellEnd"/>
+      <w:r>
+        <w:rPr>
+          <w:lang w:val="en-GB"/>
+        </w:rPr>
+        <w:t>/</w:t>
+      </w:r>
+      <w:proofErr w:type="spellStart"/>
+      <w:r>
+        <w:rPr>
+          <w:lang w:val="en-GB"/>
+        </w:rPr>
+        <w:t>ausscheiden</w:t>
+      </w:r>
+      <w:proofErr w:type="spellEnd"/>
+      <w:r>
+        <w:rPr>
+          <w:lang w:val="en-GB"/>
+        </w:rPr>
+        <w:t xml:space="preserve"> der </w:t>
+      </w:r>
+      <w:proofErr w:type="spellStart"/>
+      <w:r>
+        <w:rPr>
+          <w:lang w:val="en-GB"/>
+        </w:rPr>
+        <w:t>Spieler</w:t>
+      </w:r>
+      <w:proofErr w:type="spellEnd"/>
+    </w:p>
+    <w:p>
+      <w:pPr>
+        <w:pStyle w:val="ListParagraph"/>
+        <w:numPr>
+          <w:ilvl w:val="2"/>
+          <w:numId w:val="11"/>
+        </w:numPr>
+      </w:pPr>
+      <w:r>
+        <w:t>Speichern nach setzen der Spieler, dann erst am Ende, wenn das Turnier beendet ist</w:t>
+      </w:r>
     </w:p>
     <w:p>
       <w:pPr>
@@ -1662,15 +2252,9 @@
           <w:ilvl w:val="1"/>
           <w:numId w:val="11"/>
         </w:numPr>
-        <w:rPr>
-          <w:highlight w:val="green"/>
-        </w:rPr>
-      </w:pPr>
-      <w:r>
-        <w:rPr>
-          <w:highlight w:val="green"/>
-        </w:rPr>
-        <w:t>Spieler zum Verein hinzufügen, entfernen</w:t>
+      </w:pPr>
+      <w:r>
+        <w:t>Turniere ansehen</w:t>
       </w:r>
     </w:p>
     <w:p>
@@ -1682,7 +2266,7 @@
         </w:numPr>
       </w:pPr>
       <w:r>
-        <w:t>12 DKO-Turniere (monatlich)</w:t>
+        <w:t>Rangliste pro Jahr</w:t>
       </w:r>
     </w:p>
     <w:p>
@@ -1700,6 +2284,21 @@
         <w:rPr>
           <w:highlight w:val="green"/>
         </w:rPr>
+        <w:t>Punkteverteilung: 24-20-16-14-12-10-8-6</w:t>
+      </w:r>
+    </w:p>
+    <w:p>
+      <w:pPr>
+        <w:pStyle w:val="ListParagraph"/>
+        <w:numPr>
+          <w:ilvl w:val="2"/>
+          <w:numId w:val="11"/>
+        </w:numPr>
+      </w:pPr>
+      <w:r>
+        <w:rPr>
+          <w:highlight w:val="green"/>
+        </w:rPr>
         <w:t xml:space="preserve">Tabelle </w:t>
       </w:r>
       <w:proofErr w:type="spellStart"/>
@@ -1707,28 +2306,14 @@
         <w:rPr>
           <w:highlight w:val="green"/>
         </w:rPr>
-        <w:t>Tournaments</w:t>
-      </w:r>
-      <w:proofErr w:type="spellEnd"/>
-      <w:r>
-        <w:rPr>
-          <w:highlight w:val="green"/>
-        </w:rPr>
-        <w:t xml:space="preserve">: </w:t>
-      </w:r>
-      <w:proofErr w:type="spellStart"/>
-      <w:r>
-        <w:rPr>
-          <w:highlight w:val="green"/>
-        </w:rPr>
-        <w:t>Id</w:t>
-      </w:r>
-      <w:proofErr w:type="spellEnd"/>
-      <w:r>
-        <w:rPr>
-          <w:highlight w:val="green"/>
-        </w:rPr>
-        <w:t xml:space="preserve"> (</w:t>
+        <w:t>PlacementPoints</w:t>
+      </w:r>
+      <w:proofErr w:type="spellEnd"/>
+      <w:r>
+        <w:rPr>
+          <w:highlight w:val="green"/>
+        </w:rPr>
+        <w:t>: Position(</w:t>
       </w:r>
       <w:proofErr w:type="spellStart"/>
       <w:r>
@@ -1748,7 +2333,13 @@
         <w:rPr>
           <w:highlight w:val="green"/>
         </w:rPr>
-        <w:t>Date</w:t>
+        <w:t>Points (Tabelle wird beim Setup eingespielt</w:t>
+      </w:r>
+      <w:r>
+        <w:rPr>
+          <w:highlight w:val="green"/>
+        </w:rPr>
+        <w:t>)</w:t>
       </w:r>
     </w:p>
     <w:p>
@@ -1758,583 +2349,18 @@
           <w:ilvl w:val="1"/>
           <w:numId w:val="11"/>
         </w:numPr>
-        <w:rPr>
-          <w:highlight w:val="green"/>
-          <w:lang w:val="en-GB"/>
-        </w:rPr>
-      </w:pPr>
-      <w:proofErr w:type="spellStart"/>
-      <w:r>
-        <w:rPr>
-          <w:highlight w:val="green"/>
-          <w:lang w:val="en-GB"/>
-        </w:rPr>
-        <w:lastRenderedPageBreak/>
-        <w:t>Tabelle</w:t>
-      </w:r>
-      <w:proofErr w:type="spellEnd"/>
-      <w:r>
-        <w:rPr>
-          <w:highlight w:val="green"/>
-          <w:lang w:val="en-GB"/>
-        </w:rPr>
-        <w:t xml:space="preserve"> Matches: Id(</w:t>
-      </w:r>
-      <w:proofErr w:type="spellStart"/>
-      <w:r>
-        <w:rPr>
-          <w:highlight w:val="green"/>
-          <w:lang w:val="en-GB"/>
-        </w:rPr>
-        <w:t>pk</w:t>
-      </w:r>
-      <w:proofErr w:type="spellEnd"/>
-      <w:r>
-        <w:rPr>
-          <w:highlight w:val="green"/>
-          <w:lang w:val="en-GB"/>
-        </w:rPr>
-        <w:t xml:space="preserve">), </w:t>
-      </w:r>
-      <w:proofErr w:type="spellStart"/>
-      <w:r>
-        <w:rPr>
-          <w:highlight w:val="green"/>
-          <w:lang w:val="en-GB"/>
-        </w:rPr>
-        <w:t>TournamentId</w:t>
-      </w:r>
-      <w:proofErr w:type="spellEnd"/>
-      <w:r>
-        <w:rPr>
-          <w:highlight w:val="green"/>
-          <w:lang w:val="en-GB"/>
-        </w:rPr>
-        <w:t>(</w:t>
-      </w:r>
-      <w:proofErr w:type="spellStart"/>
-      <w:r>
-        <w:rPr>
-          <w:highlight w:val="green"/>
-          <w:lang w:val="en-GB"/>
-        </w:rPr>
-        <w:t>fk</w:t>
-      </w:r>
-      <w:proofErr w:type="spellEnd"/>
-      <w:r>
-        <w:rPr>
-          <w:highlight w:val="green"/>
-          <w:lang w:val="en-GB"/>
-        </w:rPr>
-        <w:t xml:space="preserve">), </w:t>
-      </w:r>
-      <w:proofErr w:type="spellStart"/>
-      <w:r>
-        <w:rPr>
-          <w:highlight w:val="green"/>
-          <w:lang w:val="en-GB"/>
-        </w:rPr>
-        <w:t>PositionKey</w:t>
-      </w:r>
-      <w:proofErr w:type="spellEnd"/>
-      <w:r>
-        <w:rPr>
-          <w:highlight w:val="green"/>
-          <w:lang w:val="en-GB"/>
-        </w:rPr>
-        <w:t>, Player1(</w:t>
-      </w:r>
-      <w:proofErr w:type="spellStart"/>
-      <w:r>
-        <w:rPr>
-          <w:highlight w:val="green"/>
-          <w:lang w:val="en-GB"/>
-        </w:rPr>
-        <w:t>fk</w:t>
-      </w:r>
-      <w:proofErr w:type="spellEnd"/>
-      <w:r>
-        <w:rPr>
-          <w:highlight w:val="green"/>
-          <w:lang w:val="en-GB"/>
-        </w:rPr>
-        <w:t>), Player2(</w:t>
-      </w:r>
-      <w:proofErr w:type="spellStart"/>
-      <w:r>
-        <w:rPr>
-          <w:highlight w:val="green"/>
-          <w:lang w:val="en-GB"/>
-        </w:rPr>
-        <w:t>fk</w:t>
-      </w:r>
-      <w:proofErr w:type="spellEnd"/>
-      <w:r>
-        <w:rPr>
-          <w:highlight w:val="green"/>
-          <w:lang w:val="en-GB"/>
-        </w:rPr>
-        <w:t>), Player1_legs, Player2_legs</w:t>
-      </w:r>
-    </w:p>
-    <w:p>
-      <w:pPr>
-        <w:pStyle w:val="ListParagraph"/>
-        <w:numPr>
-          <w:ilvl w:val="1"/>
-          <w:numId w:val="11"/>
-        </w:numPr>
-        <w:rPr>
-          <w:highlight w:val="green"/>
-          <w:lang w:val="en-GB"/>
-        </w:rPr>
-      </w:pPr>
-      <w:proofErr w:type="spellStart"/>
-      <w:r>
-        <w:rPr>
-          <w:highlight w:val="green"/>
-          <w:lang w:val="en-GB"/>
-        </w:rPr>
-        <w:t>Tabelle</w:t>
-      </w:r>
-      <w:proofErr w:type="spellEnd"/>
-      <w:r>
-        <w:rPr>
-          <w:highlight w:val="green"/>
-          <w:lang w:val="en-GB"/>
-        </w:rPr>
-        <w:t xml:space="preserve"> Placement: Id(</w:t>
-      </w:r>
-      <w:proofErr w:type="spellStart"/>
-      <w:r>
-        <w:rPr>
-          <w:highlight w:val="green"/>
-          <w:lang w:val="en-GB"/>
-        </w:rPr>
-        <w:t>pk</w:t>
-      </w:r>
-      <w:proofErr w:type="spellEnd"/>
-      <w:r>
-        <w:rPr>
-          <w:highlight w:val="green"/>
-          <w:lang w:val="en-GB"/>
-        </w:rPr>
-        <w:t xml:space="preserve">), </w:t>
-      </w:r>
-      <w:proofErr w:type="spellStart"/>
-      <w:r>
-        <w:rPr>
-          <w:highlight w:val="green"/>
-          <w:lang w:val="en-GB"/>
-        </w:rPr>
-        <w:t>Tournamentid</w:t>
-      </w:r>
-      <w:proofErr w:type="spellEnd"/>
-      <w:r>
-        <w:rPr>
-          <w:highlight w:val="green"/>
-          <w:lang w:val="en-GB"/>
-        </w:rPr>
-        <w:t>(</w:t>
-      </w:r>
-      <w:proofErr w:type="spellStart"/>
-      <w:r>
-        <w:rPr>
-          <w:highlight w:val="green"/>
-          <w:lang w:val="en-GB"/>
-        </w:rPr>
-        <w:t>fk</w:t>
-      </w:r>
-      <w:proofErr w:type="spellEnd"/>
-      <w:r>
-        <w:rPr>
-          <w:highlight w:val="green"/>
-          <w:lang w:val="en-GB"/>
-        </w:rPr>
-        <w:t>), Position, Player(</w:t>
-      </w:r>
-      <w:proofErr w:type="spellStart"/>
-      <w:r>
-        <w:rPr>
-          <w:highlight w:val="green"/>
-          <w:lang w:val="en-GB"/>
-        </w:rPr>
-        <w:t>fk</w:t>
-      </w:r>
-      <w:proofErr w:type="spellEnd"/>
-      <w:r>
-        <w:rPr>
-          <w:highlight w:val="green"/>
-          <w:lang w:val="en-GB"/>
-        </w:rPr>
+      </w:pPr>
+      <w:r>
+        <w:t xml:space="preserve">Rangliste anzeigen (Platz, Name, Punkte/Monat, Gesamtpunkte, </w:t>
+      </w:r>
+      <w:r>
+        <w:rPr>
+          <w:highlight w:val="green"/>
+        </w:rPr>
+        <w:t>Legende</w:t>
+      </w:r>
+      <w:r>
         <w:t>)</w:t>
-      </w:r>
-    </w:p>
-    <w:p>
-      <w:pPr>
-        <w:pStyle w:val="ListParagraph"/>
-        <w:numPr>
-          <w:ilvl w:val="1"/>
-          <w:numId w:val="11"/>
-        </w:numPr>
-        <w:rPr>
-          <w:lang w:val="en-GB"/>
-        </w:rPr>
-      </w:pPr>
-      <w:proofErr w:type="spellStart"/>
-      <w:r>
-        <w:rPr>
-          <w:lang w:val="en-GB"/>
-        </w:rPr>
-        <w:t>Turniere</w:t>
-      </w:r>
-      <w:proofErr w:type="spellEnd"/>
-      <w:r>
-        <w:rPr>
-          <w:lang w:val="en-GB"/>
-        </w:rPr>
-        <w:t xml:space="preserve"> </w:t>
-      </w:r>
-      <w:proofErr w:type="spellStart"/>
-      <w:r>
-        <w:rPr>
-          <w:lang w:val="en-GB"/>
-        </w:rPr>
-        <w:t>veranstalten</w:t>
-      </w:r>
-      <w:proofErr w:type="spellEnd"/>
-    </w:p>
-    <w:p>
-      <w:pPr>
-        <w:pStyle w:val="ListParagraph"/>
-        <w:numPr>
-          <w:ilvl w:val="2"/>
-          <w:numId w:val="11"/>
-        </w:numPr>
-        <w:rPr>
-          <w:lang w:val="en-GB"/>
-        </w:rPr>
-      </w:pPr>
-      <w:r>
-        <w:rPr>
-          <w:lang w:val="en-GB"/>
-        </w:rPr>
-        <w:t xml:space="preserve">Datum und </w:t>
-      </w:r>
-      <w:proofErr w:type="spellStart"/>
-      <w:r>
-        <w:rPr>
-          <w:lang w:val="en-GB"/>
-        </w:rPr>
-        <w:t>Spieler</w:t>
-      </w:r>
-      <w:proofErr w:type="spellEnd"/>
-      <w:r>
-        <w:rPr>
-          <w:lang w:val="en-GB"/>
-        </w:rPr>
-        <w:t xml:space="preserve"> </w:t>
-      </w:r>
-      <w:proofErr w:type="spellStart"/>
-      <w:r>
-        <w:rPr>
-          <w:lang w:val="en-GB"/>
-        </w:rPr>
-        <w:t>auswählen</w:t>
-      </w:r>
-      <w:proofErr w:type="spellEnd"/>
-    </w:p>
-    <w:p>
-      <w:pPr>
-        <w:pStyle w:val="ListParagraph"/>
-        <w:numPr>
-          <w:ilvl w:val="2"/>
-          <w:numId w:val="11"/>
-        </w:numPr>
-        <w:rPr>
-          <w:lang w:val="en-GB"/>
-        </w:rPr>
-      </w:pPr>
-      <w:proofErr w:type="spellStart"/>
-      <w:r>
-        <w:rPr>
-          <w:lang w:val="en-GB"/>
-        </w:rPr>
-        <w:t>Freilose</w:t>
-      </w:r>
-      <w:proofErr w:type="spellEnd"/>
-      <w:r>
-        <w:rPr>
-          <w:lang w:val="en-GB"/>
-        </w:rPr>
-        <w:t xml:space="preserve"> </w:t>
-      </w:r>
-      <w:proofErr w:type="spellStart"/>
-      <w:r>
-        <w:rPr>
-          <w:lang w:val="en-GB"/>
-        </w:rPr>
-        <w:t>setzen</w:t>
-      </w:r>
-      <w:proofErr w:type="spellEnd"/>
-    </w:p>
-    <w:p>
-      <w:pPr>
-        <w:pStyle w:val="ListParagraph"/>
-        <w:numPr>
-          <w:ilvl w:val="2"/>
-          <w:numId w:val="11"/>
-        </w:numPr>
-        <w:rPr>
-          <w:lang w:val="en-GB"/>
-        </w:rPr>
-      </w:pPr>
-      <w:proofErr w:type="spellStart"/>
-      <w:r>
-        <w:rPr>
-          <w:lang w:val="en-GB"/>
-        </w:rPr>
-        <w:t>Spieler</w:t>
-      </w:r>
-      <w:proofErr w:type="spellEnd"/>
-      <w:r>
-        <w:rPr>
-          <w:lang w:val="en-GB"/>
-        </w:rPr>
-        <w:t xml:space="preserve"> </w:t>
-      </w:r>
-      <w:proofErr w:type="spellStart"/>
-      <w:r>
-        <w:rPr>
-          <w:lang w:val="en-GB"/>
-        </w:rPr>
-        <w:t>setzen</w:t>
-      </w:r>
-      <w:proofErr w:type="spellEnd"/>
-    </w:p>
-    <w:p>
-      <w:pPr>
-        <w:pStyle w:val="ListParagraph"/>
-        <w:numPr>
-          <w:ilvl w:val="2"/>
-          <w:numId w:val="11"/>
-        </w:numPr>
-      </w:pPr>
-      <w:r>
-        <w:t>Turnierplan anzeigen + Platzierungen + nächste Spiele (</w:t>
-      </w:r>
-      <w:proofErr w:type="spellStart"/>
-      <w:r>
-        <w:t>evtl</w:t>
-      </w:r>
-      <w:proofErr w:type="spellEnd"/>
-      <w:r>
-        <w:t>)</w:t>
-      </w:r>
-    </w:p>
-    <w:p>
-      <w:pPr>
-        <w:pStyle w:val="ListParagraph"/>
-        <w:numPr>
-          <w:ilvl w:val="2"/>
-          <w:numId w:val="11"/>
-        </w:numPr>
-        <w:rPr>
-          <w:lang w:val="en-GB"/>
-        </w:rPr>
-      </w:pPr>
-      <w:proofErr w:type="spellStart"/>
-      <w:r>
-        <w:rPr>
-          <w:lang w:val="en-GB"/>
-        </w:rPr>
-        <w:t>Spiele</w:t>
-      </w:r>
-      <w:proofErr w:type="spellEnd"/>
-      <w:r>
-        <w:rPr>
-          <w:lang w:val="en-GB"/>
-        </w:rPr>
-        <w:t xml:space="preserve"> </w:t>
-      </w:r>
-      <w:proofErr w:type="spellStart"/>
-      <w:r>
-        <w:rPr>
-          <w:lang w:val="en-GB"/>
-        </w:rPr>
-        <w:t>eintragen</w:t>
-      </w:r>
-      <w:proofErr w:type="spellEnd"/>
-    </w:p>
-    <w:p>
-      <w:pPr>
-        <w:pStyle w:val="ListParagraph"/>
-        <w:numPr>
-          <w:ilvl w:val="2"/>
-          <w:numId w:val="11"/>
-        </w:numPr>
-        <w:rPr>
-          <w:lang w:val="en-GB"/>
-        </w:rPr>
-      </w:pPr>
-      <w:proofErr w:type="spellStart"/>
-      <w:r>
-        <w:rPr>
-          <w:lang w:val="en-GB"/>
-        </w:rPr>
-        <w:t>Automatisches</w:t>
-      </w:r>
-      <w:proofErr w:type="spellEnd"/>
-      <w:r>
-        <w:rPr>
-          <w:lang w:val="en-GB"/>
-        </w:rPr>
-        <w:t xml:space="preserve"> </w:t>
-      </w:r>
-      <w:proofErr w:type="spellStart"/>
-      <w:r>
-        <w:rPr>
-          <w:lang w:val="en-GB"/>
-        </w:rPr>
-        <w:t>weitersetzen</w:t>
-      </w:r>
-      <w:proofErr w:type="spellEnd"/>
-      <w:r>
-        <w:rPr>
-          <w:lang w:val="en-GB"/>
-        </w:rPr>
-        <w:t>/</w:t>
-      </w:r>
-      <w:proofErr w:type="spellStart"/>
-      <w:r>
-        <w:rPr>
-          <w:lang w:val="en-GB"/>
-        </w:rPr>
-        <w:t>ausscheiden</w:t>
-      </w:r>
-      <w:proofErr w:type="spellEnd"/>
-      <w:r>
-        <w:rPr>
-          <w:lang w:val="en-GB"/>
-        </w:rPr>
-        <w:t xml:space="preserve"> der </w:t>
-      </w:r>
-      <w:proofErr w:type="spellStart"/>
-      <w:r>
-        <w:rPr>
-          <w:lang w:val="en-GB"/>
-        </w:rPr>
-        <w:t>Spieler</w:t>
-      </w:r>
-      <w:proofErr w:type="spellEnd"/>
-    </w:p>
-    <w:p>
-      <w:pPr>
-        <w:pStyle w:val="ListParagraph"/>
-        <w:numPr>
-          <w:ilvl w:val="2"/>
-          <w:numId w:val="11"/>
-        </w:numPr>
-      </w:pPr>
-      <w:r>
-        <w:t>Speichern nach setzen der Spieler, dann erst am Ende, wenn das Turnier beendet ist</w:t>
-      </w:r>
-    </w:p>
-    <w:p>
-      <w:pPr>
-        <w:pStyle w:val="ListParagraph"/>
-        <w:numPr>
-          <w:ilvl w:val="1"/>
-          <w:numId w:val="11"/>
-        </w:numPr>
-      </w:pPr>
-      <w:r>
-        <w:t>Turniere ansehen</w:t>
-      </w:r>
-    </w:p>
-    <w:p>
-      <w:pPr>
-        <w:pStyle w:val="ListParagraph"/>
-        <w:numPr>
-          <w:ilvl w:val="0"/>
-          <w:numId w:val="11"/>
-        </w:numPr>
-      </w:pPr>
-      <w:r>
-        <w:t>Rangliste pro Jahr</w:t>
-      </w:r>
-    </w:p>
-    <w:p>
-      <w:pPr>
-        <w:pStyle w:val="ListParagraph"/>
-        <w:numPr>
-          <w:ilvl w:val="1"/>
-          <w:numId w:val="11"/>
-        </w:numPr>
-      </w:pPr>
-      <w:r>
-        <w:t>Punkteverteilung: 24-20-16-14-12-10-8-6</w:t>
-      </w:r>
-    </w:p>
-    <w:p>
-      <w:pPr>
-        <w:pStyle w:val="ListParagraph"/>
-        <w:numPr>
-          <w:ilvl w:val="2"/>
-          <w:numId w:val="11"/>
-        </w:numPr>
-      </w:pPr>
-      <w:r>
-        <w:rPr>
-          <w:highlight w:val="green"/>
-        </w:rPr>
-        <w:t xml:space="preserve">Tabelle </w:t>
-      </w:r>
-      <w:proofErr w:type="spellStart"/>
-      <w:r>
-        <w:rPr>
-          <w:highlight w:val="green"/>
-        </w:rPr>
-        <w:t>PlacementPoints</w:t>
-      </w:r>
-      <w:proofErr w:type="spellEnd"/>
-      <w:r>
-        <w:rPr>
-          <w:highlight w:val="green"/>
-        </w:rPr>
-        <w:t>: Position(</w:t>
-      </w:r>
-      <w:proofErr w:type="spellStart"/>
-      <w:r>
-        <w:rPr>
-          <w:highlight w:val="green"/>
-        </w:rPr>
-        <w:t>pk</w:t>
-      </w:r>
-      <w:proofErr w:type="spellEnd"/>
-      <w:r>
-        <w:rPr>
-          <w:highlight w:val="green"/>
-        </w:rPr>
-        <w:t>), Points</w:t>
-      </w:r>
-      <w:r>
-        <w:t xml:space="preserve"> (Tabelle wird beim Setup eingespielt</w:t>
-      </w:r>
-      <w:r>
-        <w:t>)</w:t>
-      </w:r>
-    </w:p>
-    <w:p>
-      <w:pPr>
-        <w:pStyle w:val="ListParagraph"/>
-        <w:numPr>
-          <w:ilvl w:val="1"/>
-          <w:numId w:val="11"/>
-        </w:numPr>
-      </w:pPr>
-      <w:r>
-        <w:t>Rangliste anzeigen (Platz, Name, Punkte/Monat, Gesamtpunkte, Legende)</w:t>
       </w:r>
     </w:p>
     <w:p>

</xml_diff>

<commit_message>
added usercontrols for tournament. added TournamentController. Implemented navigation to tournamentView
</commit_message>
<xml_diff>
--- a/DartApp/Dartapp.docx
+++ b/DartApp/Dartapp.docx
@@ -2079,348 +2079,351 @@
         </w:rPr>
         <w:t>setzen</w:t>
       </w:r>
+      <w:proofErr w:type="spellEnd"/>
+    </w:p>
+    <w:p>
+      <w:pPr>
+        <w:pStyle w:val="ListParagraph"/>
+        <w:numPr>
+          <w:ilvl w:val="2"/>
+          <w:numId w:val="11"/>
+        </w:numPr>
+        <w:rPr>
+          <w:lang w:val="en-GB"/>
+        </w:rPr>
+      </w:pPr>
+      <w:proofErr w:type="spellStart"/>
+      <w:r>
+        <w:rPr>
+          <w:lang w:val="en-GB"/>
+        </w:rPr>
+        <w:t>Spieler</w:t>
+      </w:r>
+      <w:proofErr w:type="spellEnd"/>
+      <w:r>
+        <w:rPr>
+          <w:lang w:val="en-GB"/>
+        </w:rPr>
+        <w:t xml:space="preserve"> </w:t>
+      </w:r>
+      <w:proofErr w:type="spellStart"/>
+      <w:r>
+        <w:rPr>
+          <w:lang w:val="en-GB"/>
+        </w:rPr>
+        <w:t>setzen</w:t>
+      </w:r>
+      <w:proofErr w:type="spellEnd"/>
+    </w:p>
+    <w:p>
+      <w:pPr>
+        <w:pStyle w:val="ListParagraph"/>
+        <w:numPr>
+          <w:ilvl w:val="2"/>
+          <w:numId w:val="11"/>
+        </w:numPr>
+      </w:pPr>
+      <w:r>
+        <w:t>Turnierplan anzeigen + Platzierungen + nächste Spiele (</w:t>
+      </w:r>
+      <w:proofErr w:type="spellStart"/>
+      <w:r>
+        <w:t>evtl</w:t>
+      </w:r>
+      <w:proofErr w:type="spellEnd"/>
+      <w:r>
+        <w:t>)</w:t>
+      </w:r>
+    </w:p>
+    <w:p>
+      <w:pPr>
+        <w:pStyle w:val="ListParagraph"/>
+        <w:numPr>
+          <w:ilvl w:val="2"/>
+          <w:numId w:val="11"/>
+        </w:numPr>
+        <w:rPr>
+          <w:lang w:val="en-GB"/>
+        </w:rPr>
+      </w:pPr>
+      <w:proofErr w:type="spellStart"/>
+      <w:r>
+        <w:rPr>
+          <w:lang w:val="en-GB"/>
+        </w:rPr>
+        <w:t>Spiele</w:t>
+      </w:r>
+      <w:proofErr w:type="spellEnd"/>
+      <w:r>
+        <w:rPr>
+          <w:lang w:val="en-GB"/>
+        </w:rPr>
+        <w:t xml:space="preserve"> </w:t>
+      </w:r>
+      <w:proofErr w:type="spellStart"/>
+      <w:r>
+        <w:rPr>
+          <w:lang w:val="en-GB"/>
+        </w:rPr>
+        <w:t>eintragen</w:t>
+      </w:r>
+      <w:proofErr w:type="spellEnd"/>
+    </w:p>
+    <w:p>
+      <w:pPr>
+        <w:pStyle w:val="ListParagraph"/>
+        <w:numPr>
+          <w:ilvl w:val="2"/>
+          <w:numId w:val="11"/>
+        </w:numPr>
+        <w:rPr>
+          <w:lang w:val="en-GB"/>
+        </w:rPr>
+      </w:pPr>
+      <w:proofErr w:type="spellStart"/>
+      <w:r>
+        <w:rPr>
+          <w:lang w:val="en-GB"/>
+        </w:rPr>
+        <w:t>Automatisches</w:t>
+      </w:r>
+      <w:proofErr w:type="spellEnd"/>
+      <w:r>
+        <w:rPr>
+          <w:lang w:val="en-GB"/>
+        </w:rPr>
+        <w:t xml:space="preserve"> </w:t>
+      </w:r>
+      <w:proofErr w:type="spellStart"/>
+      <w:r>
+        <w:rPr>
+          <w:lang w:val="en-GB"/>
+        </w:rPr>
+        <w:t>weitersetzen</w:t>
+      </w:r>
+      <w:proofErr w:type="spellEnd"/>
+      <w:r>
+        <w:rPr>
+          <w:lang w:val="en-GB"/>
+        </w:rPr>
+        <w:t>/</w:t>
+      </w:r>
+      <w:proofErr w:type="spellStart"/>
+      <w:r>
+        <w:rPr>
+          <w:lang w:val="en-GB"/>
+        </w:rPr>
+        <w:t>ausscheiden</w:t>
+      </w:r>
+      <w:proofErr w:type="spellEnd"/>
+      <w:r>
+        <w:rPr>
+          <w:lang w:val="en-GB"/>
+        </w:rPr>
+        <w:t xml:space="preserve"> der </w:t>
+      </w:r>
+      <w:proofErr w:type="spellStart"/>
+      <w:r>
+        <w:rPr>
+          <w:lang w:val="en-GB"/>
+        </w:rPr>
+        <w:t>Spieler</w:t>
+      </w:r>
+      <w:proofErr w:type="spellEnd"/>
+    </w:p>
+    <w:p>
+      <w:pPr>
+        <w:pStyle w:val="ListParagraph"/>
+        <w:numPr>
+          <w:ilvl w:val="2"/>
+          <w:numId w:val="11"/>
+        </w:numPr>
+      </w:pPr>
+      <w:r>
+        <w:t>Speichern nach setzen der Spieler, dann erst am Ende, wenn das Turnier beendet ist</w:t>
+      </w:r>
+    </w:p>
+    <w:p>
+      <w:pPr>
+        <w:pStyle w:val="ListParagraph"/>
+        <w:numPr>
+          <w:ilvl w:val="1"/>
+          <w:numId w:val="11"/>
+        </w:numPr>
+      </w:pPr>
+      <w:r>
+        <w:t>Turniere ansehen</w:t>
+      </w:r>
+    </w:p>
+    <w:p>
+      <w:pPr>
+        <w:pStyle w:val="ListParagraph"/>
+        <w:numPr>
+          <w:ilvl w:val="0"/>
+          <w:numId w:val="11"/>
+        </w:numPr>
+      </w:pPr>
+      <w:r>
+        <w:t>Rangliste pro Jahr</w:t>
+      </w:r>
+    </w:p>
+    <w:p>
+      <w:pPr>
+        <w:pStyle w:val="ListParagraph"/>
+        <w:numPr>
+          <w:ilvl w:val="1"/>
+          <w:numId w:val="11"/>
+        </w:numPr>
+        <w:rPr>
+          <w:highlight w:val="green"/>
+        </w:rPr>
+      </w:pPr>
+      <w:r>
+        <w:rPr>
+          <w:highlight w:val="green"/>
+        </w:rPr>
+        <w:t>Punkteverteilung: 24-20-16-14-12-10-8-6</w:t>
+      </w:r>
+    </w:p>
+    <w:p>
+      <w:pPr>
+        <w:pStyle w:val="ListParagraph"/>
+        <w:numPr>
+          <w:ilvl w:val="2"/>
+          <w:numId w:val="11"/>
+        </w:numPr>
+      </w:pPr>
+      <w:r>
+        <w:rPr>
+          <w:highlight w:val="green"/>
+        </w:rPr>
+        <w:t xml:space="preserve">Tabelle </w:t>
+      </w:r>
+      <w:proofErr w:type="spellStart"/>
+      <w:r>
+        <w:rPr>
+          <w:highlight w:val="green"/>
+        </w:rPr>
+        <w:t>PlacementPoints</w:t>
+      </w:r>
+      <w:proofErr w:type="spellEnd"/>
+      <w:r>
+        <w:rPr>
+          <w:highlight w:val="green"/>
+        </w:rPr>
+        <w:t>: Position(</w:t>
+      </w:r>
+      <w:proofErr w:type="spellStart"/>
+      <w:r>
+        <w:rPr>
+          <w:highlight w:val="green"/>
+        </w:rPr>
+        <w:t>pk</w:t>
+      </w:r>
+      <w:proofErr w:type="spellEnd"/>
+      <w:r>
+        <w:rPr>
+          <w:highlight w:val="green"/>
+        </w:rPr>
+        <w:t xml:space="preserve">), </w:t>
+      </w:r>
+      <w:r>
+        <w:rPr>
+          <w:highlight w:val="green"/>
+        </w:rPr>
+        <w:t>Points (Tabelle wird beim Setup eingespielt</w:t>
+      </w:r>
+      <w:r>
+        <w:rPr>
+          <w:highlight w:val="green"/>
+        </w:rPr>
+        <w:t>)</w:t>
+      </w:r>
+    </w:p>
+    <w:p>
+      <w:pPr>
+        <w:pStyle w:val="ListParagraph"/>
+        <w:numPr>
+          <w:ilvl w:val="1"/>
+          <w:numId w:val="11"/>
+        </w:numPr>
+      </w:pPr>
+      <w:r>
+        <w:t xml:space="preserve">Rangliste anzeigen (Platz, Name, Punkte/Monat, Gesamtpunkte, </w:t>
+      </w:r>
+      <w:r>
+        <w:rPr>
+          <w:highlight w:val="green"/>
+        </w:rPr>
+        <w:t>Legende</w:t>
+      </w:r>
+      <w:r>
+        <w:t>)</w:t>
+      </w:r>
+    </w:p>
+    <w:p>
+      <w:pPr>
+        <w:pStyle w:val="ListParagraph"/>
+        <w:numPr>
+          <w:ilvl w:val="1"/>
+          <w:numId w:val="11"/>
+        </w:numPr>
+      </w:pPr>
+      <w:r>
+        <w:t>Rangliste ausdrucken</w:t>
+      </w:r>
+    </w:p>
+    <w:p>
+      <w:pPr>
+        <w:pStyle w:val="ListParagraph"/>
+        <w:numPr>
+          <w:ilvl w:val="0"/>
+          <w:numId w:val="11"/>
+        </w:numPr>
+      </w:pPr>
+      <w:r>
+        <w:t xml:space="preserve">Statistik: </w:t>
+      </w:r>
+      <w:proofErr w:type="spellStart"/>
+      <w:r>
+        <w:t>Setverhältnis</w:t>
+      </w:r>
+      <w:proofErr w:type="spellEnd"/>
+      <w:r>
+        <w:t>, Legverhältnis, Anzahl Freilose, Punktedurchschnitt</w:t>
+      </w:r>
+      <w:r>
+        <w:t>, Siege, 2. Platz, 3. Platz, Gesamtpunkte</w:t>
+      </w:r>
+    </w:p>
+    <w:p>
+      <w:pPr>
+        <w:pStyle w:val="ListParagraph"/>
+        <w:numPr>
+          <w:ilvl w:val="1"/>
+          <w:numId w:val="11"/>
+        </w:numPr>
+      </w:pPr>
+      <w:r>
+        <w:t>Anzeige wie bei Rangliste</w:t>
+      </w:r>
+    </w:p>
+    <w:p>
+      <w:pPr>
+        <w:pStyle w:val="ListParagraph"/>
+        <w:numPr>
+          <w:ilvl w:val="1"/>
+          <w:numId w:val="11"/>
+        </w:numPr>
+      </w:pPr>
+      <w:r>
+        <w:t>Nach jedem Turnier</w:t>
+      </w:r>
+      <w:r>
+        <w:t xml:space="preserve"> die Statistik in eine Tabelle speichern</w:t>
+      </w:r>
       <w:bookmarkStart w:id="0" w:name="_GoBack"/>
       <w:bookmarkEnd w:id="0"/>
-      <w:proofErr w:type="spellEnd"/>
-    </w:p>
-    <w:p>
-      <w:pPr>
-        <w:pStyle w:val="ListParagraph"/>
-        <w:numPr>
-          <w:ilvl w:val="2"/>
-          <w:numId w:val="11"/>
-        </w:numPr>
-        <w:rPr>
-          <w:lang w:val="en-GB"/>
-        </w:rPr>
-      </w:pPr>
-      <w:proofErr w:type="spellStart"/>
-      <w:r>
-        <w:rPr>
-          <w:lang w:val="en-GB"/>
-        </w:rPr>
-        <w:t>Spieler</w:t>
-      </w:r>
-      <w:proofErr w:type="spellEnd"/>
-      <w:r>
-        <w:rPr>
-          <w:lang w:val="en-GB"/>
-        </w:rPr>
-        <w:t xml:space="preserve"> </w:t>
-      </w:r>
-      <w:proofErr w:type="spellStart"/>
-      <w:r>
-        <w:rPr>
-          <w:lang w:val="en-GB"/>
-        </w:rPr>
-        <w:t>setzen</w:t>
-      </w:r>
-      <w:proofErr w:type="spellEnd"/>
-    </w:p>
-    <w:p>
-      <w:pPr>
-        <w:pStyle w:val="ListParagraph"/>
-        <w:numPr>
-          <w:ilvl w:val="2"/>
-          <w:numId w:val="11"/>
-        </w:numPr>
-      </w:pPr>
-      <w:r>
-        <w:t>Turnierplan anzeigen + Platzierungen + nächste Spiele (</w:t>
-      </w:r>
-      <w:proofErr w:type="spellStart"/>
-      <w:r>
-        <w:t>evtl</w:t>
-      </w:r>
-      <w:proofErr w:type="spellEnd"/>
-      <w:r>
-        <w:t>)</w:t>
-      </w:r>
-    </w:p>
-    <w:p>
-      <w:pPr>
-        <w:pStyle w:val="ListParagraph"/>
-        <w:numPr>
-          <w:ilvl w:val="2"/>
-          <w:numId w:val="11"/>
-        </w:numPr>
-        <w:rPr>
-          <w:lang w:val="en-GB"/>
-        </w:rPr>
-      </w:pPr>
-      <w:proofErr w:type="spellStart"/>
-      <w:r>
-        <w:rPr>
-          <w:lang w:val="en-GB"/>
-        </w:rPr>
-        <w:t>Spiele</w:t>
-      </w:r>
-      <w:proofErr w:type="spellEnd"/>
-      <w:r>
-        <w:rPr>
-          <w:lang w:val="en-GB"/>
-        </w:rPr>
-        <w:t xml:space="preserve"> </w:t>
-      </w:r>
-      <w:proofErr w:type="spellStart"/>
-      <w:r>
-        <w:rPr>
-          <w:lang w:val="en-GB"/>
-        </w:rPr>
-        <w:t>eintragen</w:t>
-      </w:r>
-      <w:proofErr w:type="spellEnd"/>
-    </w:p>
-    <w:p>
-      <w:pPr>
-        <w:pStyle w:val="ListParagraph"/>
-        <w:numPr>
-          <w:ilvl w:val="2"/>
-          <w:numId w:val="11"/>
-        </w:numPr>
-        <w:rPr>
-          <w:lang w:val="en-GB"/>
-        </w:rPr>
-      </w:pPr>
-      <w:proofErr w:type="spellStart"/>
-      <w:r>
-        <w:rPr>
-          <w:lang w:val="en-GB"/>
-        </w:rPr>
-        <w:t>Automatisches</w:t>
-      </w:r>
-      <w:proofErr w:type="spellEnd"/>
-      <w:r>
-        <w:rPr>
-          <w:lang w:val="en-GB"/>
-        </w:rPr>
-        <w:t xml:space="preserve"> </w:t>
-      </w:r>
-      <w:proofErr w:type="spellStart"/>
-      <w:r>
-        <w:rPr>
-          <w:lang w:val="en-GB"/>
-        </w:rPr>
-        <w:t>weitersetzen</w:t>
-      </w:r>
-      <w:proofErr w:type="spellEnd"/>
-      <w:r>
-        <w:rPr>
-          <w:lang w:val="en-GB"/>
-        </w:rPr>
-        <w:t>/</w:t>
-      </w:r>
-      <w:proofErr w:type="spellStart"/>
-      <w:r>
-        <w:rPr>
-          <w:lang w:val="en-GB"/>
-        </w:rPr>
-        <w:t>ausscheiden</w:t>
-      </w:r>
-      <w:proofErr w:type="spellEnd"/>
-      <w:r>
-        <w:rPr>
-          <w:lang w:val="en-GB"/>
-        </w:rPr>
-        <w:t xml:space="preserve"> der </w:t>
-      </w:r>
-      <w:proofErr w:type="spellStart"/>
-      <w:r>
-        <w:rPr>
-          <w:lang w:val="en-GB"/>
-        </w:rPr>
-        <w:t>Spieler</w:t>
-      </w:r>
-      <w:proofErr w:type="spellEnd"/>
-    </w:p>
-    <w:p>
-      <w:pPr>
-        <w:pStyle w:val="ListParagraph"/>
-        <w:numPr>
-          <w:ilvl w:val="2"/>
-          <w:numId w:val="11"/>
-        </w:numPr>
-      </w:pPr>
-      <w:r>
-        <w:t>Speichern nach setzen der Spieler, dann erst am Ende, wenn das Turnier beendet ist</w:t>
-      </w:r>
-    </w:p>
-    <w:p>
-      <w:pPr>
-        <w:pStyle w:val="ListParagraph"/>
-        <w:numPr>
-          <w:ilvl w:val="1"/>
-          <w:numId w:val="11"/>
-        </w:numPr>
-      </w:pPr>
-      <w:r>
-        <w:t>Turniere ansehen</w:t>
-      </w:r>
-    </w:p>
-    <w:p>
-      <w:pPr>
-        <w:pStyle w:val="ListParagraph"/>
-        <w:numPr>
-          <w:ilvl w:val="0"/>
-          <w:numId w:val="11"/>
-        </w:numPr>
-      </w:pPr>
-      <w:r>
-        <w:t>Rangliste pro Jahr</w:t>
-      </w:r>
-    </w:p>
-    <w:p>
-      <w:pPr>
-        <w:pStyle w:val="ListParagraph"/>
-        <w:numPr>
-          <w:ilvl w:val="1"/>
-          <w:numId w:val="11"/>
-        </w:numPr>
-        <w:rPr>
-          <w:highlight w:val="green"/>
-        </w:rPr>
-      </w:pPr>
-      <w:r>
-        <w:rPr>
-          <w:highlight w:val="green"/>
-        </w:rPr>
-        <w:t>Punkteverteilung: 24-20-16-14-12-10-8-6</w:t>
-      </w:r>
-    </w:p>
-    <w:p>
-      <w:pPr>
-        <w:pStyle w:val="ListParagraph"/>
-        <w:numPr>
-          <w:ilvl w:val="2"/>
-          <w:numId w:val="11"/>
-        </w:numPr>
-      </w:pPr>
-      <w:r>
-        <w:rPr>
-          <w:highlight w:val="green"/>
-        </w:rPr>
-        <w:t xml:space="preserve">Tabelle </w:t>
-      </w:r>
-      <w:proofErr w:type="spellStart"/>
-      <w:r>
-        <w:rPr>
-          <w:highlight w:val="green"/>
-        </w:rPr>
-        <w:t>PlacementPoints</w:t>
-      </w:r>
-      <w:proofErr w:type="spellEnd"/>
-      <w:r>
-        <w:rPr>
-          <w:highlight w:val="green"/>
-        </w:rPr>
-        <w:t>: Position(</w:t>
-      </w:r>
-      <w:proofErr w:type="spellStart"/>
-      <w:r>
-        <w:rPr>
-          <w:highlight w:val="green"/>
-        </w:rPr>
-        <w:t>pk</w:t>
-      </w:r>
-      <w:proofErr w:type="spellEnd"/>
-      <w:r>
-        <w:rPr>
-          <w:highlight w:val="green"/>
-        </w:rPr>
-        <w:t xml:space="preserve">), </w:t>
-      </w:r>
-      <w:r>
-        <w:rPr>
-          <w:highlight w:val="green"/>
-        </w:rPr>
-        <w:t>Points (Tabelle wird beim Setup eingespielt</w:t>
-      </w:r>
-      <w:r>
-        <w:rPr>
-          <w:highlight w:val="green"/>
-        </w:rPr>
-        <w:t>)</w:t>
-      </w:r>
-    </w:p>
-    <w:p>
-      <w:pPr>
-        <w:pStyle w:val="ListParagraph"/>
-        <w:numPr>
-          <w:ilvl w:val="1"/>
-          <w:numId w:val="11"/>
-        </w:numPr>
-      </w:pPr>
-      <w:r>
-        <w:t xml:space="preserve">Rangliste anzeigen (Platz, Name, Punkte/Monat, Gesamtpunkte, </w:t>
-      </w:r>
-      <w:r>
-        <w:rPr>
-          <w:highlight w:val="green"/>
-        </w:rPr>
-        <w:t>Legende</w:t>
-      </w:r>
-      <w:r>
-        <w:t>)</w:t>
-      </w:r>
-    </w:p>
-    <w:p>
-      <w:pPr>
-        <w:pStyle w:val="ListParagraph"/>
-        <w:numPr>
-          <w:ilvl w:val="1"/>
-          <w:numId w:val="11"/>
-        </w:numPr>
-      </w:pPr>
-      <w:r>
-        <w:t>Rangliste ausdrucken</w:t>
-      </w:r>
-    </w:p>
-    <w:p>
-      <w:pPr>
-        <w:pStyle w:val="ListParagraph"/>
-        <w:numPr>
-          <w:ilvl w:val="0"/>
-          <w:numId w:val="11"/>
-        </w:numPr>
-      </w:pPr>
-      <w:r>
-        <w:t xml:space="preserve">Statistik: </w:t>
-      </w:r>
-      <w:proofErr w:type="spellStart"/>
-      <w:r>
-        <w:t>Setverhältnis</w:t>
-      </w:r>
-      <w:proofErr w:type="spellEnd"/>
-      <w:r>
-        <w:t>, Legverhältnis, Anzahl Freilose, Punktedurchschnitt</w:t>
-      </w:r>
-      <w:r>
-        <w:t>, Siege, 2. Platz, 3. Platz, Gesamtpunkte</w:t>
-      </w:r>
-    </w:p>
-    <w:p>
-      <w:pPr>
-        <w:pStyle w:val="ListParagraph"/>
-        <w:numPr>
-          <w:ilvl w:val="1"/>
-          <w:numId w:val="11"/>
-        </w:numPr>
-      </w:pPr>
-      <w:r>
-        <w:t>Anzeige wie bei Rangliste</w:t>
-      </w:r>
-    </w:p>
-    <w:p>
-      <w:pPr>
-        <w:pStyle w:val="ListParagraph"/>
-        <w:numPr>
-          <w:ilvl w:val="1"/>
-          <w:numId w:val="11"/>
-        </w:numPr>
-      </w:pPr>
-      <w:r>
-        <w:t>Am Jahresende die Statistik in eine Tabelle speichern</w:t>
-      </w:r>
     </w:p>
     <w:p>
       <w:pPr>

</xml_diff>

<commit_message>
implemented matchusercontrol and matchviewmodel. implemented first part of mapping to next matches. implemented tournamentplanusercontrol and viewmodel. Added enter-keybinding in itemsselection. added methods in Match model GetWinner and GetLoser. added resultusercontrol and viewmodel. added RankingViewModel
</commit_message>
<xml_diff>
--- a/DartApp/Dartapp.docx
+++ b/DartApp/Dartapp.docx
@@ -2055,12 +2055,14 @@
           <w:numId w:val="11"/>
         </w:numPr>
         <w:rPr>
-          <w:lang w:val="en-GB"/>
-        </w:rPr>
-      </w:pPr>
-      <w:proofErr w:type="spellStart"/>
-      <w:r>
-        <w:rPr>
+          <w:highlight w:val="green"/>
+          <w:lang w:val="en-GB"/>
+        </w:rPr>
+      </w:pPr>
+      <w:proofErr w:type="spellStart"/>
+      <w:r>
+        <w:rPr>
+          <w:highlight w:val="green"/>
           <w:lang w:val="en-GB"/>
         </w:rPr>
         <w:t>Freilose</w:t>
@@ -2068,6 +2070,7 @@
       <w:proofErr w:type="spellEnd"/>
       <w:r>
         <w:rPr>
+          <w:highlight w:val="green"/>
           <w:lang w:val="en-GB"/>
         </w:rPr>
         <w:t xml:space="preserve"> </w:t>
@@ -2075,10 +2078,13 @@
       <w:proofErr w:type="spellStart"/>
       <w:r>
         <w:rPr>
+          <w:highlight w:val="green"/>
           <w:lang w:val="en-GB"/>
         </w:rPr>
         <w:t>setzen</w:t>
       </w:r>
+      <w:bookmarkStart w:id="0" w:name="_GoBack"/>
+      <w:bookmarkEnd w:id="0"/>
       <w:proofErr w:type="spellEnd"/>
     </w:p>
     <w:p>
@@ -2089,12 +2095,14 @@
           <w:numId w:val="11"/>
         </w:numPr>
         <w:rPr>
-          <w:lang w:val="en-GB"/>
-        </w:rPr>
-      </w:pPr>
-      <w:proofErr w:type="spellStart"/>
-      <w:r>
-        <w:rPr>
+          <w:highlight w:val="green"/>
+          <w:lang w:val="en-GB"/>
+        </w:rPr>
+      </w:pPr>
+      <w:proofErr w:type="spellStart"/>
+      <w:r>
+        <w:rPr>
+          <w:highlight w:val="green"/>
           <w:lang w:val="en-GB"/>
         </w:rPr>
         <w:t>Spieler</w:t>
@@ -2102,6 +2110,7 @@
       <w:proofErr w:type="spellEnd"/>
       <w:r>
         <w:rPr>
+          <w:highlight w:val="green"/>
           <w:lang w:val="en-GB"/>
         </w:rPr>
         <w:t xml:space="preserve"> </w:t>
@@ -2109,6 +2118,7 @@
       <w:proofErr w:type="spellStart"/>
       <w:r>
         <w:rPr>
+          <w:highlight w:val="green"/>
           <w:lang w:val="en-GB"/>
         </w:rPr>
         <w:t>setzen</w:t>
@@ -2422,8 +2432,6 @@
       <w:r>
         <w:t xml:space="preserve"> die Statistik in eine Tabelle speichern</w:t>
       </w:r>
-      <w:bookmarkStart w:id="0" w:name="_GoBack"/>
-      <w:bookmarkEnd w:id="0"/>
     </w:p>
     <w:p>
       <w:pPr>

</xml_diff>

<commit_message>
refreshed document. Tournament can only saved if its finished.
</commit_message>
<xml_diff>
--- a/DartApp/Dartapp.docx
+++ b/DartApp/Dartapp.docx
@@ -4,7 +4,7 @@
   <w:body>
     <w:p>
       <w:pPr>
-        <w:pStyle w:val="Title"/>
+        <w:pStyle w:val="Titel"/>
       </w:pPr>
       <w:proofErr w:type="spellStart"/>
       <w:r>
@@ -14,7 +14,7 @@
     </w:p>
     <w:p>
       <w:pPr>
-        <w:pStyle w:val="Heading1"/>
+        <w:pStyle w:val="berschrift1"/>
       </w:pPr>
       <w:r>
         <w:t>Tools</w:t>
@@ -22,7 +22,7 @@
     </w:p>
     <w:p>
       <w:pPr>
-        <w:pStyle w:val="ListParagraph"/>
+        <w:pStyle w:val="Listenabsatz"/>
         <w:numPr>
           <w:ilvl w:val="0"/>
           <w:numId w:val="1"/>
@@ -42,7 +42,7 @@
     </w:p>
     <w:p>
       <w:pPr>
-        <w:pStyle w:val="ListParagraph"/>
+        <w:pStyle w:val="Listenabsatz"/>
         <w:numPr>
           <w:ilvl w:val="0"/>
           <w:numId w:val="1"/>
@@ -60,7 +60,7 @@
     </w:p>
     <w:p>
       <w:pPr>
-        <w:pStyle w:val="ListParagraph"/>
+        <w:pStyle w:val="Listenabsatz"/>
         <w:numPr>
           <w:ilvl w:val="0"/>
           <w:numId w:val="1"/>
@@ -80,7 +80,7 @@
     </w:p>
     <w:p>
       <w:pPr>
-        <w:pStyle w:val="ListParagraph"/>
+        <w:pStyle w:val="Listenabsatz"/>
         <w:numPr>
           <w:ilvl w:val="0"/>
           <w:numId w:val="1"/>
@@ -106,7 +106,7 @@
     </w:p>
     <w:p>
       <w:pPr>
-        <w:pStyle w:val="ListParagraph"/>
+        <w:pStyle w:val="Listenabsatz"/>
         <w:numPr>
           <w:ilvl w:val="0"/>
           <w:numId w:val="1"/>
@@ -124,7 +124,7 @@
     </w:p>
     <w:p>
       <w:pPr>
-        <w:pStyle w:val="Heading1"/>
+        <w:pStyle w:val="berschrift1"/>
       </w:pPr>
       <w:r>
         <w:t>Anforderungen</w:t>
@@ -132,7 +132,7 @@
     </w:p>
     <w:p>
       <w:pPr>
-        <w:pStyle w:val="Heading2"/>
+        <w:pStyle w:val="berschrift2"/>
       </w:pPr>
       <w:r>
         <w:t>VDSV</w:t>
@@ -140,7 +140,7 @@
     </w:p>
     <w:p>
       <w:pPr>
-        <w:pStyle w:val="Heading3"/>
+        <w:pStyle w:val="berschrift3"/>
       </w:pPr>
       <w:r>
         <w:t>Saisonen</w:t>
@@ -148,7 +148,7 @@
     </w:p>
     <w:p>
       <w:pPr>
-        <w:pStyle w:val="ListParagraph"/>
+        <w:pStyle w:val="Listenabsatz"/>
         <w:numPr>
           <w:ilvl w:val="0"/>
           <w:numId w:val="4"/>
@@ -160,7 +160,7 @@
     </w:p>
     <w:p>
       <w:pPr>
-        <w:pStyle w:val="ListParagraph"/>
+        <w:pStyle w:val="Listenabsatz"/>
         <w:numPr>
           <w:ilvl w:val="0"/>
           <w:numId w:val="4"/>
@@ -172,7 +172,7 @@
     </w:p>
     <w:p>
       <w:pPr>
-        <w:pStyle w:val="ListParagraph"/>
+        <w:pStyle w:val="Listenabsatz"/>
         <w:numPr>
           <w:ilvl w:val="0"/>
           <w:numId w:val="4"/>
@@ -189,7 +189,7 @@
     </w:p>
     <w:p>
       <w:pPr>
-        <w:pStyle w:val="ListParagraph"/>
+        <w:pStyle w:val="Listenabsatz"/>
         <w:numPr>
           <w:ilvl w:val="0"/>
           <w:numId w:val="4"/>
@@ -206,7 +206,7 @@
     </w:p>
     <w:p>
       <w:pPr>
-        <w:pStyle w:val="ListParagraph"/>
+        <w:pStyle w:val="Listenabsatz"/>
         <w:numPr>
           <w:ilvl w:val="0"/>
           <w:numId w:val="4"/>
@@ -218,7 +218,7 @@
     </w:p>
     <w:p>
       <w:pPr>
-        <w:pStyle w:val="ListParagraph"/>
+        <w:pStyle w:val="Listenabsatz"/>
         <w:numPr>
           <w:ilvl w:val="0"/>
           <w:numId w:val="4"/>
@@ -230,7 +230,7 @@
     </w:p>
     <w:p>
       <w:pPr>
-        <w:pStyle w:val="ListParagraph"/>
+        <w:pStyle w:val="Listenabsatz"/>
         <w:numPr>
           <w:ilvl w:val="0"/>
           <w:numId w:val="4"/>
@@ -242,7 +242,7 @@
     </w:p>
     <w:p>
       <w:pPr>
-        <w:pStyle w:val="Heading3"/>
+        <w:pStyle w:val="berschrift3"/>
       </w:pPr>
       <w:r>
         <w:t>Divisionen</w:t>
@@ -250,7 +250,7 @@
     </w:p>
     <w:p>
       <w:pPr>
-        <w:pStyle w:val="ListParagraph"/>
+        <w:pStyle w:val="Listenabsatz"/>
         <w:numPr>
           <w:ilvl w:val="0"/>
           <w:numId w:val="5"/>
@@ -262,7 +262,7 @@
     </w:p>
     <w:p>
       <w:pPr>
-        <w:pStyle w:val="ListParagraph"/>
+        <w:pStyle w:val="Listenabsatz"/>
         <w:numPr>
           <w:ilvl w:val="0"/>
           <w:numId w:val="5"/>
@@ -274,7 +274,7 @@
     </w:p>
     <w:p>
       <w:pPr>
-        <w:pStyle w:val="ListParagraph"/>
+        <w:pStyle w:val="Listenabsatz"/>
         <w:numPr>
           <w:ilvl w:val="0"/>
           <w:numId w:val="5"/>
@@ -286,7 +286,7 @@
     </w:p>
     <w:p>
       <w:pPr>
-        <w:pStyle w:val="ListParagraph"/>
+        <w:pStyle w:val="Listenabsatz"/>
         <w:numPr>
           <w:ilvl w:val="0"/>
           <w:numId w:val="5"/>
@@ -298,7 +298,7 @@
     </w:p>
     <w:p>
       <w:pPr>
-        <w:pStyle w:val="ListParagraph"/>
+        <w:pStyle w:val="Listenabsatz"/>
         <w:numPr>
           <w:ilvl w:val="0"/>
           <w:numId w:val="5"/>
@@ -310,7 +310,7 @@
     </w:p>
     <w:p>
       <w:pPr>
-        <w:pStyle w:val="ListParagraph"/>
+        <w:pStyle w:val="Listenabsatz"/>
         <w:numPr>
           <w:ilvl w:val="0"/>
           <w:numId w:val="5"/>
@@ -330,7 +330,7 @@
     </w:p>
     <w:p>
       <w:pPr>
-        <w:pStyle w:val="ListParagraph"/>
+        <w:pStyle w:val="Listenabsatz"/>
         <w:numPr>
           <w:ilvl w:val="0"/>
           <w:numId w:val="5"/>
@@ -342,7 +342,7 @@
     </w:p>
     <w:p>
       <w:pPr>
-        <w:pStyle w:val="ListParagraph"/>
+        <w:pStyle w:val="Listenabsatz"/>
         <w:numPr>
           <w:ilvl w:val="0"/>
           <w:numId w:val="5"/>
@@ -354,7 +354,7 @@
     </w:p>
     <w:p>
       <w:pPr>
-        <w:pStyle w:val="ListParagraph"/>
+        <w:pStyle w:val="Listenabsatz"/>
         <w:numPr>
           <w:ilvl w:val="1"/>
           <w:numId w:val="5"/>
@@ -366,7 +366,7 @@
     </w:p>
     <w:p>
       <w:pPr>
-        <w:pStyle w:val="ListParagraph"/>
+        <w:pStyle w:val="Listenabsatz"/>
         <w:numPr>
           <w:ilvl w:val="1"/>
           <w:numId w:val="5"/>
@@ -378,7 +378,7 @@
     </w:p>
     <w:p>
       <w:pPr>
-        <w:pStyle w:val="ListParagraph"/>
+        <w:pStyle w:val="Listenabsatz"/>
         <w:numPr>
           <w:ilvl w:val="1"/>
           <w:numId w:val="5"/>
@@ -390,7 +390,7 @@
     </w:p>
     <w:p>
       <w:pPr>
-        <w:pStyle w:val="Heading3"/>
+        <w:pStyle w:val="berschrift3"/>
       </w:pPr>
       <w:r>
         <w:t>Mannschaft</w:t>
@@ -398,7 +398,7 @@
     </w:p>
     <w:p>
       <w:pPr>
-        <w:pStyle w:val="ListParagraph"/>
+        <w:pStyle w:val="Listenabsatz"/>
         <w:numPr>
           <w:ilvl w:val="0"/>
           <w:numId w:val="6"/>
@@ -413,7 +413,7 @@
     </w:p>
     <w:p>
       <w:pPr>
-        <w:pStyle w:val="ListParagraph"/>
+        <w:pStyle w:val="Listenabsatz"/>
         <w:numPr>
           <w:ilvl w:val="0"/>
           <w:numId w:val="6"/>
@@ -425,7 +425,7 @@
     </w:p>
     <w:p>
       <w:pPr>
-        <w:pStyle w:val="ListParagraph"/>
+        <w:pStyle w:val="Listenabsatz"/>
         <w:numPr>
           <w:ilvl w:val="0"/>
           <w:numId w:val="6"/>
@@ -437,7 +437,7 @@
     </w:p>
     <w:p>
       <w:pPr>
-        <w:pStyle w:val="ListParagraph"/>
+        <w:pStyle w:val="Listenabsatz"/>
         <w:numPr>
           <w:ilvl w:val="0"/>
           <w:numId w:val="6"/>
@@ -449,7 +449,7 @@
     </w:p>
     <w:p>
       <w:pPr>
-        <w:pStyle w:val="ListParagraph"/>
+        <w:pStyle w:val="Listenabsatz"/>
         <w:numPr>
           <w:ilvl w:val="0"/>
           <w:numId w:val="6"/>
@@ -461,7 +461,7 @@
     </w:p>
     <w:p>
       <w:pPr>
-        <w:pStyle w:val="ListParagraph"/>
+        <w:pStyle w:val="Listenabsatz"/>
         <w:numPr>
           <w:ilvl w:val="0"/>
           <w:numId w:val="6"/>
@@ -474,7 +474,7 @@
     </w:p>
     <w:p>
       <w:pPr>
-        <w:pStyle w:val="ListParagraph"/>
+        <w:pStyle w:val="Listenabsatz"/>
         <w:numPr>
           <w:ilvl w:val="0"/>
           <w:numId w:val="6"/>
@@ -486,7 +486,7 @@
     </w:p>
     <w:p>
       <w:pPr>
-        <w:pStyle w:val="ListParagraph"/>
+        <w:pStyle w:val="Listenabsatz"/>
         <w:numPr>
           <w:ilvl w:val="0"/>
           <w:numId w:val="6"/>
@@ -498,7 +498,7 @@
     </w:p>
     <w:p>
       <w:pPr>
-        <w:pStyle w:val="Heading3"/>
+        <w:pStyle w:val="berschrift3"/>
       </w:pPr>
       <w:r>
         <w:t>Lokal</w:t>
@@ -506,7 +506,7 @@
     </w:p>
     <w:p>
       <w:pPr>
-        <w:pStyle w:val="ListParagraph"/>
+        <w:pStyle w:val="Listenabsatz"/>
         <w:numPr>
           <w:ilvl w:val="0"/>
           <w:numId w:val="7"/>
@@ -518,7 +518,7 @@
     </w:p>
     <w:p>
       <w:pPr>
-        <w:pStyle w:val="ListParagraph"/>
+        <w:pStyle w:val="Listenabsatz"/>
         <w:numPr>
           <w:ilvl w:val="0"/>
           <w:numId w:val="7"/>
@@ -530,7 +530,7 @@
     </w:p>
     <w:p>
       <w:pPr>
-        <w:pStyle w:val="ListParagraph"/>
+        <w:pStyle w:val="Listenabsatz"/>
         <w:numPr>
           <w:ilvl w:val="0"/>
           <w:numId w:val="7"/>
@@ -542,7 +542,7 @@
     </w:p>
     <w:p>
       <w:pPr>
-        <w:pStyle w:val="ListParagraph"/>
+        <w:pStyle w:val="Listenabsatz"/>
         <w:numPr>
           <w:ilvl w:val="0"/>
           <w:numId w:val="7"/>
@@ -570,7 +570,7 @@
     </w:p>
     <w:p>
       <w:pPr>
-        <w:pStyle w:val="Heading3"/>
+        <w:pStyle w:val="berschrift3"/>
       </w:pPr>
       <w:r>
         <w:t>Spieler</w:t>
@@ -578,7 +578,7 @@
     </w:p>
     <w:p>
       <w:pPr>
-        <w:pStyle w:val="ListParagraph"/>
+        <w:pStyle w:val="Listenabsatz"/>
         <w:numPr>
           <w:ilvl w:val="0"/>
           <w:numId w:val="8"/>
@@ -590,7 +590,7 @@
     </w:p>
     <w:p>
       <w:pPr>
-        <w:pStyle w:val="ListParagraph"/>
+        <w:pStyle w:val="Listenabsatz"/>
         <w:numPr>
           <w:ilvl w:val="0"/>
           <w:numId w:val="8"/>
@@ -602,7 +602,7 @@
     </w:p>
     <w:p>
       <w:pPr>
-        <w:pStyle w:val="ListParagraph"/>
+        <w:pStyle w:val="Listenabsatz"/>
         <w:numPr>
           <w:ilvl w:val="0"/>
           <w:numId w:val="8"/>
@@ -614,7 +614,7 @@
     </w:p>
     <w:p>
       <w:pPr>
-        <w:pStyle w:val="ListParagraph"/>
+        <w:pStyle w:val="Listenabsatz"/>
         <w:numPr>
           <w:ilvl w:val="0"/>
           <w:numId w:val="8"/>
@@ -626,7 +626,7 @@
     </w:p>
     <w:p>
       <w:pPr>
-        <w:pStyle w:val="ListParagraph"/>
+        <w:pStyle w:val="Listenabsatz"/>
         <w:numPr>
           <w:ilvl w:val="0"/>
           <w:numId w:val="8"/>
@@ -638,7 +638,7 @@
     </w:p>
     <w:p>
       <w:pPr>
-        <w:pStyle w:val="ListParagraph"/>
+        <w:pStyle w:val="Listenabsatz"/>
         <w:numPr>
           <w:ilvl w:val="0"/>
           <w:numId w:val="8"/>
@@ -650,7 +650,7 @@
     </w:p>
     <w:p>
       <w:pPr>
-        <w:pStyle w:val="Heading3"/>
+        <w:pStyle w:val="berschrift3"/>
       </w:pPr>
       <w:r>
         <w:t>Spielprotokoll</w:t>
@@ -658,7 +658,7 @@
     </w:p>
     <w:p>
       <w:pPr>
-        <w:pStyle w:val="ListParagraph"/>
+        <w:pStyle w:val="Listenabsatz"/>
         <w:numPr>
           <w:ilvl w:val="0"/>
           <w:numId w:val="9"/>
@@ -670,7 +670,7 @@
     </w:p>
     <w:p>
       <w:pPr>
-        <w:pStyle w:val="ListParagraph"/>
+        <w:pStyle w:val="Listenabsatz"/>
         <w:numPr>
           <w:ilvl w:val="0"/>
           <w:numId w:val="9"/>
@@ -682,7 +682,7 @@
     </w:p>
     <w:p>
       <w:pPr>
-        <w:pStyle w:val="ListParagraph"/>
+        <w:pStyle w:val="Listenabsatz"/>
         <w:numPr>
           <w:ilvl w:val="0"/>
           <w:numId w:val="9"/>
@@ -694,7 +694,7 @@
     </w:p>
     <w:p>
       <w:pPr>
-        <w:pStyle w:val="ListParagraph"/>
+        <w:pStyle w:val="Listenabsatz"/>
         <w:numPr>
           <w:ilvl w:val="0"/>
           <w:numId w:val="9"/>
@@ -706,7 +706,7 @@
     </w:p>
     <w:p>
       <w:pPr>
-        <w:pStyle w:val="ListParagraph"/>
+        <w:pStyle w:val="Listenabsatz"/>
         <w:numPr>
           <w:ilvl w:val="0"/>
           <w:numId w:val="9"/>
@@ -718,7 +718,7 @@
     </w:p>
     <w:p>
       <w:pPr>
-        <w:pStyle w:val="ListParagraph"/>
+        <w:pStyle w:val="Listenabsatz"/>
         <w:numPr>
           <w:ilvl w:val="0"/>
           <w:numId w:val="9"/>
@@ -730,7 +730,7 @@
     </w:p>
     <w:p>
       <w:pPr>
-        <w:pStyle w:val="ListParagraph"/>
+        <w:pStyle w:val="Listenabsatz"/>
         <w:numPr>
           <w:ilvl w:val="0"/>
           <w:numId w:val="9"/>
@@ -742,7 +742,7 @@
     </w:p>
     <w:p>
       <w:pPr>
-        <w:pStyle w:val="ListParagraph"/>
+        <w:pStyle w:val="Listenabsatz"/>
         <w:numPr>
           <w:ilvl w:val="0"/>
           <w:numId w:val="9"/>
@@ -754,7 +754,7 @@
     </w:p>
     <w:p>
       <w:pPr>
-        <w:pStyle w:val="ListParagraph"/>
+        <w:pStyle w:val="Listenabsatz"/>
         <w:numPr>
           <w:ilvl w:val="0"/>
           <w:numId w:val="9"/>
@@ -766,7 +766,7 @@
     </w:p>
     <w:p>
       <w:pPr>
-        <w:pStyle w:val="ListParagraph"/>
+        <w:pStyle w:val="Listenabsatz"/>
         <w:numPr>
           <w:ilvl w:val="0"/>
           <w:numId w:val="9"/>
@@ -778,7 +778,7 @@
     </w:p>
     <w:p>
       <w:pPr>
-        <w:pStyle w:val="ListParagraph"/>
+        <w:pStyle w:val="Listenabsatz"/>
         <w:numPr>
           <w:ilvl w:val="0"/>
           <w:numId w:val="9"/>
@@ -798,7 +798,7 @@
     </w:p>
     <w:p>
       <w:pPr>
-        <w:pStyle w:val="ListParagraph"/>
+        <w:pStyle w:val="Listenabsatz"/>
         <w:numPr>
           <w:ilvl w:val="0"/>
           <w:numId w:val="9"/>
@@ -818,7 +818,7 @@
     </w:p>
     <w:p>
       <w:pPr>
-        <w:pStyle w:val="ListParagraph"/>
+        <w:pStyle w:val="Listenabsatz"/>
         <w:numPr>
           <w:ilvl w:val="0"/>
           <w:numId w:val="9"/>
@@ -830,7 +830,7 @@
     </w:p>
     <w:p>
       <w:pPr>
-        <w:pStyle w:val="ListParagraph"/>
+        <w:pStyle w:val="Listenabsatz"/>
         <w:numPr>
           <w:ilvl w:val="0"/>
           <w:numId w:val="9"/>
@@ -842,7 +842,7 @@
     </w:p>
     <w:p>
       <w:pPr>
-        <w:pStyle w:val="ListParagraph"/>
+        <w:pStyle w:val="Listenabsatz"/>
         <w:numPr>
           <w:ilvl w:val="0"/>
           <w:numId w:val="9"/>
@@ -854,7 +854,7 @@
     </w:p>
     <w:p>
       <w:pPr>
-        <w:pStyle w:val="Heading3"/>
+        <w:pStyle w:val="berschrift3"/>
       </w:pPr>
       <w:r>
         <w:t>Einzelwertungsturnier</w:t>
@@ -862,7 +862,7 @@
     </w:p>
     <w:p>
       <w:pPr>
-        <w:pStyle w:val="ListParagraph"/>
+        <w:pStyle w:val="Listenabsatz"/>
         <w:numPr>
           <w:ilvl w:val="0"/>
           <w:numId w:val="10"/>
@@ -874,7 +874,7 @@
     </w:p>
     <w:p>
       <w:pPr>
-        <w:pStyle w:val="ListParagraph"/>
+        <w:pStyle w:val="Listenabsatz"/>
         <w:numPr>
           <w:ilvl w:val="0"/>
           <w:numId w:val="10"/>
@@ -886,7 +886,7 @@
     </w:p>
     <w:p>
       <w:pPr>
-        <w:pStyle w:val="ListParagraph"/>
+        <w:pStyle w:val="Listenabsatz"/>
         <w:numPr>
           <w:ilvl w:val="0"/>
           <w:numId w:val="10"/>
@@ -898,7 +898,7 @@
     </w:p>
     <w:p>
       <w:pPr>
-        <w:pStyle w:val="ListParagraph"/>
+        <w:pStyle w:val="Listenabsatz"/>
         <w:numPr>
           <w:ilvl w:val="0"/>
           <w:numId w:val="10"/>
@@ -910,7 +910,7 @@
     </w:p>
     <w:p>
       <w:pPr>
-        <w:pStyle w:val="ListParagraph"/>
+        <w:pStyle w:val="Listenabsatz"/>
         <w:numPr>
           <w:ilvl w:val="0"/>
           <w:numId w:val="10"/>
@@ -928,7 +928,7 @@
     </w:p>
     <w:p>
       <w:pPr>
-        <w:pStyle w:val="ListParagraph"/>
+        <w:pStyle w:val="Listenabsatz"/>
         <w:numPr>
           <w:ilvl w:val="0"/>
           <w:numId w:val="10"/>
@@ -948,7 +948,7 @@
     </w:p>
     <w:p>
       <w:pPr>
-        <w:pStyle w:val="ListParagraph"/>
+        <w:pStyle w:val="Listenabsatz"/>
         <w:numPr>
           <w:ilvl w:val="0"/>
           <w:numId w:val="10"/>
@@ -960,7 +960,7 @@
     </w:p>
     <w:p>
       <w:pPr>
-        <w:pStyle w:val="ListParagraph"/>
+        <w:pStyle w:val="Listenabsatz"/>
         <w:numPr>
           <w:ilvl w:val="0"/>
           <w:numId w:val="10"/>
@@ -972,7 +972,7 @@
     </w:p>
     <w:p>
       <w:pPr>
-        <w:pStyle w:val="ListParagraph"/>
+        <w:pStyle w:val="Listenabsatz"/>
         <w:numPr>
           <w:ilvl w:val="0"/>
           <w:numId w:val="10"/>
@@ -984,7 +984,7 @@
     </w:p>
     <w:p>
       <w:pPr>
-        <w:pStyle w:val="Heading2"/>
+        <w:pStyle w:val="berschrift2"/>
       </w:pPr>
       <w:r>
         <w:t>Training</w:t>
@@ -992,7 +992,7 @@
     </w:p>
     <w:p>
       <w:pPr>
-        <w:pStyle w:val="ListParagraph"/>
+        <w:pStyle w:val="Listenabsatz"/>
         <w:numPr>
           <w:ilvl w:val="0"/>
           <w:numId w:val="2"/>
@@ -1010,7 +1010,7 @@
     </w:p>
     <w:p>
       <w:pPr>
-        <w:pStyle w:val="ListParagraph"/>
+        <w:pStyle w:val="Listenabsatz"/>
         <w:numPr>
           <w:ilvl w:val="1"/>
           <w:numId w:val="2"/>
@@ -1022,7 +1022,7 @@
     </w:p>
     <w:p>
       <w:pPr>
-        <w:pStyle w:val="ListParagraph"/>
+        <w:pStyle w:val="Listenabsatz"/>
         <w:numPr>
           <w:ilvl w:val="1"/>
           <w:numId w:val="2"/>
@@ -1034,7 +1034,7 @@
     </w:p>
     <w:p>
       <w:pPr>
-        <w:pStyle w:val="ListParagraph"/>
+        <w:pStyle w:val="Listenabsatz"/>
         <w:numPr>
           <w:ilvl w:val="1"/>
           <w:numId w:val="2"/>
@@ -1046,7 +1046,7 @@
     </w:p>
     <w:p>
       <w:pPr>
-        <w:pStyle w:val="ListParagraph"/>
+        <w:pStyle w:val="Listenabsatz"/>
         <w:numPr>
           <w:ilvl w:val="1"/>
           <w:numId w:val="2"/>
@@ -1061,7 +1061,7 @@
     </w:p>
     <w:p>
       <w:pPr>
-        <w:pStyle w:val="ListParagraph"/>
+        <w:pStyle w:val="Listenabsatz"/>
         <w:numPr>
           <w:ilvl w:val="1"/>
           <w:numId w:val="2"/>
@@ -1073,7 +1073,7 @@
     </w:p>
     <w:p>
       <w:pPr>
-        <w:pStyle w:val="ListParagraph"/>
+        <w:pStyle w:val="Listenabsatz"/>
         <w:numPr>
           <w:ilvl w:val="1"/>
           <w:numId w:val="2"/>
@@ -1085,7 +1085,7 @@
     </w:p>
     <w:p>
       <w:pPr>
-        <w:pStyle w:val="ListParagraph"/>
+        <w:pStyle w:val="Listenabsatz"/>
         <w:numPr>
           <w:ilvl w:val="1"/>
           <w:numId w:val="2"/>
@@ -1097,7 +1097,7 @@
     </w:p>
     <w:p>
       <w:pPr>
-        <w:pStyle w:val="ListParagraph"/>
+        <w:pStyle w:val="Listenabsatz"/>
         <w:numPr>
           <w:ilvl w:val="1"/>
           <w:numId w:val="2"/>
@@ -1109,7 +1109,7 @@
     </w:p>
     <w:p>
       <w:pPr>
-        <w:pStyle w:val="ListParagraph"/>
+        <w:pStyle w:val="Listenabsatz"/>
         <w:numPr>
           <w:ilvl w:val="0"/>
           <w:numId w:val="2"/>
@@ -1121,7 +1121,7 @@
     </w:p>
     <w:p>
       <w:pPr>
-        <w:pStyle w:val="ListParagraph"/>
+        <w:pStyle w:val="Listenabsatz"/>
         <w:numPr>
           <w:ilvl w:val="1"/>
           <w:numId w:val="2"/>
@@ -1133,7 +1133,7 @@
     </w:p>
     <w:p>
       <w:pPr>
-        <w:pStyle w:val="ListParagraph"/>
+        <w:pStyle w:val="Listenabsatz"/>
         <w:numPr>
           <w:ilvl w:val="1"/>
           <w:numId w:val="2"/>
@@ -1145,7 +1145,7 @@
     </w:p>
     <w:p>
       <w:pPr>
-        <w:pStyle w:val="ListParagraph"/>
+        <w:pStyle w:val="Listenabsatz"/>
         <w:numPr>
           <w:ilvl w:val="1"/>
           <w:numId w:val="2"/>
@@ -1157,7 +1157,7 @@
     </w:p>
     <w:p>
       <w:pPr>
-        <w:pStyle w:val="ListParagraph"/>
+        <w:pStyle w:val="Listenabsatz"/>
         <w:numPr>
           <w:ilvl w:val="1"/>
           <w:numId w:val="2"/>
@@ -1172,7 +1172,7 @@
     </w:p>
     <w:p>
       <w:pPr>
-        <w:pStyle w:val="ListParagraph"/>
+        <w:pStyle w:val="Listenabsatz"/>
         <w:numPr>
           <w:ilvl w:val="1"/>
           <w:numId w:val="2"/>
@@ -1192,7 +1192,7 @@
     </w:p>
     <w:p>
       <w:pPr>
-        <w:pStyle w:val="ListParagraph"/>
+        <w:pStyle w:val="Listenabsatz"/>
         <w:numPr>
           <w:ilvl w:val="1"/>
           <w:numId w:val="2"/>
@@ -1204,7 +1204,7 @@
     </w:p>
     <w:p>
       <w:pPr>
-        <w:pStyle w:val="ListParagraph"/>
+        <w:pStyle w:val="Listenabsatz"/>
         <w:numPr>
           <w:ilvl w:val="0"/>
           <w:numId w:val="2"/>
@@ -1221,7 +1221,7 @@
     </w:p>
     <w:p>
       <w:pPr>
-        <w:pStyle w:val="ListParagraph"/>
+        <w:pStyle w:val="Listenabsatz"/>
         <w:numPr>
           <w:ilvl w:val="1"/>
           <w:numId w:val="2"/>
@@ -1233,7 +1233,7 @@
     </w:p>
     <w:p>
       <w:pPr>
-        <w:pStyle w:val="ListParagraph"/>
+        <w:pStyle w:val="Listenabsatz"/>
         <w:numPr>
           <w:ilvl w:val="1"/>
           <w:numId w:val="2"/>
@@ -1245,7 +1245,7 @@
     </w:p>
     <w:p>
       <w:pPr>
-        <w:pStyle w:val="ListParagraph"/>
+        <w:pStyle w:val="Listenabsatz"/>
         <w:numPr>
           <w:ilvl w:val="0"/>
           <w:numId w:val="2"/>
@@ -1265,7 +1265,7 @@
     </w:p>
     <w:p>
       <w:pPr>
-        <w:pStyle w:val="ListParagraph"/>
+        <w:pStyle w:val="Listenabsatz"/>
         <w:numPr>
           <w:ilvl w:val="1"/>
           <w:numId w:val="2"/>
@@ -1277,7 +1277,7 @@
     </w:p>
     <w:p>
       <w:pPr>
-        <w:pStyle w:val="ListParagraph"/>
+        <w:pStyle w:val="Listenabsatz"/>
         <w:numPr>
           <w:ilvl w:val="1"/>
           <w:numId w:val="2"/>
@@ -1294,7 +1294,7 @@
     </w:p>
     <w:p>
       <w:pPr>
-        <w:pStyle w:val="ListParagraph"/>
+        <w:pStyle w:val="Listenabsatz"/>
         <w:numPr>
           <w:ilvl w:val="1"/>
           <w:numId w:val="2"/>
@@ -1306,7 +1306,7 @@
     </w:p>
     <w:p>
       <w:pPr>
-        <w:pStyle w:val="ListParagraph"/>
+        <w:pStyle w:val="Listenabsatz"/>
         <w:numPr>
           <w:ilvl w:val="0"/>
           <w:numId w:val="2"/>
@@ -1318,7 +1318,7 @@
     </w:p>
     <w:p>
       <w:pPr>
-        <w:pStyle w:val="ListParagraph"/>
+        <w:pStyle w:val="Listenabsatz"/>
         <w:numPr>
           <w:ilvl w:val="1"/>
           <w:numId w:val="2"/>
@@ -1354,7 +1354,7 @@
     </w:p>
     <w:p>
       <w:pPr>
-        <w:pStyle w:val="ListParagraph"/>
+        <w:pStyle w:val="Listenabsatz"/>
         <w:numPr>
           <w:ilvl w:val="1"/>
           <w:numId w:val="2"/>
@@ -1374,7 +1374,7 @@
     </w:p>
     <w:p>
       <w:pPr>
-        <w:pStyle w:val="ListParagraph"/>
+        <w:pStyle w:val="Listenabsatz"/>
         <w:numPr>
           <w:ilvl w:val="1"/>
           <w:numId w:val="2"/>
@@ -1407,15 +1407,15 @@
     </w:p>
     <w:p>
       <w:pPr>
-        <w:pStyle w:val="Heading2"/>
-      </w:pPr>
-      <w:r>
-        <w:t>Holiday</w:t>
-      </w:r>
-    </w:p>
-    <w:p>
-      <w:pPr>
-        <w:pStyle w:val="Heading3"/>
+        <w:pStyle w:val="berschrift2"/>
+      </w:pPr>
+      <w:r>
+        <w:t>Verein</w:t>
+      </w:r>
+    </w:p>
+    <w:p>
+      <w:pPr>
+        <w:pStyle w:val="berschrift3"/>
       </w:pPr>
       <w:r>
         <w:t>Vereinsturniere</w:t>
@@ -1423,39 +1423,39 @@
     </w:p>
     <w:p>
       <w:pPr>
-        <w:pStyle w:val="ListParagraph"/>
+        <w:pStyle w:val="Listenabsatz"/>
         <w:numPr>
           <w:ilvl w:val="0"/>
           <w:numId w:val="11"/>
         </w:numPr>
         <w:rPr>
-          <w:highlight w:val="green"/>
-        </w:rPr>
-      </w:pPr>
-      <w:r>
-        <w:rPr>
-          <w:highlight w:val="green"/>
+          <w:strike/>
+        </w:rPr>
+      </w:pPr>
+      <w:r>
+        <w:rPr>
+          <w:strike/>
         </w:rPr>
         <w:t xml:space="preserve">Nur Mitglieder des </w:t>
       </w:r>
       <w:proofErr w:type="spellStart"/>
       <w:r>
         <w:rPr>
-          <w:highlight w:val="green"/>
+          <w:strike/>
         </w:rPr>
         <w:t>Dartvereins</w:t>
       </w:r>
       <w:proofErr w:type="spellEnd"/>
       <w:r>
         <w:rPr>
-          <w:highlight w:val="green"/>
+          <w:strike/>
         </w:rPr>
         <w:t xml:space="preserve"> erlaubt</w:t>
       </w:r>
     </w:p>
     <w:p>
       <w:pPr>
-        <w:pStyle w:val="ListParagraph"/>
+        <w:pStyle w:val="Listenabsatz"/>
         <w:numPr>
           <w:ilvl w:val="1"/>
           <w:numId w:val="11"/>
@@ -1565,73 +1565,73 @@
     </w:p>
     <w:p>
       <w:pPr>
-        <w:pStyle w:val="ListParagraph"/>
+        <w:pStyle w:val="Listenabsatz"/>
         <w:numPr>
           <w:ilvl w:val="1"/>
           <w:numId w:val="11"/>
         </w:numPr>
         <w:rPr>
-          <w:highlight w:val="green"/>
-        </w:rPr>
-      </w:pPr>
-      <w:r>
-        <w:rPr>
-          <w:highlight w:val="green"/>
+          <w:strike/>
+        </w:rPr>
+      </w:pPr>
+      <w:r>
+        <w:rPr>
+          <w:strike/>
         </w:rPr>
         <w:t xml:space="preserve">Tabelle Holiday: </w:t>
       </w:r>
       <w:proofErr w:type="spellStart"/>
       <w:r>
         <w:rPr>
-          <w:highlight w:val="green"/>
+          <w:strike/>
         </w:rPr>
         <w:t>Player</w:t>
       </w:r>
       <w:r>
         <w:rPr>
-          <w:highlight w:val="green"/>
+          <w:strike/>
         </w:rPr>
         <w:t>Id</w:t>
       </w:r>
       <w:proofErr w:type="spellEnd"/>
       <w:r>
         <w:rPr>
-          <w:highlight w:val="green"/>
+          <w:strike/>
         </w:rPr>
         <w:t xml:space="preserve"> (</w:t>
       </w:r>
       <w:proofErr w:type="spellStart"/>
       <w:r>
         <w:rPr>
-          <w:highlight w:val="green"/>
+          <w:strike/>
         </w:rPr>
         <w:t>pk</w:t>
       </w:r>
       <w:proofErr w:type="spellEnd"/>
       <w:r>
         <w:rPr>
-          <w:highlight w:val="green"/>
+          <w:strike/>
         </w:rPr>
         <w:t xml:space="preserve">, </w:t>
       </w:r>
       <w:proofErr w:type="spellStart"/>
       <w:r>
         <w:rPr>
-          <w:highlight w:val="green"/>
+          <w:strike/>
         </w:rPr>
         <w:t>fk</w:t>
       </w:r>
       <w:proofErr w:type="spellEnd"/>
       <w:r>
         <w:rPr>
-          <w:highlight w:val="green"/>
+          <w:strike/>
         </w:rPr>
         <w:t>) //wer ist beim Verein.</w:t>
       </w:r>
     </w:p>
     <w:p>
       <w:pPr>
-        <w:pStyle w:val="ListParagraph"/>
+        <w:pStyle w:val="Listenabsatz"/>
         <w:numPr>
           <w:ilvl w:val="1"/>
           <w:numId w:val="11"/>
@@ -1655,37 +1655,52 @@
     </w:p>
     <w:p>
       <w:pPr>
-        <w:pStyle w:val="ListParagraph"/>
+        <w:pStyle w:val="Listenabsatz"/>
         <w:numPr>
           <w:ilvl w:val="1"/>
           <w:numId w:val="11"/>
         </w:numPr>
         <w:rPr>
-          <w:highlight w:val="green"/>
-        </w:rPr>
-      </w:pPr>
-      <w:r>
-        <w:rPr>
-          <w:highlight w:val="green"/>
+          <w:strike/>
+        </w:rPr>
+      </w:pPr>
+      <w:r>
+        <w:rPr>
+          <w:strike/>
         </w:rPr>
         <w:t>Spieler zum Verein hinzufügen, entfernen</w:t>
       </w:r>
     </w:p>
     <w:p>
       <w:pPr>
-        <w:pStyle w:val="ListParagraph"/>
+        <w:pStyle w:val="Listenabsatz"/>
         <w:numPr>
           <w:ilvl w:val="0"/>
           <w:numId w:val="11"/>
         </w:numPr>
-      </w:pPr>
-      <w:r>
+        <w:rPr>
+          <w:strike/>
+        </w:rPr>
+      </w:pPr>
+      <w:r>
+        <w:rPr>
+          <w:strike/>
+        </w:rPr>
         <w:t>12 DKO-Turniere (monatlich)</w:t>
       </w:r>
-    </w:p>
-    <w:p>
-      <w:pPr>
-        <w:pStyle w:val="ListParagraph"/>
+      <w:r>
+        <w:t xml:space="preserve"> </w:t>
+      </w:r>
+      <w:r>
+        <w:rPr>
+          <w:highlight w:val="green"/>
+        </w:rPr>
+        <w:t>Anzahl DKO Turniere variiert</w:t>
+      </w:r>
+    </w:p>
+    <w:p>
+      <w:pPr>
+        <w:pStyle w:val="Listenabsatz"/>
         <w:numPr>
           <w:ilvl w:val="1"/>
           <w:numId w:val="11"/>
@@ -1705,7 +1720,7 @@
         <w:rPr>
           <w:highlight w:val="green"/>
         </w:rPr>
-        <w:t>Tournaments</w:t>
+        <w:t>TournamentSeries</w:t>
       </w:r>
       <w:proofErr w:type="spellEnd"/>
       <w:r>
@@ -1740,24 +1755,118 @@
         <w:rPr>
           <w:highlight w:val="green"/>
         </w:rPr>
-        <w:t xml:space="preserve">), </w:t>
-      </w:r>
-      <w:r>
-        <w:rPr>
-          <w:highlight w:val="green"/>
-        </w:rPr>
-        <w:t>Date</w:t>
-      </w:r>
-    </w:p>
-    <w:p>
-      <w:pPr>
-        <w:pStyle w:val="ListParagraph"/>
+        <w:t>)</w:t>
+      </w:r>
+    </w:p>
+    <w:p>
+      <w:pPr>
+        <w:pStyle w:val="Listenabsatz"/>
         <w:numPr>
           <w:ilvl w:val="1"/>
           <w:numId w:val="11"/>
         </w:numPr>
         <w:rPr>
           <w:highlight w:val="green"/>
+        </w:rPr>
+      </w:pPr>
+      <w:r>
+        <w:rPr>
+          <w:highlight w:val="green"/>
+        </w:rPr>
+        <w:t xml:space="preserve">Tabelle </w:t>
+      </w:r>
+      <w:proofErr w:type="spellStart"/>
+      <w:r>
+        <w:rPr>
+          <w:highlight w:val="green"/>
+        </w:rPr>
+        <w:t>Tournaments</w:t>
+      </w:r>
+      <w:proofErr w:type="spellEnd"/>
+      <w:r>
+        <w:rPr>
+          <w:highlight w:val="green"/>
+        </w:rPr>
+        <w:t xml:space="preserve">: </w:t>
+      </w:r>
+      <w:proofErr w:type="spellStart"/>
+      <w:r>
+        <w:rPr>
+          <w:highlight w:val="green"/>
+        </w:rPr>
+        <w:t>Id</w:t>
+      </w:r>
+      <w:proofErr w:type="spellEnd"/>
+      <w:r>
+        <w:rPr>
+          <w:highlight w:val="green"/>
+        </w:rPr>
+        <w:t xml:space="preserve"> (</w:t>
+      </w:r>
+      <w:proofErr w:type="spellStart"/>
+      <w:r>
+        <w:rPr>
+          <w:highlight w:val="green"/>
+        </w:rPr>
+        <w:t>pk</w:t>
+      </w:r>
+      <w:proofErr w:type="spellEnd"/>
+      <w:r>
+        <w:rPr>
+          <w:highlight w:val="green"/>
+        </w:rPr>
+        <w:t xml:space="preserve">), </w:t>
+      </w:r>
+      <w:r>
+        <w:rPr>
+          <w:highlight w:val="green"/>
+        </w:rPr>
+        <w:t>Date</w:t>
+      </w:r>
+      <w:r>
+        <w:rPr>
+          <w:highlight w:val="green"/>
+        </w:rPr>
+        <w:t xml:space="preserve">, </w:t>
+      </w:r>
+      <w:proofErr w:type="spellStart"/>
+      <w:r>
+        <w:rPr>
+          <w:highlight w:val="green"/>
+        </w:rPr>
+        <w:t>TournamentSeries</w:t>
+      </w:r>
+      <w:proofErr w:type="spellEnd"/>
+      <w:r>
+        <w:rPr>
+          <w:highlight w:val="green"/>
+        </w:rPr>
+        <w:t>(</w:t>
+      </w:r>
+      <w:proofErr w:type="spellStart"/>
+      <w:r>
+        <w:rPr>
+          <w:highlight w:val="green"/>
+        </w:rPr>
+        <w:t>fk</w:t>
+      </w:r>
+      <w:proofErr w:type="spellEnd"/>
+      <w:r>
+        <w:rPr>
+          <w:highlight w:val="green"/>
+        </w:rPr>
+        <w:t>)</w:t>
+      </w:r>
+    </w:p>
+    <w:p>
+      <w:pPr>
+        <w:pStyle w:val="Listenabsatz"/>
+        <w:numPr>
+          <w:ilvl w:val="1"/>
+          <w:numId w:val="11"/>
+        </w:numPr>
+        <w:rPr>
+          <w:highlight w:val="green"/>
           <w:lang w:val="en-GB"/>
         </w:rPr>
       </w:pPr>
@@ -1877,7 +1986,7 @@
     </w:p>
     <w:p>
       <w:pPr>
-        <w:pStyle w:val="ListParagraph"/>
+        <w:pStyle w:val="Listenabsatz"/>
         <w:numPr>
           <w:ilvl w:val="1"/>
           <w:numId w:val="11"/>
@@ -1970,7 +2079,7 @@
     </w:p>
     <w:p>
       <w:pPr>
-        <w:pStyle w:val="ListParagraph"/>
+        <w:pStyle w:val="Listenabsatz"/>
         <w:numPr>
           <w:ilvl w:val="1"/>
           <w:numId w:val="11"/>
@@ -2004,7 +2113,7 @@
     </w:p>
     <w:p>
       <w:pPr>
-        <w:pStyle w:val="ListParagraph"/>
+        <w:pStyle w:val="Listenabsatz"/>
         <w:numPr>
           <w:ilvl w:val="2"/>
           <w:numId w:val="11"/>
@@ -2049,7 +2158,7 @@
     </w:p>
     <w:p>
       <w:pPr>
-        <w:pStyle w:val="ListParagraph"/>
+        <w:pStyle w:val="Listenabsatz"/>
         <w:numPr>
           <w:ilvl w:val="2"/>
           <w:numId w:val="11"/>
@@ -2083,532 +2192,586 @@
         </w:rPr>
         <w:t>setzen</w:t>
       </w:r>
+      <w:proofErr w:type="spellEnd"/>
+    </w:p>
+    <w:p>
+      <w:pPr>
+        <w:pStyle w:val="Listenabsatz"/>
+        <w:numPr>
+          <w:ilvl w:val="2"/>
+          <w:numId w:val="11"/>
+        </w:numPr>
+        <w:rPr>
+          <w:highlight w:val="green"/>
+          <w:lang w:val="en-GB"/>
+        </w:rPr>
+      </w:pPr>
+      <w:proofErr w:type="spellStart"/>
+      <w:r>
+        <w:rPr>
+          <w:highlight w:val="green"/>
+          <w:lang w:val="en-GB"/>
+        </w:rPr>
+        <w:t>Spieler</w:t>
+      </w:r>
+      <w:proofErr w:type="spellEnd"/>
+      <w:r>
+        <w:rPr>
+          <w:highlight w:val="green"/>
+          <w:lang w:val="en-GB"/>
+        </w:rPr>
+        <w:t xml:space="preserve"> </w:t>
+      </w:r>
+      <w:proofErr w:type="spellStart"/>
+      <w:r>
+        <w:rPr>
+          <w:highlight w:val="green"/>
+          <w:lang w:val="en-GB"/>
+        </w:rPr>
+        <w:t>setzen</w:t>
+      </w:r>
+      <w:proofErr w:type="spellEnd"/>
+    </w:p>
+    <w:p>
+      <w:pPr>
+        <w:pStyle w:val="Listenabsatz"/>
+        <w:numPr>
+          <w:ilvl w:val="2"/>
+          <w:numId w:val="11"/>
+        </w:numPr>
+        <w:rPr>
+          <w:highlight w:val="green"/>
+        </w:rPr>
+      </w:pPr>
+      <w:r>
+        <w:rPr>
+          <w:highlight w:val="yellow"/>
+        </w:rPr>
+        <w:t>Turnierplan anzeigen</w:t>
+      </w:r>
+      <w:r>
+        <w:t xml:space="preserve"> </w:t>
+      </w:r>
+      <w:r>
+        <w:rPr>
+          <w:highlight w:val="green"/>
+        </w:rPr>
+        <w:t>+ Platzierungen + nächste Spiele (</w:t>
+      </w:r>
+      <w:proofErr w:type="spellStart"/>
+      <w:r>
+        <w:rPr>
+          <w:highlight w:val="green"/>
+        </w:rPr>
+        <w:t>evtl</w:t>
+      </w:r>
+      <w:proofErr w:type="spellEnd"/>
+      <w:r>
+        <w:rPr>
+          <w:highlight w:val="green"/>
+        </w:rPr>
+        <w:t>)</w:t>
+      </w:r>
+    </w:p>
+    <w:p>
+      <w:pPr>
+        <w:pStyle w:val="Listenabsatz"/>
+        <w:numPr>
+          <w:ilvl w:val="2"/>
+          <w:numId w:val="11"/>
+        </w:numPr>
+        <w:rPr>
+          <w:highlight w:val="green"/>
+          <w:lang w:val="en-GB"/>
+        </w:rPr>
+      </w:pPr>
+      <w:proofErr w:type="spellStart"/>
+      <w:r>
+        <w:rPr>
+          <w:highlight w:val="green"/>
+          <w:lang w:val="en-GB"/>
+        </w:rPr>
+        <w:t>Spiele</w:t>
+      </w:r>
+      <w:proofErr w:type="spellEnd"/>
+      <w:r>
+        <w:rPr>
+          <w:highlight w:val="green"/>
+          <w:lang w:val="en-GB"/>
+        </w:rPr>
+        <w:t xml:space="preserve"> </w:t>
+      </w:r>
+      <w:proofErr w:type="spellStart"/>
+      <w:r>
+        <w:rPr>
+          <w:highlight w:val="green"/>
+          <w:lang w:val="en-GB"/>
+        </w:rPr>
+        <w:t>eintragen</w:t>
+      </w:r>
+      <w:proofErr w:type="spellEnd"/>
+    </w:p>
+    <w:p>
+      <w:pPr>
+        <w:pStyle w:val="Listenabsatz"/>
+        <w:numPr>
+          <w:ilvl w:val="2"/>
+          <w:numId w:val="11"/>
+        </w:numPr>
+        <w:rPr>
+          <w:highlight w:val="green"/>
+          <w:lang w:val="en-GB"/>
+        </w:rPr>
+      </w:pPr>
+      <w:proofErr w:type="spellStart"/>
+      <w:r>
+        <w:rPr>
+          <w:highlight w:val="green"/>
+          <w:lang w:val="en-GB"/>
+        </w:rPr>
+        <w:t>Automatisches</w:t>
+      </w:r>
+      <w:proofErr w:type="spellEnd"/>
+      <w:r>
+        <w:rPr>
+          <w:highlight w:val="green"/>
+          <w:lang w:val="en-GB"/>
+        </w:rPr>
+        <w:t xml:space="preserve"> </w:t>
+      </w:r>
+      <w:proofErr w:type="spellStart"/>
+      <w:r>
+        <w:rPr>
+          <w:highlight w:val="green"/>
+          <w:lang w:val="en-GB"/>
+        </w:rPr>
+        <w:t>weitersetzen</w:t>
+      </w:r>
+      <w:proofErr w:type="spellEnd"/>
+      <w:r>
+        <w:rPr>
+          <w:highlight w:val="green"/>
+          <w:lang w:val="en-GB"/>
+        </w:rPr>
+        <w:t>/</w:t>
+      </w:r>
+      <w:proofErr w:type="spellStart"/>
+      <w:r>
+        <w:rPr>
+          <w:highlight w:val="green"/>
+          <w:lang w:val="en-GB"/>
+        </w:rPr>
+        <w:t>ausscheiden</w:t>
+      </w:r>
+      <w:proofErr w:type="spellEnd"/>
+      <w:r>
+        <w:rPr>
+          <w:highlight w:val="green"/>
+          <w:lang w:val="en-GB"/>
+        </w:rPr>
+        <w:t xml:space="preserve"> der </w:t>
+      </w:r>
+      <w:proofErr w:type="spellStart"/>
+      <w:r>
+        <w:rPr>
+          <w:highlight w:val="green"/>
+          <w:lang w:val="en-GB"/>
+        </w:rPr>
+        <w:t>Spieler</w:t>
+      </w:r>
+      <w:proofErr w:type="spellEnd"/>
+    </w:p>
+    <w:p>
+      <w:pPr>
+        <w:pStyle w:val="Listenabsatz"/>
+        <w:numPr>
+          <w:ilvl w:val="2"/>
+          <w:numId w:val="11"/>
+        </w:numPr>
+        <w:rPr>
+          <w:highlight w:val="green"/>
+        </w:rPr>
+      </w:pPr>
+      <w:r>
+        <w:rPr>
+          <w:highlight w:val="yellow"/>
+        </w:rPr>
+        <w:t>Speichern nach setzen der Spieler,</w:t>
+      </w:r>
+      <w:r>
+        <w:t xml:space="preserve"> </w:t>
+      </w:r>
+      <w:r>
+        <w:rPr>
+          <w:highlight w:val="green"/>
+        </w:rPr>
+        <w:t>dann erst am Ende, wenn das Turnier beendet ist</w:t>
+      </w:r>
+    </w:p>
+    <w:p>
+      <w:pPr>
+        <w:pStyle w:val="Listenabsatz"/>
+        <w:numPr>
+          <w:ilvl w:val="1"/>
+          <w:numId w:val="11"/>
+        </w:numPr>
+      </w:pPr>
+      <w:r>
+        <w:t>Turniere ansehen</w:t>
+      </w:r>
+    </w:p>
+    <w:p>
+      <w:pPr>
+        <w:pStyle w:val="Listenabsatz"/>
+        <w:numPr>
+          <w:ilvl w:val="0"/>
+          <w:numId w:val="11"/>
+        </w:numPr>
+      </w:pPr>
+      <w:r>
+        <w:t>Rangliste pro Serie</w:t>
+      </w:r>
+    </w:p>
+    <w:p>
+      <w:pPr>
+        <w:pStyle w:val="Listenabsatz"/>
+        <w:numPr>
+          <w:ilvl w:val="1"/>
+          <w:numId w:val="11"/>
+        </w:numPr>
+        <w:rPr>
+          <w:highlight w:val="green"/>
+        </w:rPr>
+      </w:pPr>
+      <w:r>
+        <w:rPr>
+          <w:highlight w:val="green"/>
+        </w:rPr>
+        <w:t>Punkteverteilung: 24-20-16-14-12-10-8-6</w:t>
+      </w:r>
+      <w:r>
+        <w:rPr>
+          <w:highlight w:val="yellow"/>
+        </w:rPr>
+        <w:t>-4-2</w:t>
+      </w:r>
+    </w:p>
+    <w:p>
+      <w:pPr>
+        <w:pStyle w:val="Listenabsatz"/>
+        <w:numPr>
+          <w:ilvl w:val="2"/>
+          <w:numId w:val="11"/>
+        </w:numPr>
+      </w:pPr>
+      <w:r>
+        <w:rPr>
+          <w:highlight w:val="green"/>
+        </w:rPr>
+        <w:t xml:space="preserve">Tabelle </w:t>
+      </w:r>
+      <w:proofErr w:type="spellStart"/>
+      <w:r>
+        <w:rPr>
+          <w:highlight w:val="green"/>
+        </w:rPr>
+        <w:t>PlacementPoints</w:t>
+      </w:r>
+      <w:proofErr w:type="spellEnd"/>
+      <w:r>
+        <w:rPr>
+          <w:highlight w:val="green"/>
+        </w:rPr>
+        <w:t>: Position(</w:t>
+      </w:r>
+      <w:proofErr w:type="spellStart"/>
+      <w:r>
+        <w:rPr>
+          <w:highlight w:val="green"/>
+        </w:rPr>
+        <w:t>pk</w:t>
+      </w:r>
+      <w:proofErr w:type="spellEnd"/>
+      <w:r>
+        <w:rPr>
+          <w:highlight w:val="green"/>
+        </w:rPr>
+        <w:t xml:space="preserve">), </w:t>
+      </w:r>
+      <w:r>
+        <w:rPr>
+          <w:highlight w:val="green"/>
+        </w:rPr>
+        <w:t>Points (Tabelle wird beim Setup eingespielt</w:t>
+      </w:r>
+      <w:r>
+        <w:rPr>
+          <w:highlight w:val="green"/>
+        </w:rPr>
+        <w:t>)</w:t>
+      </w:r>
+    </w:p>
+    <w:p>
+      <w:pPr>
+        <w:pStyle w:val="Listenabsatz"/>
+        <w:numPr>
+          <w:ilvl w:val="1"/>
+          <w:numId w:val="11"/>
+        </w:numPr>
+        <w:rPr>
+          <w:highlight w:val="green"/>
+        </w:rPr>
+      </w:pPr>
+      <w:r>
+        <w:rPr>
+          <w:highlight w:val="green"/>
+        </w:rPr>
+        <w:t>Rangliste anzeigen (Platz, Name, Punkte/Monat, Gesamtpunkte, Legende)</w:t>
+      </w:r>
+    </w:p>
+    <w:p>
+      <w:pPr>
+        <w:pStyle w:val="Listenabsatz"/>
+        <w:numPr>
+          <w:ilvl w:val="1"/>
+          <w:numId w:val="11"/>
+        </w:numPr>
+      </w:pPr>
+      <w:r>
+        <w:t>Rangliste ausdrucken</w:t>
+      </w:r>
+    </w:p>
+    <w:p>
+      <w:pPr>
+        <w:pStyle w:val="Listenabsatz"/>
+        <w:numPr>
+          <w:ilvl w:val="0"/>
+          <w:numId w:val="11"/>
+        </w:numPr>
+      </w:pPr>
+      <w:r>
+        <w:t xml:space="preserve">Statistik: </w:t>
+      </w:r>
+      <w:proofErr w:type="spellStart"/>
+      <w:r>
+        <w:t>Setverhältnis</w:t>
+      </w:r>
+      <w:proofErr w:type="spellEnd"/>
+      <w:r>
+        <w:t>, Legverhältnis, Anzahl Freilose, Punktedurchschnitt</w:t>
+      </w:r>
+      <w:r>
+        <w:t>, Siege, 2. Platz, 3. Platz, Gesamtpunkte</w:t>
+      </w:r>
+    </w:p>
+    <w:p>
+      <w:pPr>
+        <w:pStyle w:val="Listenabsatz"/>
+        <w:numPr>
+          <w:ilvl w:val="1"/>
+          <w:numId w:val="11"/>
+        </w:numPr>
+      </w:pPr>
+      <w:r>
+        <w:t>Anzeige wie bei Rangliste</w:t>
+      </w:r>
+    </w:p>
+    <w:p>
+      <w:pPr>
+        <w:pStyle w:val="Listenabsatz"/>
+        <w:numPr>
+          <w:ilvl w:val="1"/>
+          <w:numId w:val="11"/>
+        </w:numPr>
+      </w:pPr>
+      <w:r>
+        <w:t>Nach jedem Turnier</w:t>
+      </w:r>
+      <w:r>
+        <w:t xml:space="preserve"> die Statistik in eine Tabelle speichern</w:t>
+      </w:r>
+    </w:p>
+    <w:p>
+      <w:pPr>
+        <w:pStyle w:val="Listenabsatz"/>
+        <w:numPr>
+          <w:ilvl w:val="2"/>
+          <w:numId w:val="11"/>
+        </w:numPr>
+        <w:rPr>
+          <w:highlight w:val="green"/>
+          <w:lang w:val="en-GB"/>
+        </w:rPr>
+      </w:pPr>
+      <w:proofErr w:type="spellStart"/>
+      <w:r>
+        <w:rPr>
+          <w:highlight w:val="green"/>
+          <w:lang w:val="en-GB"/>
+        </w:rPr>
+        <w:t>Tabelle</w:t>
+      </w:r>
+      <w:proofErr w:type="spellEnd"/>
+      <w:r>
+        <w:rPr>
+          <w:highlight w:val="green"/>
+          <w:lang w:val="en-GB"/>
+        </w:rPr>
+        <w:t xml:space="preserve"> Statistics:</w:t>
+      </w:r>
+      <w:r>
+        <w:rPr>
+          <w:highlight w:val="green"/>
+          <w:lang w:val="en-GB"/>
+        </w:rPr>
+        <w:t xml:space="preserve"> Id(</w:t>
+      </w:r>
+      <w:proofErr w:type="spellStart"/>
+      <w:r>
+        <w:rPr>
+          <w:highlight w:val="green"/>
+          <w:lang w:val="en-GB"/>
+        </w:rPr>
+        <w:t>pk</w:t>
+      </w:r>
+      <w:proofErr w:type="spellEnd"/>
+      <w:r>
+        <w:rPr>
+          <w:highlight w:val="green"/>
+          <w:lang w:val="en-GB"/>
+        </w:rPr>
+        <w:t>), Player(</w:t>
+      </w:r>
+      <w:proofErr w:type="spellStart"/>
+      <w:r>
+        <w:rPr>
+          <w:highlight w:val="green"/>
+          <w:lang w:val="en-GB"/>
+        </w:rPr>
+        <w:t>fk</w:t>
+      </w:r>
+      <w:proofErr w:type="spellEnd"/>
+      <w:r>
+        <w:rPr>
+          <w:highlight w:val="green"/>
+          <w:lang w:val="en-GB"/>
+        </w:rPr>
+        <w:t xml:space="preserve">), Year, </w:t>
+      </w:r>
+      <w:proofErr w:type="spellStart"/>
+      <w:r>
+        <w:rPr>
+          <w:highlight w:val="green"/>
+          <w:lang w:val="en-GB"/>
+        </w:rPr>
+        <w:t>WonSets</w:t>
+      </w:r>
+      <w:proofErr w:type="spellEnd"/>
+      <w:r>
+        <w:rPr>
+          <w:highlight w:val="green"/>
+          <w:lang w:val="en-GB"/>
+        </w:rPr>
+        <w:t xml:space="preserve">, </w:t>
+      </w:r>
+      <w:proofErr w:type="spellStart"/>
+      <w:r>
+        <w:rPr>
+          <w:highlight w:val="green"/>
+          <w:lang w:val="en-GB"/>
+        </w:rPr>
+        <w:t>LostSets</w:t>
+      </w:r>
+      <w:proofErr w:type="spellEnd"/>
+      <w:r>
+        <w:rPr>
+          <w:highlight w:val="green"/>
+          <w:lang w:val="en-GB"/>
+        </w:rPr>
+        <w:t xml:space="preserve">, </w:t>
+      </w:r>
+      <w:proofErr w:type="spellStart"/>
+      <w:r>
+        <w:rPr>
+          <w:highlight w:val="green"/>
+          <w:lang w:val="en-GB"/>
+        </w:rPr>
+        <w:t>WonLegs</w:t>
+      </w:r>
+      <w:proofErr w:type="spellEnd"/>
+      <w:r>
+        <w:rPr>
+          <w:highlight w:val="green"/>
+          <w:lang w:val="en-GB"/>
+        </w:rPr>
+        <w:t xml:space="preserve">, </w:t>
+      </w:r>
+      <w:proofErr w:type="spellStart"/>
+      <w:r>
+        <w:rPr>
+          <w:highlight w:val="green"/>
+          <w:lang w:val="en-GB"/>
+        </w:rPr>
+        <w:t>LostLegs</w:t>
+      </w:r>
+      <w:proofErr w:type="spellEnd"/>
+      <w:r>
+        <w:rPr>
+          <w:highlight w:val="green"/>
+          <w:lang w:val="en-GB"/>
+        </w:rPr>
+        <w:t>, FLs, Average, First, Second, Third, Points</w:t>
+      </w:r>
+    </w:p>
+    <w:p>
+      <w:pPr>
+        <w:pStyle w:val="Listenabsatz"/>
+        <w:numPr>
+          <w:ilvl w:val="0"/>
+          <w:numId w:val="11"/>
+        </w:numPr>
+      </w:pPr>
+      <w:proofErr w:type="spellStart"/>
+      <w:r>
+        <w:t>Setverhältnis</w:t>
+      </w:r>
+      <w:proofErr w:type="spellEnd"/>
+      <w:r>
+        <w:t>, Legverhältnis bei direkten Begegnungen. (2 Spieler auswählbar)</w:t>
+      </w:r>
+    </w:p>
+    <w:p>
+      <w:pPr>
+        <w:pStyle w:val="Listenabsatz"/>
+        <w:numPr>
+          <w:ilvl w:val="1"/>
+          <w:numId w:val="11"/>
+        </w:numPr>
+      </w:pPr>
+      <w:r>
+        <w:t>2 Spieler wählen</w:t>
+      </w:r>
+    </w:p>
+    <w:p>
+      <w:pPr>
+        <w:pStyle w:val="Listenabsatz"/>
+        <w:numPr>
+          <w:ilvl w:val="1"/>
+          <w:numId w:val="11"/>
+        </w:numPr>
+      </w:pPr>
+      <w:r>
+        <w:t>Serien</w:t>
+      </w:r>
       <w:bookmarkStart w:id="0" w:name="_GoBack"/>
       <w:bookmarkEnd w:id="0"/>
-      <w:proofErr w:type="spellEnd"/>
-    </w:p>
-    <w:p>
-      <w:pPr>
-        <w:pStyle w:val="ListParagraph"/>
-        <w:numPr>
-          <w:ilvl w:val="2"/>
-          <w:numId w:val="11"/>
-        </w:numPr>
-        <w:rPr>
-          <w:highlight w:val="green"/>
-          <w:lang w:val="en-GB"/>
-        </w:rPr>
-      </w:pPr>
-      <w:proofErr w:type="spellStart"/>
-      <w:r>
-        <w:rPr>
-          <w:highlight w:val="green"/>
-          <w:lang w:val="en-GB"/>
-        </w:rPr>
-        <w:t>Spieler</w:t>
-      </w:r>
-      <w:proofErr w:type="spellEnd"/>
-      <w:r>
-        <w:rPr>
-          <w:highlight w:val="green"/>
-          <w:lang w:val="en-GB"/>
-        </w:rPr>
-        <w:t xml:space="preserve"> </w:t>
-      </w:r>
-      <w:proofErr w:type="spellStart"/>
-      <w:r>
-        <w:rPr>
-          <w:highlight w:val="green"/>
-          <w:lang w:val="en-GB"/>
-        </w:rPr>
-        <w:t>setzen</w:t>
-      </w:r>
-      <w:proofErr w:type="spellEnd"/>
-    </w:p>
-    <w:p>
-      <w:pPr>
-        <w:pStyle w:val="ListParagraph"/>
-        <w:numPr>
-          <w:ilvl w:val="2"/>
-          <w:numId w:val="11"/>
-        </w:numPr>
-      </w:pPr>
-      <w:r>
-        <w:t>Turnierplan anzeigen + Platzierungen + nächste Spiele (</w:t>
-      </w:r>
-      <w:proofErr w:type="spellStart"/>
-      <w:r>
-        <w:t>evtl</w:t>
-      </w:r>
-      <w:proofErr w:type="spellEnd"/>
-      <w:r>
-        <w:t>)</w:t>
-      </w:r>
-    </w:p>
-    <w:p>
-      <w:pPr>
-        <w:pStyle w:val="ListParagraph"/>
-        <w:numPr>
-          <w:ilvl w:val="2"/>
-          <w:numId w:val="11"/>
-        </w:numPr>
-        <w:rPr>
-          <w:lang w:val="en-GB"/>
-        </w:rPr>
-      </w:pPr>
-      <w:proofErr w:type="spellStart"/>
-      <w:r>
-        <w:rPr>
-          <w:lang w:val="en-GB"/>
-        </w:rPr>
-        <w:t>Spiele</w:t>
-      </w:r>
-      <w:proofErr w:type="spellEnd"/>
-      <w:r>
-        <w:rPr>
-          <w:lang w:val="en-GB"/>
-        </w:rPr>
-        <w:t xml:space="preserve"> </w:t>
-      </w:r>
-      <w:proofErr w:type="spellStart"/>
-      <w:r>
-        <w:rPr>
-          <w:lang w:val="en-GB"/>
-        </w:rPr>
-        <w:t>eintragen</w:t>
-      </w:r>
-      <w:proofErr w:type="spellEnd"/>
-    </w:p>
-    <w:p>
-      <w:pPr>
-        <w:pStyle w:val="ListParagraph"/>
-        <w:numPr>
-          <w:ilvl w:val="2"/>
-          <w:numId w:val="11"/>
-        </w:numPr>
-        <w:rPr>
-          <w:lang w:val="en-GB"/>
-        </w:rPr>
-      </w:pPr>
-      <w:proofErr w:type="spellStart"/>
-      <w:r>
-        <w:rPr>
-          <w:lang w:val="en-GB"/>
-        </w:rPr>
-        <w:t>Automatisches</w:t>
-      </w:r>
-      <w:proofErr w:type="spellEnd"/>
-      <w:r>
-        <w:rPr>
-          <w:lang w:val="en-GB"/>
-        </w:rPr>
-        <w:t xml:space="preserve"> </w:t>
-      </w:r>
-      <w:proofErr w:type="spellStart"/>
-      <w:r>
-        <w:rPr>
-          <w:lang w:val="en-GB"/>
-        </w:rPr>
-        <w:t>weitersetzen</w:t>
-      </w:r>
-      <w:proofErr w:type="spellEnd"/>
-      <w:r>
-        <w:rPr>
-          <w:lang w:val="en-GB"/>
-        </w:rPr>
-        <w:t>/</w:t>
-      </w:r>
-      <w:proofErr w:type="spellStart"/>
-      <w:r>
-        <w:rPr>
-          <w:lang w:val="en-GB"/>
-        </w:rPr>
-        <w:t>ausscheiden</w:t>
-      </w:r>
-      <w:proofErr w:type="spellEnd"/>
-      <w:r>
-        <w:rPr>
-          <w:lang w:val="en-GB"/>
-        </w:rPr>
-        <w:t xml:space="preserve"> der </w:t>
-      </w:r>
-      <w:proofErr w:type="spellStart"/>
-      <w:r>
-        <w:rPr>
-          <w:lang w:val="en-GB"/>
-        </w:rPr>
-        <w:t>Spieler</w:t>
-      </w:r>
-      <w:proofErr w:type="spellEnd"/>
-    </w:p>
-    <w:p>
-      <w:pPr>
-        <w:pStyle w:val="ListParagraph"/>
-        <w:numPr>
-          <w:ilvl w:val="2"/>
-          <w:numId w:val="11"/>
-        </w:numPr>
-      </w:pPr>
-      <w:r>
-        <w:t>Speichern nach setzen der Spieler, dann erst am Ende, wenn das Turnier beendet ist</w:t>
-      </w:r>
-    </w:p>
-    <w:p>
-      <w:pPr>
-        <w:pStyle w:val="ListParagraph"/>
-        <w:numPr>
-          <w:ilvl w:val="1"/>
-          <w:numId w:val="11"/>
-        </w:numPr>
-      </w:pPr>
-      <w:r>
-        <w:t>Turniere ansehen</w:t>
-      </w:r>
-    </w:p>
-    <w:p>
-      <w:pPr>
-        <w:pStyle w:val="ListParagraph"/>
-        <w:numPr>
-          <w:ilvl w:val="0"/>
-          <w:numId w:val="11"/>
-        </w:numPr>
-      </w:pPr>
-      <w:r>
-        <w:t>Rangliste pro Jahr</w:t>
-      </w:r>
-    </w:p>
-    <w:p>
-      <w:pPr>
-        <w:pStyle w:val="ListParagraph"/>
-        <w:numPr>
-          <w:ilvl w:val="1"/>
-          <w:numId w:val="11"/>
-        </w:numPr>
-        <w:rPr>
-          <w:highlight w:val="green"/>
-        </w:rPr>
-      </w:pPr>
-      <w:r>
-        <w:rPr>
-          <w:highlight w:val="green"/>
-        </w:rPr>
-        <w:t>Punkteverteilung: 24-20-16-14-12-10-8-6</w:t>
-      </w:r>
-    </w:p>
-    <w:p>
-      <w:pPr>
-        <w:pStyle w:val="ListParagraph"/>
-        <w:numPr>
-          <w:ilvl w:val="2"/>
-          <w:numId w:val="11"/>
-        </w:numPr>
-      </w:pPr>
-      <w:r>
-        <w:rPr>
-          <w:highlight w:val="green"/>
-        </w:rPr>
-        <w:t xml:space="preserve">Tabelle </w:t>
-      </w:r>
-      <w:proofErr w:type="spellStart"/>
-      <w:r>
-        <w:rPr>
-          <w:highlight w:val="green"/>
-        </w:rPr>
-        <w:t>PlacementPoints</w:t>
-      </w:r>
-      <w:proofErr w:type="spellEnd"/>
-      <w:r>
-        <w:rPr>
-          <w:highlight w:val="green"/>
-        </w:rPr>
-        <w:t>: Position(</w:t>
-      </w:r>
-      <w:proofErr w:type="spellStart"/>
-      <w:r>
-        <w:rPr>
-          <w:highlight w:val="green"/>
-        </w:rPr>
-        <w:t>pk</w:t>
-      </w:r>
-      <w:proofErr w:type="spellEnd"/>
-      <w:r>
-        <w:rPr>
-          <w:highlight w:val="green"/>
-        </w:rPr>
-        <w:t xml:space="preserve">), </w:t>
-      </w:r>
-      <w:r>
-        <w:rPr>
-          <w:highlight w:val="green"/>
-        </w:rPr>
-        <w:t>Points (Tabelle wird beim Setup eingespielt</w:t>
-      </w:r>
-      <w:r>
-        <w:rPr>
-          <w:highlight w:val="green"/>
-        </w:rPr>
-        <w:t>)</w:t>
-      </w:r>
-    </w:p>
-    <w:p>
-      <w:pPr>
-        <w:pStyle w:val="ListParagraph"/>
-        <w:numPr>
-          <w:ilvl w:val="1"/>
-          <w:numId w:val="11"/>
-        </w:numPr>
-      </w:pPr>
-      <w:r>
-        <w:t xml:space="preserve">Rangliste anzeigen (Platz, Name, Punkte/Monat, Gesamtpunkte, </w:t>
-      </w:r>
-      <w:r>
-        <w:rPr>
-          <w:highlight w:val="green"/>
-        </w:rPr>
-        <w:t>Legende</w:t>
-      </w:r>
-      <w:r>
-        <w:t>)</w:t>
-      </w:r>
-    </w:p>
-    <w:p>
-      <w:pPr>
-        <w:pStyle w:val="ListParagraph"/>
-        <w:numPr>
-          <w:ilvl w:val="1"/>
-          <w:numId w:val="11"/>
-        </w:numPr>
-      </w:pPr>
-      <w:r>
-        <w:t>Rangliste ausdrucken</w:t>
-      </w:r>
-    </w:p>
-    <w:p>
-      <w:pPr>
-        <w:pStyle w:val="ListParagraph"/>
-        <w:numPr>
-          <w:ilvl w:val="0"/>
-          <w:numId w:val="11"/>
-        </w:numPr>
-      </w:pPr>
-      <w:r>
-        <w:t xml:space="preserve">Statistik: </w:t>
-      </w:r>
-      <w:proofErr w:type="spellStart"/>
-      <w:r>
-        <w:t>Setverhältnis</w:t>
-      </w:r>
-      <w:proofErr w:type="spellEnd"/>
-      <w:r>
-        <w:t>, Legverhältnis, Anzahl Freilose, Punktedurchschnitt</w:t>
-      </w:r>
-      <w:r>
-        <w:t>, Siege, 2. Platz, 3. Platz, Gesamtpunkte</w:t>
-      </w:r>
-    </w:p>
-    <w:p>
-      <w:pPr>
-        <w:pStyle w:val="ListParagraph"/>
-        <w:numPr>
-          <w:ilvl w:val="1"/>
-          <w:numId w:val="11"/>
-        </w:numPr>
-      </w:pPr>
-      <w:r>
-        <w:t>Anzeige wie bei Rangliste</w:t>
-      </w:r>
-    </w:p>
-    <w:p>
-      <w:pPr>
-        <w:pStyle w:val="ListParagraph"/>
-        <w:numPr>
-          <w:ilvl w:val="1"/>
-          <w:numId w:val="11"/>
-        </w:numPr>
-      </w:pPr>
-      <w:r>
-        <w:t>Nach jedem Turnier</w:t>
-      </w:r>
-      <w:r>
-        <w:t xml:space="preserve"> die Statistik in eine Tabelle speichern</w:t>
-      </w:r>
-    </w:p>
-    <w:p>
-      <w:pPr>
-        <w:pStyle w:val="ListParagraph"/>
-        <w:numPr>
-          <w:ilvl w:val="2"/>
-          <w:numId w:val="11"/>
-        </w:numPr>
-        <w:rPr>
-          <w:highlight w:val="green"/>
-          <w:lang w:val="en-GB"/>
-        </w:rPr>
-      </w:pPr>
-      <w:proofErr w:type="spellStart"/>
-      <w:r>
-        <w:rPr>
-          <w:highlight w:val="green"/>
-          <w:lang w:val="en-GB"/>
-        </w:rPr>
-        <w:t>Tabelle</w:t>
-      </w:r>
-      <w:proofErr w:type="spellEnd"/>
-      <w:r>
-        <w:rPr>
-          <w:highlight w:val="green"/>
-          <w:lang w:val="en-GB"/>
-        </w:rPr>
-        <w:t xml:space="preserve"> Statistics:</w:t>
-      </w:r>
-      <w:r>
-        <w:rPr>
-          <w:highlight w:val="green"/>
-          <w:lang w:val="en-GB"/>
-        </w:rPr>
-        <w:t xml:space="preserve"> Id(</w:t>
-      </w:r>
-      <w:proofErr w:type="spellStart"/>
-      <w:r>
-        <w:rPr>
-          <w:highlight w:val="green"/>
-          <w:lang w:val="en-GB"/>
-        </w:rPr>
-        <w:t>pk</w:t>
-      </w:r>
-      <w:proofErr w:type="spellEnd"/>
-      <w:r>
-        <w:rPr>
-          <w:highlight w:val="green"/>
-          <w:lang w:val="en-GB"/>
-        </w:rPr>
-        <w:t>), Player(</w:t>
-      </w:r>
-      <w:proofErr w:type="spellStart"/>
-      <w:r>
-        <w:rPr>
-          <w:highlight w:val="green"/>
-          <w:lang w:val="en-GB"/>
-        </w:rPr>
-        <w:t>fk</w:t>
-      </w:r>
-      <w:proofErr w:type="spellEnd"/>
-      <w:r>
-        <w:rPr>
-          <w:highlight w:val="green"/>
-          <w:lang w:val="en-GB"/>
-        </w:rPr>
-        <w:t xml:space="preserve">), Year, </w:t>
-      </w:r>
-      <w:proofErr w:type="spellStart"/>
-      <w:r>
-        <w:rPr>
-          <w:highlight w:val="green"/>
-          <w:lang w:val="en-GB"/>
-        </w:rPr>
-        <w:t>WonSets</w:t>
-      </w:r>
-      <w:proofErr w:type="spellEnd"/>
-      <w:r>
-        <w:rPr>
-          <w:highlight w:val="green"/>
-          <w:lang w:val="en-GB"/>
-        </w:rPr>
-        <w:t xml:space="preserve">, </w:t>
-      </w:r>
-      <w:proofErr w:type="spellStart"/>
-      <w:r>
-        <w:rPr>
-          <w:highlight w:val="green"/>
-          <w:lang w:val="en-GB"/>
-        </w:rPr>
-        <w:t>LostSets</w:t>
-      </w:r>
-      <w:proofErr w:type="spellEnd"/>
-      <w:r>
-        <w:rPr>
-          <w:highlight w:val="green"/>
-          <w:lang w:val="en-GB"/>
-        </w:rPr>
-        <w:t xml:space="preserve">, </w:t>
-      </w:r>
-      <w:proofErr w:type="spellStart"/>
-      <w:r>
-        <w:rPr>
-          <w:highlight w:val="green"/>
-          <w:lang w:val="en-GB"/>
-        </w:rPr>
-        <w:t>WonLegs</w:t>
-      </w:r>
-      <w:proofErr w:type="spellEnd"/>
-      <w:r>
-        <w:rPr>
-          <w:highlight w:val="green"/>
-          <w:lang w:val="en-GB"/>
-        </w:rPr>
-        <w:t xml:space="preserve">, </w:t>
-      </w:r>
-      <w:proofErr w:type="spellStart"/>
-      <w:r>
-        <w:rPr>
-          <w:highlight w:val="green"/>
-          <w:lang w:val="en-GB"/>
-        </w:rPr>
-        <w:t>LostLegs</w:t>
-      </w:r>
-      <w:proofErr w:type="spellEnd"/>
-      <w:r>
-        <w:rPr>
-          <w:highlight w:val="green"/>
-          <w:lang w:val="en-GB"/>
-        </w:rPr>
-        <w:t>, FLs, Average, First, Second, Third, Points</w:t>
-      </w:r>
-    </w:p>
-    <w:p>
-      <w:pPr>
-        <w:pStyle w:val="ListParagraph"/>
-        <w:numPr>
-          <w:ilvl w:val="0"/>
-          <w:numId w:val="11"/>
-        </w:numPr>
-      </w:pPr>
-      <w:proofErr w:type="spellStart"/>
-      <w:r>
-        <w:t>Setverhältnis</w:t>
-      </w:r>
-      <w:proofErr w:type="spellEnd"/>
-      <w:r>
-        <w:t>, Legverhältnis bei direkten Begegnungen. (2 Spieler auswählbar)</w:t>
-      </w:r>
-    </w:p>
-    <w:p>
-      <w:pPr>
-        <w:pStyle w:val="ListParagraph"/>
-        <w:numPr>
-          <w:ilvl w:val="1"/>
-          <w:numId w:val="11"/>
-        </w:numPr>
-      </w:pPr>
-      <w:r>
-        <w:t>2 Spieler wählen</w:t>
-      </w:r>
-    </w:p>
-    <w:p>
-      <w:pPr>
-        <w:pStyle w:val="ListParagraph"/>
-        <w:numPr>
-          <w:ilvl w:val="1"/>
-          <w:numId w:val="11"/>
-        </w:numPr>
-      </w:pPr>
-      <w:r>
-        <w:t>Zeitspanne wählen</w:t>
-      </w:r>
-    </w:p>
-    <w:p>
-      <w:pPr>
-        <w:pStyle w:val="Heading3"/>
+      <w:r>
+        <w:t xml:space="preserve"> wählen</w:t>
+      </w:r>
+    </w:p>
+    <w:p>
+      <w:pPr>
+        <w:pStyle w:val="berschrift3"/>
       </w:pPr>
       <w:r>
         <w:t>Offene Turniere</w:t>
@@ -2616,7 +2779,7 @@
     </w:p>
     <w:p>
       <w:pPr>
-        <w:pStyle w:val="ListParagraph"/>
+        <w:pStyle w:val="Listenabsatz"/>
         <w:numPr>
           <w:ilvl w:val="0"/>
           <w:numId w:val="12"/>
@@ -2628,7 +2791,7 @@
     </w:p>
     <w:p>
       <w:pPr>
-        <w:pStyle w:val="ListParagraph"/>
+        <w:pStyle w:val="Listenabsatz"/>
         <w:numPr>
           <w:ilvl w:val="0"/>
           <w:numId w:val="12"/>
@@ -2640,7 +2803,7 @@
     </w:p>
     <w:p>
       <w:pPr>
-        <w:pStyle w:val="ListParagraph"/>
+        <w:pStyle w:val="Listenabsatz"/>
         <w:numPr>
           <w:ilvl w:val="0"/>
           <w:numId w:val="12"/>
@@ -2652,7 +2815,7 @@
     </w:p>
     <w:p>
       <w:pPr>
-        <w:pStyle w:val="ListParagraph"/>
+        <w:pStyle w:val="Listenabsatz"/>
         <w:numPr>
           <w:ilvl w:val="0"/>
           <w:numId w:val="12"/>
@@ -4225,15 +4388,15 @@
     <w:lsdException w:name="Bibliography" w:uiPriority="37"/>
     <w:lsdException w:name="TOC Heading" w:uiPriority="39" w:qFormat="1"/>
   </w:latentStyles>
-  <w:style w:type="paragraph" w:default="1" w:styleId="Normal">
+  <w:style w:type="paragraph" w:default="1" w:styleId="Standard">
     <w:name w:val="Normal"/>
     <w:qFormat/>
   </w:style>
-  <w:style w:type="paragraph" w:styleId="Heading1">
+  <w:style w:type="paragraph" w:styleId="berschrift1">
     <w:name w:val="heading 1"/>
-    <w:basedOn w:val="Normal"/>
-    <w:next w:val="Normal"/>
-    <w:link w:val="Heading1Char"/>
+    <w:basedOn w:val="Standard"/>
+    <w:next w:val="Standard"/>
+    <w:link w:val="berschrift1Zchn"/>
     <w:uiPriority w:val="9"/>
     <w:qFormat/>
     <w:rsid w:val="009049D0"/>
@@ -4252,11 +4415,11 @@
       <w:szCs w:val="28"/>
     </w:rPr>
   </w:style>
-  <w:style w:type="paragraph" w:styleId="Heading2">
+  <w:style w:type="paragraph" w:styleId="berschrift2">
     <w:name w:val="heading 2"/>
-    <w:basedOn w:val="Normal"/>
-    <w:next w:val="Normal"/>
-    <w:link w:val="Heading2Char"/>
+    <w:basedOn w:val="Standard"/>
+    <w:next w:val="Standard"/>
+    <w:link w:val="berschrift2Zchn"/>
     <w:uiPriority w:val="9"/>
     <w:unhideWhenUsed/>
     <w:qFormat/>
@@ -4276,11 +4439,11 @@
       <w:szCs w:val="26"/>
     </w:rPr>
   </w:style>
-  <w:style w:type="paragraph" w:styleId="Heading3">
+  <w:style w:type="paragraph" w:styleId="berschrift3">
     <w:name w:val="heading 3"/>
-    <w:basedOn w:val="Normal"/>
-    <w:next w:val="Normal"/>
-    <w:link w:val="Heading3Char"/>
+    <w:basedOn w:val="Standard"/>
+    <w:next w:val="Standard"/>
+    <w:link w:val="berschrift3Zchn"/>
     <w:uiPriority w:val="9"/>
     <w:unhideWhenUsed/>
     <w:qFormat/>
@@ -4298,13 +4461,13 @@
       <w:color w:val="4F81BD" w:themeColor="accent1"/>
     </w:rPr>
   </w:style>
-  <w:style w:type="character" w:default="1" w:styleId="DefaultParagraphFont">
+  <w:style w:type="character" w:default="1" w:styleId="Absatz-Standardschriftart">
     <w:name w:val="Default Paragraph Font"/>
     <w:uiPriority w:val="1"/>
     <w:semiHidden/>
     <w:unhideWhenUsed/>
   </w:style>
-  <w:style w:type="table" w:default="1" w:styleId="TableNormal">
+  <w:style w:type="table" w:default="1" w:styleId="NormaleTabelle">
     <w:name w:val="Normal Table"/>
     <w:uiPriority w:val="99"/>
     <w:semiHidden/>
@@ -4319,17 +4482,17 @@
       </w:tblCellMar>
     </w:tblPr>
   </w:style>
-  <w:style w:type="numbering" w:default="1" w:styleId="NoList">
+  <w:style w:type="numbering" w:default="1" w:styleId="KeineListe">
     <w:name w:val="No List"/>
     <w:uiPriority w:val="99"/>
     <w:semiHidden/>
     <w:unhideWhenUsed/>
   </w:style>
-  <w:style w:type="paragraph" w:styleId="Title">
+  <w:style w:type="paragraph" w:styleId="Titel">
     <w:name w:val="Title"/>
-    <w:basedOn w:val="Normal"/>
-    <w:next w:val="Normal"/>
-    <w:link w:val="TitleChar"/>
+    <w:basedOn w:val="Standard"/>
+    <w:next w:val="Standard"/>
+    <w:link w:val="TitelZchn"/>
     <w:uiPriority w:val="10"/>
     <w:qFormat/>
     <w:rsid w:val="009049D0"/>
@@ -4349,10 +4512,10 @@
       <w:szCs w:val="52"/>
     </w:rPr>
   </w:style>
-  <w:style w:type="character" w:customStyle="1" w:styleId="TitleChar">
-    <w:name w:val="Title Char"/>
-    <w:basedOn w:val="DefaultParagraphFont"/>
-    <w:link w:val="Title"/>
+  <w:style w:type="character" w:customStyle="1" w:styleId="TitelZchn">
+    <w:name w:val="Titel Zchn"/>
+    <w:basedOn w:val="Absatz-Standardschriftart"/>
+    <w:link w:val="Titel"/>
     <w:uiPriority w:val="10"/>
     <w:rsid w:val="009049D0"/>
     <w:rPr>
@@ -4364,10 +4527,10 @@
       <w:szCs w:val="52"/>
     </w:rPr>
   </w:style>
-  <w:style w:type="character" w:customStyle="1" w:styleId="Heading1Char">
-    <w:name w:val="Heading 1 Char"/>
-    <w:basedOn w:val="DefaultParagraphFont"/>
-    <w:link w:val="Heading1"/>
+  <w:style w:type="character" w:customStyle="1" w:styleId="berschrift1Zchn">
+    <w:name w:val="Überschrift 1 Zchn"/>
+    <w:basedOn w:val="Absatz-Standardschriftart"/>
+    <w:link w:val="berschrift1"/>
     <w:uiPriority w:val="9"/>
     <w:rsid w:val="009049D0"/>
     <w:rPr>
@@ -4379,10 +4542,10 @@
       <w:szCs w:val="28"/>
     </w:rPr>
   </w:style>
-  <w:style w:type="character" w:customStyle="1" w:styleId="Heading2Char">
-    <w:name w:val="Heading 2 Char"/>
-    <w:basedOn w:val="DefaultParagraphFont"/>
-    <w:link w:val="Heading2"/>
+  <w:style w:type="character" w:customStyle="1" w:styleId="berschrift2Zchn">
+    <w:name w:val="Überschrift 2 Zchn"/>
+    <w:basedOn w:val="Absatz-Standardschriftart"/>
+    <w:link w:val="berschrift2"/>
     <w:uiPriority w:val="9"/>
     <w:rsid w:val="009049D0"/>
     <w:rPr>
@@ -4394,9 +4557,9 @@
       <w:szCs w:val="26"/>
     </w:rPr>
   </w:style>
-  <w:style w:type="paragraph" w:styleId="ListParagraph">
+  <w:style w:type="paragraph" w:styleId="Listenabsatz">
     <w:name w:val="List Paragraph"/>
-    <w:basedOn w:val="Normal"/>
+    <w:basedOn w:val="Standard"/>
     <w:uiPriority w:val="34"/>
     <w:qFormat/>
     <w:rsid w:val="009049D0"/>
@@ -4405,10 +4568,10 @@
       <w:contextualSpacing/>
     </w:pPr>
   </w:style>
-  <w:style w:type="character" w:customStyle="1" w:styleId="Heading3Char">
-    <w:name w:val="Heading 3 Char"/>
-    <w:basedOn w:val="DefaultParagraphFont"/>
-    <w:link w:val="Heading3"/>
+  <w:style w:type="character" w:customStyle="1" w:styleId="berschrift3Zchn">
+    <w:name w:val="Überschrift 3 Zchn"/>
+    <w:basedOn w:val="Absatz-Standardschriftart"/>
+    <w:link w:val="berschrift3"/>
     <w:uiPriority w:val="9"/>
     <w:rsid w:val="00876744"/>
     <w:rPr>
@@ -4577,15 +4740,15 @@
     <w:lsdException w:name="Bibliography" w:uiPriority="37"/>
     <w:lsdException w:name="TOC Heading" w:uiPriority="39" w:qFormat="1"/>
   </w:latentStyles>
-  <w:style w:type="paragraph" w:default="1" w:styleId="Normal">
+  <w:style w:type="paragraph" w:default="1" w:styleId="Standard">
     <w:name w:val="Normal"/>
     <w:qFormat/>
   </w:style>
-  <w:style w:type="paragraph" w:styleId="Heading1">
+  <w:style w:type="paragraph" w:styleId="berschrift1">
     <w:name w:val="heading 1"/>
-    <w:basedOn w:val="Normal"/>
-    <w:next w:val="Normal"/>
-    <w:link w:val="Heading1Char"/>
+    <w:basedOn w:val="Standard"/>
+    <w:next w:val="Standard"/>
+    <w:link w:val="berschrift1Zchn"/>
     <w:uiPriority w:val="9"/>
     <w:qFormat/>
     <w:rsid w:val="009049D0"/>
@@ -4604,11 +4767,11 @@
       <w:szCs w:val="28"/>
     </w:rPr>
   </w:style>
-  <w:style w:type="paragraph" w:styleId="Heading2">
+  <w:style w:type="paragraph" w:styleId="berschrift2">
     <w:name w:val="heading 2"/>
-    <w:basedOn w:val="Normal"/>
-    <w:next w:val="Normal"/>
-    <w:link w:val="Heading2Char"/>
+    <w:basedOn w:val="Standard"/>
+    <w:next w:val="Standard"/>
+    <w:link w:val="berschrift2Zchn"/>
     <w:uiPriority w:val="9"/>
     <w:unhideWhenUsed/>
     <w:qFormat/>
@@ -4628,11 +4791,11 @@
       <w:szCs w:val="26"/>
     </w:rPr>
   </w:style>
-  <w:style w:type="paragraph" w:styleId="Heading3">
+  <w:style w:type="paragraph" w:styleId="berschrift3">
     <w:name w:val="heading 3"/>
-    <w:basedOn w:val="Normal"/>
-    <w:next w:val="Normal"/>
-    <w:link w:val="Heading3Char"/>
+    <w:basedOn w:val="Standard"/>
+    <w:next w:val="Standard"/>
+    <w:link w:val="berschrift3Zchn"/>
     <w:uiPriority w:val="9"/>
     <w:unhideWhenUsed/>
     <w:qFormat/>
@@ -4650,13 +4813,13 @@
       <w:color w:val="4F81BD" w:themeColor="accent1"/>
     </w:rPr>
   </w:style>
-  <w:style w:type="character" w:default="1" w:styleId="DefaultParagraphFont">
+  <w:style w:type="character" w:default="1" w:styleId="Absatz-Standardschriftart">
     <w:name w:val="Default Paragraph Font"/>
     <w:uiPriority w:val="1"/>
     <w:semiHidden/>
     <w:unhideWhenUsed/>
   </w:style>
-  <w:style w:type="table" w:default="1" w:styleId="TableNormal">
+  <w:style w:type="table" w:default="1" w:styleId="NormaleTabelle">
     <w:name w:val="Normal Table"/>
     <w:uiPriority w:val="99"/>
     <w:semiHidden/>
@@ -4671,17 +4834,17 @@
       </w:tblCellMar>
     </w:tblPr>
   </w:style>
-  <w:style w:type="numbering" w:default="1" w:styleId="NoList">
+  <w:style w:type="numbering" w:default="1" w:styleId="KeineListe">
     <w:name w:val="No List"/>
     <w:uiPriority w:val="99"/>
     <w:semiHidden/>
     <w:unhideWhenUsed/>
   </w:style>
-  <w:style w:type="paragraph" w:styleId="Title">
+  <w:style w:type="paragraph" w:styleId="Titel">
     <w:name w:val="Title"/>
-    <w:basedOn w:val="Normal"/>
-    <w:next w:val="Normal"/>
-    <w:link w:val="TitleChar"/>
+    <w:basedOn w:val="Standard"/>
+    <w:next w:val="Standard"/>
+    <w:link w:val="TitelZchn"/>
     <w:uiPriority w:val="10"/>
     <w:qFormat/>
     <w:rsid w:val="009049D0"/>
@@ -4701,10 +4864,10 @@
       <w:szCs w:val="52"/>
     </w:rPr>
   </w:style>
-  <w:style w:type="character" w:customStyle="1" w:styleId="TitleChar">
-    <w:name w:val="Title Char"/>
-    <w:basedOn w:val="DefaultParagraphFont"/>
-    <w:link w:val="Title"/>
+  <w:style w:type="character" w:customStyle="1" w:styleId="TitelZchn">
+    <w:name w:val="Titel Zchn"/>
+    <w:basedOn w:val="Absatz-Standardschriftart"/>
+    <w:link w:val="Titel"/>
     <w:uiPriority w:val="10"/>
     <w:rsid w:val="009049D0"/>
     <w:rPr>
@@ -4716,10 +4879,10 @@
       <w:szCs w:val="52"/>
     </w:rPr>
   </w:style>
-  <w:style w:type="character" w:customStyle="1" w:styleId="Heading1Char">
-    <w:name w:val="Heading 1 Char"/>
-    <w:basedOn w:val="DefaultParagraphFont"/>
-    <w:link w:val="Heading1"/>
+  <w:style w:type="character" w:customStyle="1" w:styleId="berschrift1Zchn">
+    <w:name w:val="Überschrift 1 Zchn"/>
+    <w:basedOn w:val="Absatz-Standardschriftart"/>
+    <w:link w:val="berschrift1"/>
     <w:uiPriority w:val="9"/>
     <w:rsid w:val="009049D0"/>
     <w:rPr>
@@ -4731,10 +4894,10 @@
       <w:szCs w:val="28"/>
     </w:rPr>
   </w:style>
-  <w:style w:type="character" w:customStyle="1" w:styleId="Heading2Char">
-    <w:name w:val="Heading 2 Char"/>
-    <w:basedOn w:val="DefaultParagraphFont"/>
-    <w:link w:val="Heading2"/>
+  <w:style w:type="character" w:customStyle="1" w:styleId="berschrift2Zchn">
+    <w:name w:val="Überschrift 2 Zchn"/>
+    <w:basedOn w:val="Absatz-Standardschriftart"/>
+    <w:link w:val="berschrift2"/>
     <w:uiPriority w:val="9"/>
     <w:rsid w:val="009049D0"/>
     <w:rPr>
@@ -4746,9 +4909,9 @@
       <w:szCs w:val="26"/>
     </w:rPr>
   </w:style>
-  <w:style w:type="paragraph" w:styleId="ListParagraph">
+  <w:style w:type="paragraph" w:styleId="Listenabsatz">
     <w:name w:val="List Paragraph"/>
-    <w:basedOn w:val="Normal"/>
+    <w:basedOn w:val="Standard"/>
     <w:uiPriority w:val="34"/>
     <w:qFormat/>
     <w:rsid w:val="009049D0"/>
@@ -4757,10 +4920,10 @@
       <w:contextualSpacing/>
     </w:pPr>
   </w:style>
-  <w:style w:type="character" w:customStyle="1" w:styleId="Heading3Char">
-    <w:name w:val="Heading 3 Char"/>
-    <w:basedOn w:val="DefaultParagraphFont"/>
-    <w:link w:val="Heading3"/>
+  <w:style w:type="character" w:customStyle="1" w:styleId="berschrift3Zchn">
+    <w:name w:val="Überschrift 3 Zchn"/>
+    <w:basedOn w:val="Absatz-Standardschriftart"/>
+    <w:link w:val="berschrift3"/>
     <w:uiPriority w:val="9"/>
     <w:rsid w:val="00876744"/>
     <w:rPr>

</xml_diff>